<commit_message>
Segunda iteração da reformulação estrutural do repositório
A estrutura foi novamente adaptada e sua definição devidamente
atualizada no artefato "Definição Estrutural do Repositório" para
acomodar novos requisitos de organização provenientes do andamento do
projeto integrador.
</commit_message>
<xml_diff>
--- a/Definição Estrutural do Repositório.docx
+++ b/Definição Estrutural do Repositório.docx
@@ -6,6 +6,34 @@
       <w:pPr>
         <w:rPr>
           <w:rFonts w:ascii="Times New Roman" w:hAnsi="Times New Roman" w:cs="Times New Roman"/>
+          <w:b/>
+          <w:sz w:val="32"/>
+          <w:szCs w:val="32"/>
+        </w:rPr>
+      </w:pPr>
+      <w:r>
+        <w:rPr>
+          <w:rFonts w:ascii="Times New Roman" w:hAnsi="Times New Roman" w:cs="Times New Roman"/>
+          <w:b/>
+          <w:sz w:val="32"/>
+          <w:szCs w:val="32"/>
+        </w:rPr>
+        <w:t>Visão Geral</w:t>
+      </w:r>
+    </w:p>
+    <w:p>
+      <w:pPr>
+        <w:rPr>
+          <w:rFonts w:ascii="Times New Roman" w:hAnsi="Times New Roman" w:cs="Times New Roman"/>
+          <w:sz w:val="24"/>
+          <w:szCs w:val="24"/>
+        </w:rPr>
+      </w:pPr>
+    </w:p>
+    <w:p>
+      <w:pPr>
+        <w:rPr>
+          <w:rFonts w:ascii="Times New Roman" w:hAnsi="Times New Roman" w:cs="Times New Roman"/>
           <w:sz w:val="24"/>
           <w:szCs w:val="24"/>
         </w:rPr>
@@ -112,7 +140,125 @@
         <w:t xml:space="preserve">2.1.1.1 </w:t>
       </w:r>
       <w:r>
+        <w:t>1-</w:t>
+      </w:r>
+      <w:r>
         <w:t>Gerencia de Requisitos</w:t>
+      </w:r>
+    </w:p>
+    <w:p>
+      <w:pPr>
+        <w:pStyle w:val="Ttulo5"/>
+        <w:ind w:left="2124" w:firstLine="708"/>
+      </w:pPr>
+      <w:r>
+        <w:t xml:space="preserve">2.1.1.2 </w:t>
+      </w:r>
+      <w:r>
+        <w:t>2-Gerencia de Projeto</w:t>
+      </w:r>
+    </w:p>
+    <w:p>
+      <w:pPr>
+        <w:pStyle w:val="Ttulo5"/>
+        <w:ind w:left="2124" w:firstLine="708"/>
+      </w:pPr>
+      <w:r>
+        <w:t>2.1.1.3</w:t>
+      </w:r>
+      <w:r>
+        <w:t xml:space="preserve"> </w:t>
+      </w:r>
+      <w:r>
+        <w:t>3-Arquitetura de Software</w:t>
+      </w:r>
+    </w:p>
+    <w:p>
+      <w:pPr>
+        <w:pStyle w:val="Ttulo5"/>
+        <w:ind w:left="2124" w:firstLine="708"/>
+      </w:pPr>
+      <w:r>
+        <w:t>2.1.1.4</w:t>
+      </w:r>
+      <w:r>
+        <w:t xml:space="preserve"> </w:t>
+      </w:r>
+      <w:r>
+        <w:t xml:space="preserve">4-Gerencia de </w:t>
+      </w:r>
+      <w:proofErr w:type="spellStart"/>
+      <w:r>
+        <w:t>Configuracao</w:t>
+      </w:r>
+      <w:proofErr w:type="spellEnd"/>
+    </w:p>
+    <w:p>
+      <w:pPr>
+        <w:pStyle w:val="Ttulo5"/>
+        <w:ind w:left="2124" w:firstLine="708"/>
+      </w:pPr>
+      <w:r>
+        <w:t>2.1.1.5 5-Manutencao de Software</w:t>
+      </w:r>
+    </w:p>
+    <w:p>
+      <w:pPr>
+        <w:pStyle w:val="Ttulo5"/>
+        <w:ind w:left="2124" w:firstLine="708"/>
+      </w:pPr>
+      <w:r>
+        <w:t>2.1.1.</w:t>
+      </w:r>
+      <w:r>
+        <w:t>6</w:t>
+      </w:r>
+      <w:r>
+        <w:t xml:space="preserve"> </w:t>
+      </w:r>
+      <w:r>
+        <w:t>6</w:t>
+      </w:r>
+      <w:r>
+        <w:t>-</w:t>
+      </w:r>
+      <w:r>
+        <w:t xml:space="preserve">Verificacao e </w:t>
+      </w:r>
+      <w:proofErr w:type="spellStart"/>
+      <w:r>
+        <w:t>Validacao</w:t>
+      </w:r>
+      <w:proofErr w:type="spellEnd"/>
+    </w:p>
+    <w:p>
+      <w:pPr>
+        <w:pStyle w:val="Ttulo5"/>
+      </w:pPr>
+      <w:r>
+        <w:tab/>
+      </w:r>
+      <w:r>
+        <w:tab/>
+      </w:r>
+      <w:r>
+        <w:tab/>
+      </w:r>
+      <w:r>
+        <w:tab/>
+        <w:t>2.1.1.7</w:t>
+      </w:r>
+      <w:r>
+        <w:t xml:space="preserve"> </w:t>
+      </w:r>
+      <w:r>
+        <w:t>7</w:t>
+      </w:r>
+      <w:r>
+        <w:t>-</w:t>
+      </w:r>
+      <w:r>
+        <w:t>Reunioes de Projeto</w:t>
       </w:r>
     </w:p>
     <w:p>
@@ -133,7 +279,42 @@
         <w:ind w:left="1416" w:firstLine="708"/>
       </w:pPr>
       <w:r>
-        <w:t>2.2.1 Gerencia de Projeto</w:t>
+        <w:t>2.2.1 Gerencia de Requisitos</w:t>
+      </w:r>
+    </w:p>
+    <w:p>
+      <w:pPr>
+        <w:pStyle w:val="Ttulo5"/>
+      </w:pPr>
+      <w:r>
+        <w:tab/>
+      </w:r>
+      <w:r>
+        <w:tab/>
+      </w:r>
+      <w:r>
+        <w:tab/>
+      </w:r>
+      <w:r>
+        <w:tab/>
+        <w:t xml:space="preserve">2.2.1.1 </w:t>
+      </w:r>
+      <w:proofErr w:type="spellStart"/>
+      <w:r>
+        <w:t>Templates</w:t>
+      </w:r>
+      <w:proofErr w:type="spellEnd"/>
+    </w:p>
+    <w:p>
+      <w:pPr>
+        <w:pStyle w:val="Ttulo4"/>
+        <w:ind w:left="1416" w:firstLine="708"/>
+      </w:pPr>
+      <w:r>
+        <w:t>2.2.2</w:t>
+      </w:r>
+      <w:r>
+        <w:t xml:space="preserve"> Gerencia de Projeto</w:t>
       </w:r>
     </w:p>
     <w:p>
@@ -142,7 +323,10 @@
         <w:ind w:left="2124" w:firstLine="708"/>
       </w:pPr>
       <w:r>
-        <w:t xml:space="preserve">2.2.1.1 </w:t>
+        <w:t>2.2.2</w:t>
+      </w:r>
+      <w:r>
+        <w:t xml:space="preserve">.1 </w:t>
       </w:r>
       <w:proofErr w:type="spellStart"/>
       <w:r>
@@ -156,10 +340,76 @@
         <w:ind w:left="1416" w:firstLine="708"/>
       </w:pPr>
       <w:r>
-        <w:t>2.2.</w:t>
-      </w:r>
-      <w:r>
-        <w:t>2</w:t>
+        <w:t>2.2.3 Arquitetura de Software</w:t>
+      </w:r>
+    </w:p>
+    <w:p>
+      <w:pPr>
+        <w:pStyle w:val="Ttulo5"/>
+      </w:pPr>
+      <w:r>
+        <w:tab/>
+      </w:r>
+      <w:r>
+        <w:tab/>
+      </w:r>
+      <w:r>
+        <w:tab/>
+      </w:r>
+      <w:r>
+        <w:tab/>
+        <w:t xml:space="preserve">2.2.3.1 </w:t>
+      </w:r>
+      <w:proofErr w:type="spellStart"/>
+      <w:r>
+        <w:t>Templates</w:t>
+      </w:r>
+      <w:proofErr w:type="spellEnd"/>
+    </w:p>
+    <w:p>
+      <w:pPr>
+        <w:pStyle w:val="Ttulo4"/>
+        <w:ind w:left="1416" w:firstLine="708"/>
+      </w:pPr>
+      <w:r>
+        <w:t xml:space="preserve">2.2.4 Gerencia de </w:t>
+      </w:r>
+      <w:proofErr w:type="spellStart"/>
+      <w:r>
+        <w:t>Configuracao</w:t>
+      </w:r>
+      <w:proofErr w:type="spellEnd"/>
+    </w:p>
+    <w:p>
+      <w:pPr>
+        <w:pStyle w:val="Ttulo5"/>
+      </w:pPr>
+      <w:r>
+        <w:tab/>
+      </w:r>
+      <w:r>
+        <w:tab/>
+      </w:r>
+      <w:r>
+        <w:tab/>
+      </w:r>
+      <w:r>
+        <w:tab/>
+        <w:t xml:space="preserve">2.2.4.1 </w:t>
+      </w:r>
+      <w:proofErr w:type="spellStart"/>
+      <w:r>
+        <w:t>Templates</w:t>
+      </w:r>
+      <w:proofErr w:type="spellEnd"/>
+    </w:p>
+    <w:p>
+      <w:pPr>
+        <w:pStyle w:val="Ttulo4"/>
+        <w:ind w:left="1416" w:firstLine="708"/>
+      </w:pPr>
+      <w:r>
+        <w:t>2.2.5</w:t>
       </w:r>
       <w:r>
         <w:t xml:space="preserve"> </w:t>
@@ -169,6 +419,9 @@
         <w:t>Manutencao</w:t>
       </w:r>
       <w:proofErr w:type="spellEnd"/>
+      <w:r>
+        <w:t xml:space="preserve"> de Software</w:t>
+      </w:r>
     </w:p>
     <w:p>
       <w:pPr>
@@ -176,7 +429,7 @@
         <w:ind w:left="2124" w:firstLine="708"/>
       </w:pPr>
       <w:r>
-        <w:t>2.2.2</w:t>
+        <w:t>2.2.5</w:t>
       </w:r>
       <w:r>
         <w:t xml:space="preserve">.1 </w:t>
@@ -193,7 +446,7 @@
         <w:ind w:left="1416" w:firstLine="708"/>
       </w:pPr>
       <w:r>
-        <w:t>2.2.3</w:t>
+        <w:t>2.2.6</w:t>
       </w:r>
       <w:r>
         <w:t xml:space="preserve"> </w:t>
@@ -218,7 +471,7 @@
         <w:ind w:left="2124" w:firstLine="708"/>
       </w:pPr>
       <w:r>
-        <w:t>2.2.3</w:t>
+        <w:t>2.2.6</w:t>
       </w:r>
       <w:r>
         <w:t xml:space="preserve">.1 </w:t>
@@ -228,6 +481,31 @@
         <w:t>Templates</w:t>
       </w:r>
       <w:proofErr w:type="spellEnd"/>
+    </w:p>
+    <w:p>
+      <w:pPr>
+        <w:pStyle w:val="Ttulo4"/>
+        <w:ind w:left="1416" w:firstLine="708"/>
+      </w:pPr>
+      <w:r>
+        <w:t xml:space="preserve">2.2.7 </w:t>
+      </w:r>
+      <w:proofErr w:type="spellStart"/>
+      <w:r>
+        <w:t>Reunioes</w:t>
+      </w:r>
+      <w:proofErr w:type="spellEnd"/>
+      <w:r>
+        <w:t xml:space="preserve"> de </w:t>
+      </w:r>
+      <w:proofErr w:type="spellStart"/>
+      <w:r>
+        <w:t>Definicao</w:t>
+      </w:r>
+      <w:proofErr w:type="spellEnd"/>
+      <w:r>
+        <w:t xml:space="preserve"> do Processo</w:t>
+      </w:r>
     </w:p>
     <w:p>
       <w:pPr>
@@ -244,56 +522,99 @@
     <w:p/>
     <w:p>
       <w:pPr>
-        <w:rPr>
-          <w:rFonts w:ascii="Times New Roman" w:hAnsi="Times New Roman" w:cs="Times New Roman"/>
-          <w:sz w:val="24"/>
-          <w:szCs w:val="24"/>
-        </w:rPr>
-      </w:pPr>
-      <w:r>
-        <w:rPr>
-          <w:rFonts w:ascii="Times New Roman" w:hAnsi="Times New Roman" w:cs="Times New Roman"/>
-          <w:sz w:val="24"/>
-          <w:szCs w:val="24"/>
-        </w:rPr>
-        <w:t xml:space="preserve">Tendo em perspectiva </w:t>
-      </w:r>
-      <w:r>
-        <w:rPr>
-          <w:rFonts w:ascii="Times New Roman" w:hAnsi="Times New Roman" w:cs="Times New Roman"/>
-          <w:sz w:val="24"/>
-          <w:szCs w:val="24"/>
-        </w:rPr>
-        <w:t>a</w:t>
-      </w:r>
-      <w:r>
-        <w:rPr>
-          <w:rFonts w:ascii="Times New Roman" w:hAnsi="Times New Roman" w:cs="Times New Roman"/>
-          <w:sz w:val="24"/>
-          <w:szCs w:val="24"/>
-        </w:rPr>
-        <w:t xml:space="preserve"> estruturação acima, a definição para cada nível é</w:t>
-      </w:r>
-      <w:r>
-        <w:rPr>
-          <w:rFonts w:ascii="Times New Roman" w:hAnsi="Times New Roman" w:cs="Times New Roman"/>
-          <w:sz w:val="24"/>
-          <w:szCs w:val="24"/>
-        </w:rPr>
-        <w:t>:</w:t>
-      </w:r>
-    </w:p>
-    <w:p>
-      <w:pPr>
-        <w:rPr>
-          <w:rFonts w:ascii="Times New Roman" w:hAnsi="Times New Roman" w:cs="Times New Roman"/>
-          <w:sz w:val="24"/>
-          <w:szCs w:val="24"/>
-        </w:rPr>
-      </w:pPr>
-    </w:p>
-    <w:p>
-      <w:pPr>
+        <w:jc w:val="both"/>
+        <w:rPr>
+          <w:rFonts w:ascii="Times New Roman" w:hAnsi="Times New Roman" w:cs="Times New Roman"/>
+          <w:b/>
+          <w:sz w:val="32"/>
+          <w:szCs w:val="32"/>
+        </w:rPr>
+      </w:pPr>
+    </w:p>
+    <w:p>
+      <w:pPr>
+        <w:jc w:val="both"/>
+        <w:rPr>
+          <w:rFonts w:ascii="Times New Roman" w:hAnsi="Times New Roman" w:cs="Times New Roman"/>
+          <w:b/>
+          <w:sz w:val="32"/>
+          <w:szCs w:val="32"/>
+        </w:rPr>
+      </w:pPr>
+    </w:p>
+    <w:p>
+      <w:pPr>
+        <w:jc w:val="both"/>
+        <w:rPr>
+          <w:rFonts w:ascii="Times New Roman" w:hAnsi="Times New Roman" w:cs="Times New Roman"/>
+          <w:b/>
+          <w:sz w:val="32"/>
+          <w:szCs w:val="32"/>
+        </w:rPr>
+      </w:pPr>
+    </w:p>
+    <w:p>
+      <w:pPr>
+        <w:jc w:val="both"/>
+        <w:rPr>
+          <w:rFonts w:ascii="Times New Roman" w:hAnsi="Times New Roman" w:cs="Times New Roman"/>
+          <w:b/>
+          <w:sz w:val="32"/>
+          <w:szCs w:val="32"/>
+        </w:rPr>
+      </w:pPr>
+      <w:r>
+        <w:rPr>
+          <w:rFonts w:ascii="Times New Roman" w:hAnsi="Times New Roman" w:cs="Times New Roman"/>
+          <w:b/>
+          <w:sz w:val="32"/>
+          <w:szCs w:val="32"/>
+        </w:rPr>
+        <w:lastRenderedPageBreak/>
+        <w:t>Detalhamento</w:t>
+      </w:r>
+    </w:p>
+    <w:p>
+      <w:pPr>
+        <w:jc w:val="both"/>
+        <w:rPr>
+          <w:rFonts w:ascii="Times New Roman" w:hAnsi="Times New Roman" w:cs="Times New Roman"/>
+          <w:sz w:val="24"/>
+          <w:szCs w:val="24"/>
+        </w:rPr>
+      </w:pPr>
+    </w:p>
+    <w:p>
+      <w:pPr>
+        <w:jc w:val="both"/>
+        <w:rPr>
+          <w:rFonts w:ascii="Times New Roman" w:hAnsi="Times New Roman" w:cs="Times New Roman"/>
+          <w:sz w:val="24"/>
+          <w:szCs w:val="24"/>
+        </w:rPr>
+      </w:pPr>
+      <w:r>
+        <w:rPr>
+          <w:rFonts w:ascii="Times New Roman" w:hAnsi="Times New Roman" w:cs="Times New Roman"/>
+          <w:sz w:val="24"/>
+          <w:szCs w:val="24"/>
+        </w:rPr>
+        <w:t>Tendo em perspectiva a estruturação acima, a definição para cada nível é:</w:t>
+      </w:r>
+    </w:p>
+    <w:p>
+      <w:pPr>
+        <w:jc w:val="both"/>
+        <w:rPr>
+          <w:rFonts w:ascii="Times New Roman" w:hAnsi="Times New Roman" w:cs="Times New Roman"/>
+          <w:sz w:val="24"/>
+          <w:szCs w:val="24"/>
+        </w:rPr>
+      </w:pPr>
+    </w:p>
+    <w:p>
+      <w:pPr>
+        <w:jc w:val="both"/>
         <w:rPr>
           <w:rFonts w:ascii="Times New Roman" w:hAnsi="Times New Roman" w:cs="Times New Roman"/>
           <w:sz w:val="24"/>
@@ -342,6 +663,7 @@
           <w:ilvl w:val="0"/>
           <w:numId w:val="2"/>
         </w:numPr>
+        <w:jc w:val="both"/>
         <w:rPr>
           <w:rFonts w:ascii="Times New Roman" w:hAnsi="Times New Roman" w:cs="Times New Roman"/>
           <w:sz w:val="24"/>
@@ -364,6 +686,7 @@
           <w:ilvl w:val="1"/>
           <w:numId w:val="2"/>
         </w:numPr>
+        <w:jc w:val="both"/>
         <w:rPr>
           <w:rFonts w:ascii="Times New Roman" w:hAnsi="Times New Roman" w:cs="Times New Roman"/>
           <w:sz w:val="24"/>
@@ -394,6 +717,7 @@
           <w:ilvl w:val="0"/>
           <w:numId w:val="2"/>
         </w:numPr>
+        <w:jc w:val="both"/>
         <w:rPr>
           <w:rFonts w:ascii="Times New Roman" w:hAnsi="Times New Roman" w:cs="Times New Roman"/>
           <w:sz w:val="24"/>
@@ -416,6 +740,7 @@
           <w:ilvl w:val="1"/>
           <w:numId w:val="2"/>
         </w:numPr>
+        <w:jc w:val="both"/>
         <w:rPr>
           <w:rFonts w:ascii="Times New Roman" w:hAnsi="Times New Roman" w:cs="Times New Roman"/>
           <w:sz w:val="24"/>
@@ -446,6 +771,7 @@
           <w:ilvl w:val="2"/>
           <w:numId w:val="2"/>
         </w:numPr>
+        <w:jc w:val="both"/>
         <w:rPr>
           <w:rFonts w:ascii="Times New Roman" w:hAnsi="Times New Roman" w:cs="Times New Roman"/>
           <w:sz w:val="24"/>
@@ -468,35 +794,310 @@
           <w:ilvl w:val="3"/>
           <w:numId w:val="2"/>
         </w:numPr>
-        <w:rPr>
-          <w:rFonts w:ascii="Times New Roman" w:hAnsi="Times New Roman" w:cs="Times New Roman"/>
-          <w:sz w:val="24"/>
-          <w:szCs w:val="24"/>
-        </w:rPr>
-      </w:pPr>
-      <w:r>
-        <w:rPr>
-          <w:rFonts w:ascii="Times New Roman" w:hAnsi="Times New Roman" w:cs="Times New Roman"/>
-          <w:sz w:val="24"/>
-          <w:szCs w:val="24"/>
-        </w:rPr>
-        <w:t xml:space="preserve">Reunião dos artefatos de especificação </w:t>
-      </w:r>
-      <w:r>
-        <w:rPr>
-          <w:rFonts w:ascii="Times New Roman" w:hAnsi="Times New Roman" w:cs="Times New Roman"/>
-          <w:sz w:val="24"/>
-          <w:szCs w:val="24"/>
-        </w:rPr>
-        <w:t>preenchidos para o projeto “EveRemind”</w:t>
-      </w:r>
-      <w:r>
-        <w:rPr>
-          <w:rFonts w:ascii="Times New Roman" w:hAnsi="Times New Roman" w:cs="Times New Roman"/>
-          <w:sz w:val="24"/>
-          <w:szCs w:val="24"/>
-        </w:rPr>
-        <w:t xml:space="preserve"> relativos à área de processo Gerencia de Requisitos.</w:t>
+        <w:jc w:val="both"/>
+        <w:rPr>
+          <w:rFonts w:ascii="Times New Roman" w:hAnsi="Times New Roman" w:cs="Times New Roman"/>
+          <w:sz w:val="24"/>
+          <w:szCs w:val="24"/>
+        </w:rPr>
+      </w:pPr>
+      <w:r>
+        <w:rPr>
+          <w:rFonts w:ascii="Times New Roman" w:hAnsi="Times New Roman" w:cs="Times New Roman"/>
+          <w:sz w:val="24"/>
+          <w:szCs w:val="24"/>
+        </w:rPr>
+        <w:t>Reunião dos artefatos de especificação preenchidos para o projeto “EveRemind” r</w:t>
+      </w:r>
+      <w:r>
+        <w:rPr>
+          <w:rFonts w:ascii="Times New Roman" w:hAnsi="Times New Roman" w:cs="Times New Roman"/>
+          <w:sz w:val="24"/>
+          <w:szCs w:val="24"/>
+        </w:rPr>
+        <w:t>elativos à área de processo Gerê</w:t>
+      </w:r>
+      <w:r>
+        <w:rPr>
+          <w:rFonts w:ascii="Times New Roman" w:hAnsi="Times New Roman" w:cs="Times New Roman"/>
+          <w:sz w:val="24"/>
+          <w:szCs w:val="24"/>
+        </w:rPr>
+        <w:t>ncia de Requisitos.</w:t>
+      </w:r>
+    </w:p>
+    <w:p>
+      <w:pPr>
+        <w:pStyle w:val="PargrafodaLista"/>
+        <w:numPr>
+          <w:ilvl w:val="3"/>
+          <w:numId w:val="2"/>
+        </w:numPr>
+        <w:jc w:val="both"/>
+        <w:rPr>
+          <w:rFonts w:ascii="Times New Roman" w:hAnsi="Times New Roman" w:cs="Times New Roman"/>
+          <w:sz w:val="24"/>
+          <w:szCs w:val="24"/>
+        </w:rPr>
+      </w:pPr>
+      <w:r>
+        <w:rPr>
+          <w:rFonts w:ascii="Times New Roman" w:hAnsi="Times New Roman" w:cs="Times New Roman"/>
+          <w:sz w:val="24"/>
+          <w:szCs w:val="24"/>
+        </w:rPr>
+        <w:t>Reunião dos artefatos de especificação preenchidos para o projeto “EveRemind” r</w:t>
+      </w:r>
+      <w:r>
+        <w:rPr>
+          <w:rFonts w:ascii="Times New Roman" w:hAnsi="Times New Roman" w:cs="Times New Roman"/>
+          <w:sz w:val="24"/>
+          <w:szCs w:val="24"/>
+        </w:rPr>
+        <w:t>elativos à área de processo Gerê</w:t>
+      </w:r>
+      <w:r>
+        <w:rPr>
+          <w:rFonts w:ascii="Times New Roman" w:hAnsi="Times New Roman" w:cs="Times New Roman"/>
+          <w:sz w:val="24"/>
+          <w:szCs w:val="24"/>
+        </w:rPr>
+        <w:t xml:space="preserve">ncia de </w:t>
+      </w:r>
+      <w:r>
+        <w:rPr>
+          <w:rFonts w:ascii="Times New Roman" w:hAnsi="Times New Roman" w:cs="Times New Roman"/>
+          <w:sz w:val="24"/>
+          <w:szCs w:val="24"/>
+        </w:rPr>
+        <w:t>Projeto</w:t>
+      </w:r>
+      <w:r>
+        <w:rPr>
+          <w:rFonts w:ascii="Times New Roman" w:hAnsi="Times New Roman" w:cs="Times New Roman"/>
+          <w:sz w:val="24"/>
+          <w:szCs w:val="24"/>
+        </w:rPr>
+        <w:t>.</w:t>
+      </w:r>
+    </w:p>
+    <w:p>
+      <w:pPr>
+        <w:pStyle w:val="PargrafodaLista"/>
+        <w:numPr>
+          <w:ilvl w:val="3"/>
+          <w:numId w:val="2"/>
+        </w:numPr>
+        <w:jc w:val="both"/>
+        <w:rPr>
+          <w:rFonts w:ascii="Times New Roman" w:hAnsi="Times New Roman" w:cs="Times New Roman"/>
+          <w:sz w:val="24"/>
+          <w:szCs w:val="24"/>
+        </w:rPr>
+      </w:pPr>
+      <w:r>
+        <w:rPr>
+          <w:rFonts w:ascii="Times New Roman" w:hAnsi="Times New Roman" w:cs="Times New Roman"/>
+          <w:sz w:val="24"/>
+          <w:szCs w:val="24"/>
+        </w:rPr>
+        <w:t xml:space="preserve">Reunião dos artefatos de especificação preenchidos para o projeto “EveRemind” relativos à área de processo </w:t>
+      </w:r>
+      <w:r>
+        <w:rPr>
+          <w:rFonts w:ascii="Times New Roman" w:hAnsi="Times New Roman" w:cs="Times New Roman"/>
+          <w:sz w:val="24"/>
+          <w:szCs w:val="24"/>
+        </w:rPr>
+        <w:t>Arquitetura de Software</w:t>
+      </w:r>
+      <w:r>
+        <w:rPr>
+          <w:rFonts w:ascii="Times New Roman" w:hAnsi="Times New Roman" w:cs="Times New Roman"/>
+          <w:sz w:val="24"/>
+          <w:szCs w:val="24"/>
+        </w:rPr>
+        <w:t>.</w:t>
+      </w:r>
+    </w:p>
+    <w:p>
+      <w:pPr>
+        <w:pStyle w:val="PargrafodaLista"/>
+        <w:numPr>
+          <w:ilvl w:val="3"/>
+          <w:numId w:val="2"/>
+        </w:numPr>
+        <w:jc w:val="both"/>
+        <w:rPr>
+          <w:rFonts w:ascii="Times New Roman" w:hAnsi="Times New Roman" w:cs="Times New Roman"/>
+          <w:sz w:val="24"/>
+          <w:szCs w:val="24"/>
+        </w:rPr>
+      </w:pPr>
+      <w:r>
+        <w:rPr>
+          <w:rFonts w:ascii="Times New Roman" w:hAnsi="Times New Roman" w:cs="Times New Roman"/>
+          <w:sz w:val="24"/>
+          <w:szCs w:val="24"/>
+        </w:rPr>
+        <w:t>Reunião dos artefatos de especificação preenchidos para o projeto “EveRemind” r</w:t>
+      </w:r>
+      <w:r>
+        <w:rPr>
+          <w:rFonts w:ascii="Times New Roman" w:hAnsi="Times New Roman" w:cs="Times New Roman"/>
+          <w:sz w:val="24"/>
+          <w:szCs w:val="24"/>
+        </w:rPr>
+        <w:t>elativos à área de processo Gerê</w:t>
+      </w:r>
+      <w:r>
+        <w:rPr>
+          <w:rFonts w:ascii="Times New Roman" w:hAnsi="Times New Roman" w:cs="Times New Roman"/>
+          <w:sz w:val="24"/>
+          <w:szCs w:val="24"/>
+        </w:rPr>
+        <w:t xml:space="preserve">ncia de </w:t>
+      </w:r>
+      <w:r>
+        <w:rPr>
+          <w:rFonts w:ascii="Times New Roman" w:hAnsi="Times New Roman" w:cs="Times New Roman"/>
+          <w:sz w:val="24"/>
+          <w:szCs w:val="24"/>
+        </w:rPr>
+        <w:t>Configuração</w:t>
+      </w:r>
+      <w:r>
+        <w:rPr>
+          <w:rFonts w:ascii="Times New Roman" w:hAnsi="Times New Roman" w:cs="Times New Roman"/>
+          <w:sz w:val="24"/>
+          <w:szCs w:val="24"/>
+        </w:rPr>
+        <w:t>.</w:t>
+      </w:r>
+    </w:p>
+    <w:p>
+      <w:pPr>
+        <w:pStyle w:val="PargrafodaLista"/>
+        <w:numPr>
+          <w:ilvl w:val="3"/>
+          <w:numId w:val="2"/>
+        </w:numPr>
+        <w:jc w:val="both"/>
+        <w:rPr>
+          <w:rFonts w:ascii="Times New Roman" w:hAnsi="Times New Roman" w:cs="Times New Roman"/>
+          <w:sz w:val="24"/>
+          <w:szCs w:val="24"/>
+        </w:rPr>
+      </w:pPr>
+      <w:r>
+        <w:rPr>
+          <w:rFonts w:ascii="Times New Roman" w:hAnsi="Times New Roman" w:cs="Times New Roman"/>
+          <w:sz w:val="24"/>
+          <w:szCs w:val="24"/>
+        </w:rPr>
+        <w:t xml:space="preserve">Reunião dos artefatos de especificação preenchidos para o projeto “EveRemind” relativos à área de processo </w:t>
+      </w:r>
+      <w:r>
+        <w:rPr>
+          <w:rFonts w:ascii="Times New Roman" w:hAnsi="Times New Roman" w:cs="Times New Roman"/>
+          <w:sz w:val="24"/>
+          <w:szCs w:val="24"/>
+        </w:rPr>
+        <w:t>Manutenção de Software</w:t>
+      </w:r>
+      <w:r>
+        <w:rPr>
+          <w:rFonts w:ascii="Times New Roman" w:hAnsi="Times New Roman" w:cs="Times New Roman"/>
+          <w:sz w:val="24"/>
+          <w:szCs w:val="24"/>
+        </w:rPr>
+        <w:t>.</w:t>
+      </w:r>
+    </w:p>
+    <w:p>
+      <w:pPr>
+        <w:pStyle w:val="PargrafodaLista"/>
+        <w:numPr>
+          <w:ilvl w:val="3"/>
+          <w:numId w:val="2"/>
+        </w:numPr>
+        <w:jc w:val="both"/>
+        <w:rPr>
+          <w:rFonts w:ascii="Times New Roman" w:hAnsi="Times New Roman" w:cs="Times New Roman"/>
+          <w:sz w:val="24"/>
+          <w:szCs w:val="24"/>
+        </w:rPr>
+      </w:pPr>
+      <w:r>
+        <w:rPr>
+          <w:rFonts w:ascii="Times New Roman" w:hAnsi="Times New Roman" w:cs="Times New Roman"/>
+          <w:sz w:val="24"/>
+          <w:szCs w:val="24"/>
+        </w:rPr>
+        <w:t xml:space="preserve">Reunião dos artefatos de especificação preenchidos para o projeto “EveRemind” relativos à área de processo </w:t>
+      </w:r>
+      <w:r>
+        <w:rPr>
+          <w:rFonts w:ascii="Times New Roman" w:hAnsi="Times New Roman" w:cs="Times New Roman"/>
+          <w:sz w:val="24"/>
+          <w:szCs w:val="24"/>
+        </w:rPr>
+        <w:t>Verificação e Validação</w:t>
+      </w:r>
+      <w:r>
+        <w:rPr>
+          <w:rFonts w:ascii="Times New Roman" w:hAnsi="Times New Roman" w:cs="Times New Roman"/>
+          <w:sz w:val="24"/>
+          <w:szCs w:val="24"/>
+        </w:rPr>
+        <w:t>.</w:t>
+      </w:r>
+    </w:p>
+    <w:p>
+      <w:pPr>
+        <w:pStyle w:val="PargrafodaLista"/>
+        <w:numPr>
+          <w:ilvl w:val="3"/>
+          <w:numId w:val="2"/>
+        </w:numPr>
+        <w:jc w:val="both"/>
+        <w:rPr>
+          <w:rFonts w:ascii="Times New Roman" w:hAnsi="Times New Roman" w:cs="Times New Roman"/>
+          <w:sz w:val="24"/>
+          <w:szCs w:val="24"/>
+        </w:rPr>
+      </w:pPr>
+      <w:r>
+        <w:rPr>
+          <w:rFonts w:ascii="Times New Roman" w:hAnsi="Times New Roman" w:cs="Times New Roman"/>
+          <w:sz w:val="24"/>
+          <w:szCs w:val="24"/>
+        </w:rPr>
+        <w:t xml:space="preserve">Coletânea dos artefatos que </w:t>
+      </w:r>
+      <w:r>
+        <w:rPr>
+          <w:rFonts w:ascii="Times New Roman" w:hAnsi="Times New Roman" w:cs="Times New Roman"/>
+          <w:sz w:val="24"/>
+          <w:szCs w:val="24"/>
+        </w:rPr>
+        <w:t>documentam os dados relativos às reuniões da equipe no decorrer do</w:t>
+      </w:r>
+      <w:r>
+        <w:rPr>
+          <w:rFonts w:ascii="Times New Roman" w:hAnsi="Times New Roman" w:cs="Times New Roman"/>
+          <w:sz w:val="24"/>
+          <w:szCs w:val="24"/>
+        </w:rPr>
+        <w:t xml:space="preserve"> projeto “EveRemind”</w:t>
+      </w:r>
+      <w:r>
+        <w:rPr>
+          <w:rFonts w:ascii="Times New Roman" w:hAnsi="Times New Roman" w:cs="Times New Roman"/>
+          <w:sz w:val="24"/>
+          <w:szCs w:val="24"/>
+        </w:rPr>
+        <w:t>.</w:t>
       </w:r>
     </w:p>
     <w:p>
@@ -506,75 +1107,20 @@
           <w:ilvl w:val="1"/>
           <w:numId w:val="2"/>
         </w:numPr>
-        <w:rPr>
-          <w:rFonts w:ascii="Times New Roman" w:hAnsi="Times New Roman" w:cs="Times New Roman"/>
-          <w:sz w:val="24"/>
-          <w:szCs w:val="24"/>
-        </w:rPr>
-      </w:pPr>
-      <w:r>
-        <w:rPr>
-          <w:rFonts w:ascii="Times New Roman" w:hAnsi="Times New Roman" w:cs="Times New Roman"/>
-          <w:sz w:val="24"/>
-          <w:szCs w:val="24"/>
-        </w:rPr>
-        <w:t xml:space="preserve">Processo </w:t>
-      </w:r>
-      <w:r>
-        <w:rPr>
-          <w:rFonts w:ascii="Times New Roman" w:hAnsi="Times New Roman" w:cs="Times New Roman"/>
-          <w:sz w:val="24"/>
-          <w:szCs w:val="24"/>
-        </w:rPr>
-        <w:t>genérico</w:t>
-      </w:r>
-      <w:r>
-        <w:rPr>
-          <w:rFonts w:ascii="Times New Roman" w:hAnsi="Times New Roman" w:cs="Times New Roman"/>
-          <w:sz w:val="24"/>
-          <w:szCs w:val="24"/>
-        </w:rPr>
-        <w:t xml:space="preserve"> </w:t>
-      </w:r>
-      <w:r>
-        <w:rPr>
-          <w:rFonts w:ascii="Times New Roman" w:hAnsi="Times New Roman" w:cs="Times New Roman"/>
-          <w:sz w:val="24"/>
-          <w:szCs w:val="24"/>
-        </w:rPr>
-        <w:t>para aplicação em eventuais</w:t>
-      </w:r>
-      <w:r>
-        <w:rPr>
-          <w:rFonts w:ascii="Times New Roman" w:hAnsi="Times New Roman" w:cs="Times New Roman"/>
-          <w:sz w:val="24"/>
-          <w:szCs w:val="24"/>
-        </w:rPr>
-        <w:t xml:space="preserve"> projeto</w:t>
-      </w:r>
-      <w:r>
-        <w:rPr>
-          <w:rFonts w:ascii="Times New Roman" w:hAnsi="Times New Roman" w:cs="Times New Roman"/>
-          <w:sz w:val="24"/>
-          <w:szCs w:val="24"/>
-        </w:rPr>
-        <w:t>s</w:t>
-      </w:r>
-      <w:r>
-        <w:rPr>
-          <w:rFonts w:ascii="Times New Roman" w:hAnsi="Times New Roman" w:cs="Times New Roman"/>
-          <w:sz w:val="24"/>
-          <w:szCs w:val="24"/>
-        </w:rPr>
-        <w:t xml:space="preserve"> juntamente com </w:t>
-      </w:r>
-      <w:r>
-        <w:rPr>
-          <w:rFonts w:ascii="Times New Roman" w:hAnsi="Times New Roman" w:cs="Times New Roman"/>
-          <w:sz w:val="24"/>
-          <w:szCs w:val="24"/>
-        </w:rPr>
-        <w:t>todos os artefatos de especificação genéricos relacionados.</w:t>
+        <w:jc w:val="both"/>
+        <w:rPr>
+          <w:rFonts w:ascii="Times New Roman" w:hAnsi="Times New Roman" w:cs="Times New Roman"/>
+          <w:sz w:val="24"/>
+          <w:szCs w:val="24"/>
+        </w:rPr>
+      </w:pPr>
+      <w:r>
+        <w:rPr>
+          <w:rFonts w:ascii="Times New Roman" w:hAnsi="Times New Roman" w:cs="Times New Roman"/>
+          <w:sz w:val="24"/>
+          <w:szCs w:val="24"/>
+        </w:rPr>
+        <w:t>Processo genérico para aplicação em eventuais projetos juntamente com todos os artefatos de especificação genéricos relacionados.</w:t>
       </w:r>
     </w:p>
     <w:p>
@@ -584,19 +1130,36 @@
           <w:ilvl w:val="2"/>
           <w:numId w:val="2"/>
         </w:numPr>
-        <w:rPr>
-          <w:rFonts w:ascii="Times New Roman" w:hAnsi="Times New Roman" w:cs="Times New Roman"/>
-          <w:sz w:val="24"/>
-          <w:szCs w:val="24"/>
-        </w:rPr>
-      </w:pPr>
-      <w:r>
-        <w:rPr>
-          <w:rFonts w:ascii="Times New Roman" w:hAnsi="Times New Roman" w:cs="Times New Roman"/>
-          <w:sz w:val="24"/>
-          <w:szCs w:val="24"/>
-        </w:rPr>
-        <w:t>Agrupamento dos artefatos genéricos referentes à área de processo de Gerencia de Projeto.</w:t>
+        <w:jc w:val="both"/>
+        <w:rPr>
+          <w:rFonts w:ascii="Times New Roman" w:hAnsi="Times New Roman" w:cs="Times New Roman"/>
+          <w:sz w:val="24"/>
+          <w:szCs w:val="24"/>
+        </w:rPr>
+      </w:pPr>
+      <w:r>
+        <w:rPr>
+          <w:rFonts w:ascii="Times New Roman" w:hAnsi="Times New Roman" w:cs="Times New Roman"/>
+          <w:sz w:val="24"/>
+          <w:szCs w:val="24"/>
+        </w:rPr>
+        <w:t>Agrupamento dos artefatos genéricos referentes à área de</w:t>
+      </w:r>
+      <w:r>
+        <w:rPr>
+          <w:rFonts w:ascii="Times New Roman" w:hAnsi="Times New Roman" w:cs="Times New Roman"/>
+          <w:sz w:val="24"/>
+          <w:szCs w:val="24"/>
+        </w:rPr>
+        <w:t xml:space="preserve"> processo de Gerência de Requisitos</w:t>
+      </w:r>
+      <w:r>
+        <w:rPr>
+          <w:rFonts w:ascii="Times New Roman" w:hAnsi="Times New Roman" w:cs="Times New Roman"/>
+          <w:sz w:val="24"/>
+          <w:szCs w:val="24"/>
+        </w:rPr>
+        <w:t>.</w:t>
       </w:r>
     </w:p>
     <w:p>
@@ -606,6 +1169,7 @@
           <w:ilvl w:val="3"/>
           <w:numId w:val="2"/>
         </w:numPr>
+        <w:jc w:val="both"/>
         <w:rPr>
           <w:rFonts w:ascii="Times New Roman" w:hAnsi="Times New Roman" w:cs="Times New Roman"/>
           <w:sz w:val="24"/>
@@ -636,7 +1200,23 @@
           <w:sz w:val="24"/>
           <w:szCs w:val="24"/>
         </w:rPr>
-        <w:t xml:space="preserve"> (modelos) de artefatos de entrada e saída utilizados pela Gerencia de Projeto.</w:t>
+        <w:t xml:space="preserve"> (modelos) de artefatos de entr</w:t>
+      </w:r>
+      <w:r>
+        <w:rPr>
+          <w:rFonts w:ascii="Times New Roman" w:hAnsi="Times New Roman" w:cs="Times New Roman"/>
+          <w:sz w:val="24"/>
+          <w:szCs w:val="24"/>
+        </w:rPr>
+        <w:t>ada e saída utilizados pela Gerência de Requisitos</w:t>
+      </w:r>
+      <w:r>
+        <w:rPr>
+          <w:rFonts w:ascii="Times New Roman" w:hAnsi="Times New Roman" w:cs="Times New Roman"/>
+          <w:sz w:val="24"/>
+          <w:szCs w:val="24"/>
+        </w:rPr>
+        <w:t>.</w:t>
       </w:r>
     </w:p>
     <w:p>
@@ -646,35 +1226,36 @@
           <w:ilvl w:val="2"/>
           <w:numId w:val="2"/>
         </w:numPr>
-        <w:rPr>
-          <w:rFonts w:ascii="Times New Roman" w:hAnsi="Times New Roman" w:cs="Times New Roman"/>
-          <w:sz w:val="24"/>
-          <w:szCs w:val="24"/>
-        </w:rPr>
-      </w:pPr>
-      <w:r>
-        <w:rPr>
-          <w:rFonts w:ascii="Times New Roman" w:hAnsi="Times New Roman" w:cs="Times New Roman"/>
-          <w:sz w:val="24"/>
-          <w:szCs w:val="24"/>
-        </w:rPr>
-        <w:t>Agrupamento dos artefatos genéricos referentes à área de processo</w:t>
-      </w:r>
-      <w:r>
-        <w:rPr>
-          <w:rFonts w:ascii="Times New Roman" w:hAnsi="Times New Roman" w:cs="Times New Roman"/>
-          <w:sz w:val="24"/>
-          <w:szCs w:val="24"/>
-        </w:rPr>
-        <w:t xml:space="preserve"> de Manutenção</w:t>
-      </w:r>
-      <w:r>
-        <w:rPr>
-          <w:rFonts w:ascii="Times New Roman" w:hAnsi="Times New Roman" w:cs="Times New Roman"/>
-          <w:sz w:val="24"/>
-          <w:szCs w:val="24"/>
-        </w:rPr>
-        <w:t>.</w:t>
+        <w:jc w:val="both"/>
+        <w:rPr>
+          <w:rFonts w:ascii="Times New Roman" w:hAnsi="Times New Roman" w:cs="Times New Roman"/>
+          <w:sz w:val="24"/>
+          <w:szCs w:val="24"/>
+        </w:rPr>
+      </w:pPr>
+      <w:r>
+        <w:rPr>
+          <w:rFonts w:ascii="Times New Roman" w:hAnsi="Times New Roman" w:cs="Times New Roman"/>
+          <w:sz w:val="24"/>
+          <w:szCs w:val="24"/>
+        </w:rPr>
+        <w:t>Agrupamento dos artefatos genéricos refer</w:t>
+      </w:r>
+      <w:r>
+        <w:rPr>
+          <w:rFonts w:ascii="Times New Roman" w:hAnsi="Times New Roman" w:cs="Times New Roman"/>
+          <w:sz w:val="24"/>
+          <w:szCs w:val="24"/>
+        </w:rPr>
+        <w:t>entes à área de processo de Gerê</w:t>
+      </w:r>
+      <w:r>
+        <w:rPr>
+          <w:rFonts w:ascii="Times New Roman" w:hAnsi="Times New Roman" w:cs="Times New Roman"/>
+          <w:sz w:val="24"/>
+          <w:szCs w:val="24"/>
+        </w:rPr>
+        <w:t>ncia de Projeto.</w:t>
       </w:r>
     </w:p>
     <w:p>
@@ -684,6 +1265,7 @@
           <w:ilvl w:val="3"/>
           <w:numId w:val="2"/>
         </w:numPr>
+        <w:jc w:val="both"/>
         <w:rPr>
           <w:rFonts w:ascii="Times New Roman" w:hAnsi="Times New Roman" w:cs="Times New Roman"/>
           <w:sz w:val="24"/>
@@ -714,23 +1296,23 @@
           <w:sz w:val="24"/>
           <w:szCs w:val="24"/>
         </w:rPr>
-        <w:t xml:space="preserve"> (modelos) de artefatos de entrada e saída utilizados pela </w:t>
-      </w:r>
-      <w:r>
-        <w:rPr>
-          <w:rFonts w:ascii="Times New Roman" w:hAnsi="Times New Roman" w:cs="Times New Roman"/>
-          <w:sz w:val="24"/>
-          <w:szCs w:val="24"/>
-        </w:rPr>
-        <w:t>Manutenção</w:t>
-      </w:r>
-      <w:r>
-        <w:rPr>
-          <w:rFonts w:ascii="Times New Roman" w:hAnsi="Times New Roman" w:cs="Times New Roman"/>
-          <w:sz w:val="24"/>
-          <w:szCs w:val="24"/>
-        </w:rPr>
-        <w:t>.</w:t>
+        <w:t xml:space="preserve"> (modelos) de artefatos de entr</w:t>
+      </w:r>
+      <w:r>
+        <w:rPr>
+          <w:rFonts w:ascii="Times New Roman" w:hAnsi="Times New Roman" w:cs="Times New Roman"/>
+          <w:sz w:val="24"/>
+          <w:szCs w:val="24"/>
+        </w:rPr>
+        <w:t>ada e saída utilizados pela Gerê</w:t>
+      </w:r>
+      <w:r>
+        <w:rPr>
+          <w:rFonts w:ascii="Times New Roman" w:hAnsi="Times New Roman" w:cs="Times New Roman"/>
+          <w:sz w:val="24"/>
+          <w:szCs w:val="24"/>
+        </w:rPr>
+        <w:t>ncia de Projeto.</w:t>
       </w:r>
     </w:p>
     <w:p>
@@ -740,19 +1322,19 @@
           <w:ilvl w:val="2"/>
           <w:numId w:val="2"/>
         </w:numPr>
-        <w:rPr>
-          <w:rFonts w:ascii="Times New Roman" w:hAnsi="Times New Roman" w:cs="Times New Roman"/>
-          <w:sz w:val="24"/>
-          <w:szCs w:val="24"/>
-        </w:rPr>
-      </w:pPr>
-      <w:r>
-        <w:rPr>
-          <w:rFonts w:ascii="Times New Roman" w:hAnsi="Times New Roman" w:cs="Times New Roman"/>
-          <w:sz w:val="24"/>
-          <w:szCs w:val="24"/>
-        </w:rPr>
-        <w:lastRenderedPageBreak/>
+        <w:jc w:val="both"/>
+        <w:rPr>
+          <w:rFonts w:ascii="Times New Roman" w:hAnsi="Times New Roman" w:cs="Times New Roman"/>
+          <w:sz w:val="24"/>
+          <w:szCs w:val="24"/>
+        </w:rPr>
+      </w:pPr>
+      <w:r>
+        <w:rPr>
+          <w:rFonts w:ascii="Times New Roman" w:hAnsi="Times New Roman" w:cs="Times New Roman"/>
+          <w:sz w:val="24"/>
+          <w:szCs w:val="24"/>
+        </w:rPr>
         <w:t xml:space="preserve">Agrupamento dos artefatos genéricos referentes à área de processo de </w:t>
       </w:r>
       <w:r>
@@ -761,7 +1343,7 @@
           <w:sz w:val="24"/>
           <w:szCs w:val="24"/>
         </w:rPr>
-        <w:t>Verificação e Validação</w:t>
+        <w:t>Arquitetura de Software</w:t>
       </w:r>
       <w:r>
         <w:rPr>
@@ -779,6 +1361,7 @@
           <w:ilvl w:val="3"/>
           <w:numId w:val="2"/>
         </w:numPr>
+        <w:jc w:val="both"/>
         <w:rPr>
           <w:rFonts w:ascii="Times New Roman" w:hAnsi="Times New Roman" w:cs="Times New Roman"/>
           <w:sz w:val="24"/>
@@ -809,25 +1392,900 @@
           <w:sz w:val="24"/>
           <w:szCs w:val="24"/>
         </w:rPr>
-        <w:t xml:space="preserve"> (modelos) de artefatos de entrada e saída utilizados pela </w:t>
-      </w:r>
-      <w:r>
-        <w:rPr>
-          <w:rFonts w:ascii="Times New Roman" w:hAnsi="Times New Roman" w:cs="Times New Roman"/>
-          <w:sz w:val="24"/>
-          <w:szCs w:val="24"/>
-        </w:rPr>
-        <w:t>Verificação e Validação</w:t>
+        <w:t xml:space="preserve"> (modelos) de artefatos de entrada e saída utilizados pela Arquitetura de Software.</w:t>
+      </w:r>
+    </w:p>
+    <w:p>
+      <w:pPr>
+        <w:pStyle w:val="PargrafodaLista"/>
+        <w:numPr>
+          <w:ilvl w:val="2"/>
+          <w:numId w:val="2"/>
+        </w:numPr>
+        <w:jc w:val="both"/>
+        <w:rPr>
+          <w:rFonts w:ascii="Times New Roman" w:hAnsi="Times New Roman" w:cs="Times New Roman"/>
+          <w:sz w:val="24"/>
+          <w:szCs w:val="24"/>
+        </w:rPr>
+      </w:pPr>
+      <w:r>
+        <w:rPr>
+          <w:rFonts w:ascii="Times New Roman" w:hAnsi="Times New Roman" w:cs="Times New Roman"/>
+          <w:sz w:val="24"/>
+          <w:szCs w:val="24"/>
+        </w:rPr>
+        <w:t xml:space="preserve">Agrupamento dos artefatos genéricos referentes à área de processo de Gerência de </w:t>
+      </w:r>
+      <w:r>
+        <w:rPr>
+          <w:rFonts w:ascii="Times New Roman" w:hAnsi="Times New Roman" w:cs="Times New Roman"/>
+          <w:sz w:val="24"/>
+          <w:szCs w:val="24"/>
+        </w:rPr>
+        <w:t>Configuração</w:t>
+      </w:r>
+      <w:r>
+        <w:rPr>
+          <w:rFonts w:ascii="Times New Roman" w:hAnsi="Times New Roman" w:cs="Times New Roman"/>
+          <w:sz w:val="24"/>
+          <w:szCs w:val="24"/>
+        </w:rPr>
+        <w:t>.</w:t>
+      </w:r>
+    </w:p>
+    <w:p>
+      <w:pPr>
+        <w:pStyle w:val="PargrafodaLista"/>
+        <w:numPr>
+          <w:ilvl w:val="3"/>
+          <w:numId w:val="2"/>
+        </w:numPr>
+        <w:jc w:val="both"/>
+        <w:rPr>
+          <w:rFonts w:ascii="Times New Roman" w:hAnsi="Times New Roman" w:cs="Times New Roman"/>
+          <w:sz w:val="24"/>
+          <w:szCs w:val="24"/>
+        </w:rPr>
+      </w:pPr>
+      <w:r>
+        <w:rPr>
+          <w:rFonts w:ascii="Times New Roman" w:hAnsi="Times New Roman" w:cs="Times New Roman"/>
+          <w:sz w:val="24"/>
+          <w:szCs w:val="24"/>
+        </w:rPr>
+        <w:t xml:space="preserve">Agrupamento dos </w:t>
+      </w:r>
+      <w:proofErr w:type="spellStart"/>
+      <w:r>
+        <w:rPr>
+          <w:rFonts w:ascii="Times New Roman" w:hAnsi="Times New Roman" w:cs="Times New Roman"/>
+          <w:sz w:val="24"/>
+          <w:szCs w:val="24"/>
+        </w:rPr>
+        <w:t>templates</w:t>
+      </w:r>
+      <w:proofErr w:type="spellEnd"/>
+      <w:r>
+        <w:rPr>
+          <w:rFonts w:ascii="Times New Roman" w:hAnsi="Times New Roman" w:cs="Times New Roman"/>
+          <w:sz w:val="24"/>
+          <w:szCs w:val="24"/>
+        </w:rPr>
+        <w:t xml:space="preserve"> (modelos) de artefatos de entrada e saída utilizados pela Gerência de </w:t>
+      </w:r>
+      <w:r>
+        <w:rPr>
+          <w:rFonts w:ascii="Times New Roman" w:hAnsi="Times New Roman" w:cs="Times New Roman"/>
+          <w:sz w:val="24"/>
+          <w:szCs w:val="24"/>
+        </w:rPr>
+        <w:t>Configuração</w:t>
+      </w:r>
+      <w:r>
+        <w:rPr>
+          <w:rFonts w:ascii="Times New Roman" w:hAnsi="Times New Roman" w:cs="Times New Roman"/>
+          <w:sz w:val="24"/>
+          <w:szCs w:val="24"/>
+        </w:rPr>
+        <w:t>.</w:t>
+      </w:r>
+    </w:p>
+    <w:p>
+      <w:pPr>
+        <w:pStyle w:val="PargrafodaLista"/>
+        <w:numPr>
+          <w:ilvl w:val="2"/>
+          <w:numId w:val="2"/>
+        </w:numPr>
+        <w:jc w:val="both"/>
+        <w:rPr>
+          <w:rFonts w:ascii="Times New Roman" w:hAnsi="Times New Roman" w:cs="Times New Roman"/>
+          <w:sz w:val="24"/>
+          <w:szCs w:val="24"/>
+        </w:rPr>
+      </w:pPr>
+      <w:r>
+        <w:rPr>
+          <w:rFonts w:ascii="Times New Roman" w:hAnsi="Times New Roman" w:cs="Times New Roman"/>
+          <w:sz w:val="24"/>
+          <w:szCs w:val="24"/>
+        </w:rPr>
+        <w:lastRenderedPageBreak/>
+        <w:t>Agrupamento dos artefatos genéricos referentes à área de processo de Manutenção</w:t>
+      </w:r>
+      <w:r>
+        <w:rPr>
+          <w:rFonts w:ascii="Times New Roman" w:hAnsi="Times New Roman" w:cs="Times New Roman"/>
+          <w:sz w:val="24"/>
+          <w:szCs w:val="24"/>
+        </w:rPr>
+        <w:t xml:space="preserve"> de Software</w:t>
+      </w:r>
+      <w:r>
+        <w:rPr>
+          <w:rFonts w:ascii="Times New Roman" w:hAnsi="Times New Roman" w:cs="Times New Roman"/>
+          <w:sz w:val="24"/>
+          <w:szCs w:val="24"/>
+        </w:rPr>
+        <w:t>.</w:t>
+      </w:r>
+    </w:p>
+    <w:p>
+      <w:pPr>
+        <w:pStyle w:val="PargrafodaLista"/>
+        <w:numPr>
+          <w:ilvl w:val="3"/>
+          <w:numId w:val="2"/>
+        </w:numPr>
+        <w:jc w:val="both"/>
+        <w:rPr>
+          <w:rFonts w:ascii="Times New Roman" w:hAnsi="Times New Roman" w:cs="Times New Roman"/>
+          <w:sz w:val="24"/>
+          <w:szCs w:val="24"/>
+        </w:rPr>
+      </w:pPr>
+      <w:r>
+        <w:rPr>
+          <w:rFonts w:ascii="Times New Roman" w:hAnsi="Times New Roman" w:cs="Times New Roman"/>
+          <w:sz w:val="24"/>
+          <w:szCs w:val="24"/>
+        </w:rPr>
+        <w:t xml:space="preserve">Agrupamento dos </w:t>
+      </w:r>
+      <w:proofErr w:type="spellStart"/>
+      <w:r>
+        <w:rPr>
+          <w:rFonts w:ascii="Times New Roman" w:hAnsi="Times New Roman" w:cs="Times New Roman"/>
+          <w:sz w:val="24"/>
+          <w:szCs w:val="24"/>
+        </w:rPr>
+        <w:t>templates</w:t>
+      </w:r>
+      <w:proofErr w:type="spellEnd"/>
+      <w:r>
+        <w:rPr>
+          <w:rFonts w:ascii="Times New Roman" w:hAnsi="Times New Roman" w:cs="Times New Roman"/>
+          <w:sz w:val="24"/>
+          <w:szCs w:val="24"/>
+        </w:rPr>
+        <w:t xml:space="preserve"> (modelos) de artefatos de entrada e saída utilizados pela Manutenção</w:t>
+      </w:r>
+      <w:r>
+        <w:rPr>
+          <w:rFonts w:ascii="Times New Roman" w:hAnsi="Times New Roman" w:cs="Times New Roman"/>
+          <w:sz w:val="24"/>
+          <w:szCs w:val="24"/>
+        </w:rPr>
+        <w:t xml:space="preserve"> de Software</w:t>
+      </w:r>
+      <w:r>
+        <w:rPr>
+          <w:rFonts w:ascii="Times New Roman" w:hAnsi="Times New Roman" w:cs="Times New Roman"/>
+          <w:sz w:val="24"/>
+          <w:szCs w:val="24"/>
+        </w:rPr>
+        <w:t>.</w:t>
+      </w:r>
+    </w:p>
+    <w:p>
+      <w:pPr>
+        <w:pStyle w:val="PargrafodaLista"/>
+        <w:numPr>
+          <w:ilvl w:val="2"/>
+          <w:numId w:val="2"/>
+        </w:numPr>
+        <w:jc w:val="both"/>
+        <w:rPr>
+          <w:rFonts w:ascii="Times New Roman" w:hAnsi="Times New Roman" w:cs="Times New Roman"/>
+          <w:sz w:val="24"/>
+          <w:szCs w:val="24"/>
+        </w:rPr>
+      </w:pPr>
+      <w:r>
+        <w:rPr>
+          <w:rFonts w:ascii="Times New Roman" w:hAnsi="Times New Roman" w:cs="Times New Roman"/>
+          <w:sz w:val="24"/>
+          <w:szCs w:val="24"/>
+        </w:rPr>
+        <w:t>Agrupamento dos artefatos genéricos referentes à área de processo de Verificação e Validação.</w:t>
+      </w:r>
+    </w:p>
+    <w:p>
+      <w:pPr>
+        <w:pStyle w:val="PargrafodaLista"/>
+        <w:numPr>
+          <w:ilvl w:val="3"/>
+          <w:numId w:val="2"/>
+        </w:numPr>
+        <w:jc w:val="both"/>
+        <w:rPr>
+          <w:rFonts w:ascii="Times New Roman" w:hAnsi="Times New Roman" w:cs="Times New Roman"/>
+          <w:sz w:val="24"/>
+          <w:szCs w:val="24"/>
+        </w:rPr>
+      </w:pPr>
+      <w:r>
+        <w:rPr>
+          <w:rFonts w:ascii="Times New Roman" w:hAnsi="Times New Roman" w:cs="Times New Roman"/>
+          <w:sz w:val="24"/>
+          <w:szCs w:val="24"/>
+        </w:rPr>
+        <w:t xml:space="preserve">Agrupamento dos </w:t>
+      </w:r>
+      <w:proofErr w:type="spellStart"/>
+      <w:r>
+        <w:rPr>
+          <w:rFonts w:ascii="Times New Roman" w:hAnsi="Times New Roman" w:cs="Times New Roman"/>
+          <w:sz w:val="24"/>
+          <w:szCs w:val="24"/>
+        </w:rPr>
+        <w:t>templates</w:t>
+      </w:r>
+      <w:proofErr w:type="spellEnd"/>
+      <w:r>
+        <w:rPr>
+          <w:rFonts w:ascii="Times New Roman" w:hAnsi="Times New Roman" w:cs="Times New Roman"/>
+          <w:sz w:val="24"/>
+          <w:szCs w:val="24"/>
+        </w:rPr>
+        <w:t xml:space="preserve"> (modelos) de artefatos de entrada e saída utilizados pela Verificação e Validação.</w:t>
       </w:r>
       <w:bookmarkStart w:id="0" w:name="_GoBack"/>
       <w:bookmarkEnd w:id="0"/>
-      <w:r>
-        <w:rPr>
-          <w:rFonts w:ascii="Times New Roman" w:hAnsi="Times New Roman" w:cs="Times New Roman"/>
-          <w:sz w:val="24"/>
-          <w:szCs w:val="24"/>
-        </w:rPr>
-        <w:t>.</w:t>
+    </w:p>
+    <w:p>
+      <w:pPr>
+        <w:pStyle w:val="PargrafodaLista"/>
+        <w:numPr>
+          <w:ilvl w:val="2"/>
+          <w:numId w:val="2"/>
+        </w:numPr>
+        <w:jc w:val="both"/>
+        <w:rPr>
+          <w:rFonts w:ascii="Times New Roman" w:hAnsi="Times New Roman" w:cs="Times New Roman"/>
+          <w:sz w:val="24"/>
+          <w:szCs w:val="24"/>
+        </w:rPr>
+      </w:pPr>
+      <w:r>
+        <w:rPr>
+          <w:rFonts w:ascii="Times New Roman" w:hAnsi="Times New Roman" w:cs="Times New Roman"/>
+          <w:sz w:val="24"/>
+          <w:szCs w:val="24"/>
+        </w:rPr>
+        <w:t>Coletânea dos artefatos que documentam os dados relativos às r</w:t>
+      </w:r>
+      <w:r>
+        <w:rPr>
+          <w:rFonts w:ascii="Times New Roman" w:hAnsi="Times New Roman" w:cs="Times New Roman"/>
+          <w:sz w:val="24"/>
+          <w:szCs w:val="24"/>
+        </w:rPr>
+        <w:t xml:space="preserve">euniões da equipe na definição do </w:t>
+      </w:r>
+      <w:r>
+        <w:rPr>
+          <w:rFonts w:ascii="Times New Roman" w:hAnsi="Times New Roman" w:cs="Times New Roman"/>
+          <w:sz w:val="24"/>
+          <w:szCs w:val="24"/>
+        </w:rPr>
+        <w:t>pro</w:t>
+      </w:r>
+      <w:r>
+        <w:rPr>
+          <w:rFonts w:ascii="Times New Roman" w:hAnsi="Times New Roman" w:cs="Times New Roman"/>
+          <w:sz w:val="24"/>
+          <w:szCs w:val="24"/>
+        </w:rPr>
+        <w:t>cesso</w:t>
+      </w:r>
+      <w:r>
+        <w:rPr>
+          <w:rFonts w:ascii="Times New Roman" w:hAnsi="Times New Roman" w:cs="Times New Roman"/>
+          <w:sz w:val="24"/>
+          <w:szCs w:val="24"/>
+        </w:rPr>
+        <w:t xml:space="preserve"> </w:t>
+      </w:r>
+      <w:r>
+        <w:rPr>
+          <w:rFonts w:ascii="Times New Roman" w:hAnsi="Times New Roman" w:cs="Times New Roman"/>
+          <w:sz w:val="24"/>
+          <w:szCs w:val="24"/>
+        </w:rPr>
+        <w:t>genérico</w:t>
+      </w:r>
+      <w:r>
+        <w:rPr>
+          <w:rFonts w:ascii="Times New Roman" w:hAnsi="Times New Roman" w:cs="Times New Roman"/>
+          <w:sz w:val="24"/>
+          <w:szCs w:val="24"/>
+        </w:rPr>
+        <w:t xml:space="preserve"> de desenvolvimento de software.</w:t>
+      </w:r>
+    </w:p>
+    <w:p>
+      <w:pPr>
+        <w:pStyle w:val="PargrafodaLista"/>
+        <w:numPr>
+          <w:ilvl w:val="0"/>
+          <w:numId w:val="2"/>
+        </w:numPr>
+        <w:jc w:val="both"/>
+        <w:rPr>
+          <w:rFonts w:ascii="Times New Roman" w:hAnsi="Times New Roman" w:cs="Times New Roman"/>
+          <w:sz w:val="24"/>
+          <w:szCs w:val="24"/>
+        </w:rPr>
+      </w:pPr>
+      <w:r>
+        <w:rPr>
+          <w:rFonts w:ascii="Times New Roman" w:hAnsi="Times New Roman" w:cs="Times New Roman"/>
+          <w:sz w:val="24"/>
+          <w:szCs w:val="24"/>
+        </w:rPr>
+        <w:t>Coleção de todas os guias, normas e especificações relevantes para o desenvolvimento das atividades de definição e implementação do processo.</w:t>
+      </w:r>
+    </w:p>
+    <w:p>
+      <w:pPr>
+        <w:jc w:val="both"/>
+        <w:rPr>
+          <w:rFonts w:ascii="Times New Roman" w:hAnsi="Times New Roman" w:cs="Times New Roman"/>
+          <w:sz w:val="24"/>
+          <w:szCs w:val="24"/>
+        </w:rPr>
+      </w:pPr>
+    </w:p>
+    <w:p>
+      <w:pPr>
+        <w:jc w:val="both"/>
+        <w:rPr>
+          <w:rFonts w:ascii="Times New Roman" w:hAnsi="Times New Roman" w:cs="Times New Roman"/>
+          <w:b/>
+          <w:sz w:val="32"/>
+          <w:szCs w:val="32"/>
+        </w:rPr>
+      </w:pPr>
+      <w:r>
+        <w:rPr>
+          <w:rFonts w:ascii="Times New Roman" w:hAnsi="Times New Roman" w:cs="Times New Roman"/>
+          <w:b/>
+          <w:sz w:val="32"/>
+          <w:szCs w:val="32"/>
+        </w:rPr>
+        <w:t>Observações Gerais</w:t>
+      </w:r>
+    </w:p>
+    <w:p>
+      <w:pPr>
+        <w:jc w:val="both"/>
+        <w:rPr>
+          <w:rFonts w:ascii="Times New Roman" w:hAnsi="Times New Roman" w:cs="Times New Roman"/>
+          <w:b/>
+          <w:sz w:val="32"/>
+          <w:szCs w:val="32"/>
+        </w:rPr>
+      </w:pPr>
+    </w:p>
+    <w:p>
+      <w:pPr>
+        <w:pStyle w:val="PargrafodaLista"/>
+        <w:numPr>
+          <w:ilvl w:val="0"/>
+          <w:numId w:val="3"/>
+        </w:numPr>
+        <w:jc w:val="both"/>
+        <w:rPr>
+          <w:rFonts w:ascii="Times New Roman" w:hAnsi="Times New Roman" w:cs="Times New Roman"/>
+          <w:sz w:val="24"/>
+          <w:szCs w:val="24"/>
+        </w:rPr>
+      </w:pPr>
+      <w:r>
+        <w:rPr>
+          <w:rFonts w:ascii="Times New Roman" w:hAnsi="Times New Roman" w:cs="Times New Roman"/>
+          <w:sz w:val="24"/>
+          <w:szCs w:val="24"/>
+        </w:rPr>
+        <w:t xml:space="preserve">Para classificar a ordem de exibição dos diretórios que representam as áreas de processo/desenvolvimento nos níveis 2.1 e 2.2, a designação dos mesmos possui a seguinte caraterística: </w:t>
+      </w:r>
+    </w:p>
+    <w:p>
+      <w:pPr>
+        <w:pStyle w:val="PargrafodaLista"/>
+        <w:numPr>
+          <w:ilvl w:val="1"/>
+          <w:numId w:val="3"/>
+        </w:numPr>
+        <w:jc w:val="both"/>
+        <w:rPr>
+          <w:rFonts w:ascii="Times New Roman" w:hAnsi="Times New Roman" w:cs="Times New Roman"/>
+          <w:sz w:val="24"/>
+          <w:szCs w:val="24"/>
+        </w:rPr>
+      </w:pPr>
+      <w:r>
+        <w:rPr>
+          <w:rFonts w:ascii="Times New Roman" w:hAnsi="Times New Roman" w:cs="Times New Roman"/>
+          <w:sz w:val="24"/>
+          <w:szCs w:val="24"/>
+        </w:rPr>
+        <w:t xml:space="preserve">Nível 1 – Gerência de Requisitos </w:t>
+      </w:r>
+      <w:r>
+        <w:rPr>
+          <w:rFonts w:ascii="Times New Roman" w:hAnsi="Times New Roman" w:cs="Times New Roman"/>
+          <w:sz w:val="24"/>
+          <w:szCs w:val="24"/>
+        </w:rPr>
+        <w:tab/>
+        <w:t xml:space="preserve"> (1-Gerencia de Requisitos)</w:t>
+      </w:r>
+    </w:p>
+    <w:p>
+      <w:pPr>
+        <w:pStyle w:val="PargrafodaLista"/>
+        <w:numPr>
+          <w:ilvl w:val="1"/>
+          <w:numId w:val="3"/>
+        </w:numPr>
+        <w:jc w:val="both"/>
+        <w:rPr>
+          <w:rFonts w:ascii="Times New Roman" w:hAnsi="Times New Roman" w:cs="Times New Roman"/>
+          <w:sz w:val="24"/>
+          <w:szCs w:val="24"/>
+        </w:rPr>
+      </w:pPr>
+      <w:r>
+        <w:rPr>
+          <w:rFonts w:ascii="Times New Roman" w:hAnsi="Times New Roman" w:cs="Times New Roman"/>
+          <w:sz w:val="24"/>
+          <w:szCs w:val="24"/>
+        </w:rPr>
+        <w:t xml:space="preserve">Nível 2 – Gerência de Projeto </w:t>
+      </w:r>
+      <w:r>
+        <w:rPr>
+          <w:rFonts w:ascii="Times New Roman" w:hAnsi="Times New Roman" w:cs="Times New Roman"/>
+          <w:sz w:val="24"/>
+          <w:szCs w:val="24"/>
+        </w:rPr>
+        <w:tab/>
+        <w:t xml:space="preserve"> (2-Gerencia de Projeto)</w:t>
+      </w:r>
+    </w:p>
+    <w:p>
+      <w:pPr>
+        <w:pStyle w:val="PargrafodaLista"/>
+        <w:numPr>
+          <w:ilvl w:val="1"/>
+          <w:numId w:val="3"/>
+        </w:numPr>
+        <w:jc w:val="both"/>
+        <w:rPr>
+          <w:rFonts w:ascii="Times New Roman" w:hAnsi="Times New Roman" w:cs="Times New Roman"/>
+          <w:sz w:val="24"/>
+          <w:szCs w:val="24"/>
+        </w:rPr>
+      </w:pPr>
+      <w:r>
+        <w:rPr>
+          <w:rFonts w:ascii="Times New Roman" w:hAnsi="Times New Roman" w:cs="Times New Roman"/>
+          <w:sz w:val="24"/>
+          <w:szCs w:val="24"/>
+        </w:rPr>
+        <w:t>Nível 3</w:t>
+      </w:r>
+      <w:r>
+        <w:rPr>
+          <w:rFonts w:ascii="Times New Roman" w:hAnsi="Times New Roman" w:cs="Times New Roman"/>
+          <w:sz w:val="24"/>
+          <w:szCs w:val="24"/>
+        </w:rPr>
+        <w:t xml:space="preserve"> –</w:t>
+      </w:r>
+      <w:r>
+        <w:rPr>
+          <w:rFonts w:ascii="Times New Roman" w:hAnsi="Times New Roman" w:cs="Times New Roman"/>
+          <w:sz w:val="24"/>
+          <w:szCs w:val="24"/>
+        </w:rPr>
+        <w:t xml:space="preserve"> Arquitetura de Software</w:t>
+      </w:r>
+      <w:r>
+        <w:rPr>
+          <w:rFonts w:ascii="Times New Roman" w:hAnsi="Times New Roman" w:cs="Times New Roman"/>
+          <w:sz w:val="24"/>
+          <w:szCs w:val="24"/>
+        </w:rPr>
+        <w:t xml:space="preserve"> </w:t>
+      </w:r>
+      <w:r>
+        <w:rPr>
+          <w:rFonts w:ascii="Times New Roman" w:hAnsi="Times New Roman" w:cs="Times New Roman"/>
+          <w:sz w:val="24"/>
+          <w:szCs w:val="24"/>
+        </w:rPr>
+        <w:tab/>
+        <w:t xml:space="preserve"> (</w:t>
+      </w:r>
+      <w:r>
+        <w:rPr>
+          <w:rFonts w:ascii="Times New Roman" w:hAnsi="Times New Roman" w:cs="Times New Roman"/>
+          <w:sz w:val="24"/>
+          <w:szCs w:val="24"/>
+        </w:rPr>
+        <w:t>3</w:t>
+      </w:r>
+      <w:r>
+        <w:rPr>
+          <w:rFonts w:ascii="Times New Roman" w:hAnsi="Times New Roman" w:cs="Times New Roman"/>
+          <w:sz w:val="24"/>
+          <w:szCs w:val="24"/>
+        </w:rPr>
+        <w:t>-</w:t>
+      </w:r>
+      <w:r>
+        <w:rPr>
+          <w:rFonts w:ascii="Times New Roman" w:hAnsi="Times New Roman" w:cs="Times New Roman"/>
+          <w:sz w:val="24"/>
+          <w:szCs w:val="24"/>
+        </w:rPr>
+        <w:t>Arquitetura de Software</w:t>
+      </w:r>
+      <w:r>
+        <w:rPr>
+          <w:rFonts w:ascii="Times New Roman" w:hAnsi="Times New Roman" w:cs="Times New Roman"/>
+          <w:sz w:val="24"/>
+          <w:szCs w:val="24"/>
+        </w:rPr>
+        <w:t>)</w:t>
+      </w:r>
+    </w:p>
+    <w:p>
+      <w:pPr>
+        <w:pStyle w:val="PargrafodaLista"/>
+        <w:numPr>
+          <w:ilvl w:val="1"/>
+          <w:numId w:val="3"/>
+        </w:numPr>
+        <w:jc w:val="both"/>
+        <w:rPr>
+          <w:rFonts w:ascii="Times New Roman" w:hAnsi="Times New Roman" w:cs="Times New Roman"/>
+          <w:sz w:val="24"/>
+          <w:szCs w:val="24"/>
+        </w:rPr>
+      </w:pPr>
+      <w:r>
+        <w:rPr>
+          <w:rFonts w:ascii="Times New Roman" w:hAnsi="Times New Roman" w:cs="Times New Roman"/>
+          <w:sz w:val="24"/>
+          <w:szCs w:val="24"/>
+        </w:rPr>
+        <w:t>Nível 4</w:t>
+      </w:r>
+      <w:r>
+        <w:rPr>
+          <w:rFonts w:ascii="Times New Roman" w:hAnsi="Times New Roman" w:cs="Times New Roman"/>
+          <w:sz w:val="24"/>
+          <w:szCs w:val="24"/>
+        </w:rPr>
+        <w:t xml:space="preserve"> – Gerência de </w:t>
+      </w:r>
+      <w:r>
+        <w:rPr>
+          <w:rFonts w:ascii="Times New Roman" w:hAnsi="Times New Roman" w:cs="Times New Roman"/>
+          <w:sz w:val="24"/>
+          <w:szCs w:val="24"/>
+        </w:rPr>
+        <w:t>Configuração</w:t>
+      </w:r>
+      <w:r>
+        <w:rPr>
+          <w:rFonts w:ascii="Times New Roman" w:hAnsi="Times New Roman" w:cs="Times New Roman"/>
+          <w:sz w:val="24"/>
+          <w:szCs w:val="24"/>
+        </w:rPr>
+        <w:tab/>
+        <w:t xml:space="preserve"> (</w:t>
+      </w:r>
+      <w:r>
+        <w:rPr>
+          <w:rFonts w:ascii="Times New Roman" w:hAnsi="Times New Roman" w:cs="Times New Roman"/>
+          <w:sz w:val="24"/>
+          <w:szCs w:val="24"/>
+        </w:rPr>
+        <w:t>4</w:t>
+      </w:r>
+      <w:r>
+        <w:rPr>
+          <w:rFonts w:ascii="Times New Roman" w:hAnsi="Times New Roman" w:cs="Times New Roman"/>
+          <w:sz w:val="24"/>
+          <w:szCs w:val="24"/>
+        </w:rPr>
+        <w:t xml:space="preserve">-Gerencia de </w:t>
+      </w:r>
+      <w:proofErr w:type="spellStart"/>
+      <w:r>
+        <w:rPr>
+          <w:rFonts w:ascii="Times New Roman" w:hAnsi="Times New Roman" w:cs="Times New Roman"/>
+          <w:sz w:val="24"/>
+          <w:szCs w:val="24"/>
+        </w:rPr>
+        <w:t>Configuracao</w:t>
+      </w:r>
+      <w:proofErr w:type="spellEnd"/>
+      <w:r>
+        <w:rPr>
+          <w:rFonts w:ascii="Times New Roman" w:hAnsi="Times New Roman" w:cs="Times New Roman"/>
+          <w:sz w:val="24"/>
+          <w:szCs w:val="24"/>
+        </w:rPr>
+        <w:t>)</w:t>
+      </w:r>
+    </w:p>
+    <w:p>
+      <w:pPr>
+        <w:pStyle w:val="PargrafodaLista"/>
+        <w:numPr>
+          <w:ilvl w:val="1"/>
+          <w:numId w:val="3"/>
+        </w:numPr>
+        <w:jc w:val="both"/>
+        <w:rPr>
+          <w:rFonts w:ascii="Times New Roman" w:hAnsi="Times New Roman" w:cs="Times New Roman"/>
+          <w:sz w:val="24"/>
+          <w:szCs w:val="24"/>
+        </w:rPr>
+      </w:pPr>
+      <w:r>
+        <w:rPr>
+          <w:rFonts w:ascii="Times New Roman" w:hAnsi="Times New Roman" w:cs="Times New Roman"/>
+          <w:sz w:val="24"/>
+          <w:szCs w:val="24"/>
+        </w:rPr>
+        <w:t>Nível 5</w:t>
+      </w:r>
+      <w:r>
+        <w:rPr>
+          <w:rFonts w:ascii="Times New Roman" w:hAnsi="Times New Roman" w:cs="Times New Roman"/>
+          <w:sz w:val="24"/>
+          <w:szCs w:val="24"/>
+        </w:rPr>
+        <w:t xml:space="preserve"> – </w:t>
+      </w:r>
+      <w:r>
+        <w:rPr>
+          <w:rFonts w:ascii="Times New Roman" w:hAnsi="Times New Roman" w:cs="Times New Roman"/>
+          <w:sz w:val="24"/>
+          <w:szCs w:val="24"/>
+        </w:rPr>
+        <w:t>Manutenção de Software</w:t>
+      </w:r>
+      <w:r>
+        <w:rPr>
+          <w:rFonts w:ascii="Times New Roman" w:hAnsi="Times New Roman" w:cs="Times New Roman"/>
+          <w:sz w:val="24"/>
+          <w:szCs w:val="24"/>
+        </w:rPr>
+        <w:t xml:space="preserve"> </w:t>
+      </w:r>
+      <w:r>
+        <w:rPr>
+          <w:rFonts w:ascii="Times New Roman" w:hAnsi="Times New Roman" w:cs="Times New Roman"/>
+          <w:sz w:val="24"/>
+          <w:szCs w:val="24"/>
+        </w:rPr>
+        <w:tab/>
+        <w:t xml:space="preserve"> (</w:t>
+      </w:r>
+      <w:r>
+        <w:rPr>
+          <w:rFonts w:ascii="Times New Roman" w:hAnsi="Times New Roman" w:cs="Times New Roman"/>
+          <w:sz w:val="24"/>
+          <w:szCs w:val="24"/>
+        </w:rPr>
+        <w:t>5</w:t>
+      </w:r>
+      <w:r>
+        <w:rPr>
+          <w:rFonts w:ascii="Times New Roman" w:hAnsi="Times New Roman" w:cs="Times New Roman"/>
+          <w:sz w:val="24"/>
+          <w:szCs w:val="24"/>
+        </w:rPr>
+        <w:t>-</w:t>
+      </w:r>
+      <w:r>
+        <w:rPr>
+          <w:rFonts w:ascii="Times New Roman" w:hAnsi="Times New Roman" w:cs="Times New Roman"/>
+          <w:sz w:val="24"/>
+          <w:szCs w:val="24"/>
+        </w:rPr>
+        <w:t>Manutencao de Software</w:t>
+      </w:r>
+      <w:r>
+        <w:rPr>
+          <w:rFonts w:ascii="Times New Roman" w:hAnsi="Times New Roman" w:cs="Times New Roman"/>
+          <w:sz w:val="24"/>
+          <w:szCs w:val="24"/>
+        </w:rPr>
+        <w:t>)</w:t>
+      </w:r>
+    </w:p>
+    <w:p>
+      <w:pPr>
+        <w:pStyle w:val="PargrafodaLista"/>
+        <w:numPr>
+          <w:ilvl w:val="1"/>
+          <w:numId w:val="3"/>
+        </w:numPr>
+        <w:jc w:val="both"/>
+        <w:rPr>
+          <w:rFonts w:ascii="Times New Roman" w:hAnsi="Times New Roman" w:cs="Times New Roman"/>
+          <w:sz w:val="24"/>
+          <w:szCs w:val="24"/>
+        </w:rPr>
+      </w:pPr>
+      <w:r>
+        <w:rPr>
+          <w:rFonts w:ascii="Times New Roman" w:hAnsi="Times New Roman" w:cs="Times New Roman"/>
+          <w:sz w:val="24"/>
+          <w:szCs w:val="24"/>
+        </w:rPr>
+        <w:t>Nível 6</w:t>
+      </w:r>
+      <w:r>
+        <w:rPr>
+          <w:rFonts w:ascii="Times New Roman" w:hAnsi="Times New Roman" w:cs="Times New Roman"/>
+          <w:sz w:val="24"/>
+          <w:szCs w:val="24"/>
+        </w:rPr>
+        <w:t xml:space="preserve"> – Gerência de Projeto </w:t>
+      </w:r>
+      <w:r>
+        <w:rPr>
+          <w:rFonts w:ascii="Times New Roman" w:hAnsi="Times New Roman" w:cs="Times New Roman"/>
+          <w:sz w:val="24"/>
+          <w:szCs w:val="24"/>
+        </w:rPr>
+        <w:tab/>
+        <w:t xml:space="preserve"> (</w:t>
+      </w:r>
+      <w:r>
+        <w:rPr>
+          <w:rFonts w:ascii="Times New Roman" w:hAnsi="Times New Roman" w:cs="Times New Roman"/>
+          <w:sz w:val="24"/>
+          <w:szCs w:val="24"/>
+        </w:rPr>
+        <w:t xml:space="preserve">6-Verificacao e </w:t>
+      </w:r>
+      <w:proofErr w:type="spellStart"/>
+      <w:r>
+        <w:rPr>
+          <w:rFonts w:ascii="Times New Roman" w:hAnsi="Times New Roman" w:cs="Times New Roman"/>
+          <w:sz w:val="24"/>
+          <w:szCs w:val="24"/>
+        </w:rPr>
+        <w:t>Validacao</w:t>
+      </w:r>
+      <w:proofErr w:type="spellEnd"/>
+      <w:r>
+        <w:rPr>
+          <w:rFonts w:ascii="Times New Roman" w:hAnsi="Times New Roman" w:cs="Times New Roman"/>
+          <w:sz w:val="24"/>
+          <w:szCs w:val="24"/>
+        </w:rPr>
+        <w:t>)</w:t>
+      </w:r>
+    </w:p>
+    <w:p>
+      <w:pPr>
+        <w:pStyle w:val="PargrafodaLista"/>
+        <w:numPr>
+          <w:ilvl w:val="1"/>
+          <w:numId w:val="3"/>
+        </w:numPr>
+        <w:jc w:val="both"/>
+        <w:rPr>
+          <w:rFonts w:ascii="Times New Roman" w:hAnsi="Times New Roman" w:cs="Times New Roman"/>
+          <w:sz w:val="24"/>
+          <w:szCs w:val="24"/>
+        </w:rPr>
+      </w:pPr>
+      <w:r>
+        <w:rPr>
+          <w:rFonts w:ascii="Times New Roman" w:hAnsi="Times New Roman" w:cs="Times New Roman"/>
+          <w:sz w:val="24"/>
+          <w:szCs w:val="24"/>
+        </w:rPr>
+        <w:t>Nível 7</w:t>
+      </w:r>
+      <w:r>
+        <w:rPr>
+          <w:rFonts w:ascii="Times New Roman" w:hAnsi="Times New Roman" w:cs="Times New Roman"/>
+          <w:sz w:val="24"/>
+          <w:szCs w:val="24"/>
+        </w:rPr>
+        <w:t xml:space="preserve"> –</w:t>
+      </w:r>
+      <w:r>
+        <w:rPr>
+          <w:rFonts w:ascii="Times New Roman" w:hAnsi="Times New Roman" w:cs="Times New Roman"/>
+          <w:sz w:val="24"/>
+          <w:szCs w:val="24"/>
+        </w:rPr>
+        <w:t xml:space="preserve"> Reuniões</w:t>
+      </w:r>
+      <w:r>
+        <w:rPr>
+          <w:rFonts w:ascii="Times New Roman" w:hAnsi="Times New Roman" w:cs="Times New Roman"/>
+          <w:sz w:val="24"/>
+          <w:szCs w:val="24"/>
+        </w:rPr>
+        <w:tab/>
+      </w:r>
+      <w:r>
+        <w:rPr>
+          <w:rFonts w:ascii="Times New Roman" w:hAnsi="Times New Roman" w:cs="Times New Roman"/>
+          <w:sz w:val="24"/>
+          <w:szCs w:val="24"/>
+        </w:rPr>
+        <w:tab/>
+      </w:r>
+      <w:r>
+        <w:rPr>
+          <w:rFonts w:ascii="Times New Roman" w:hAnsi="Times New Roman" w:cs="Times New Roman"/>
+          <w:sz w:val="24"/>
+          <w:szCs w:val="24"/>
+        </w:rPr>
+        <w:tab/>
+        <w:t xml:space="preserve"> (7</w:t>
+      </w:r>
+      <w:r>
+        <w:rPr>
+          <w:rFonts w:ascii="Times New Roman" w:hAnsi="Times New Roman" w:cs="Times New Roman"/>
+          <w:sz w:val="24"/>
+          <w:szCs w:val="24"/>
+        </w:rPr>
+        <w:t>-</w:t>
+      </w:r>
+      <w:r>
+        <w:rPr>
+          <w:rFonts w:ascii="Times New Roman" w:hAnsi="Times New Roman" w:cs="Times New Roman"/>
+          <w:sz w:val="24"/>
+          <w:szCs w:val="24"/>
+        </w:rPr>
+        <w:t>Reunioes</w:t>
+      </w:r>
+      <w:r>
+        <w:rPr>
+          <w:rFonts w:ascii="Times New Roman" w:hAnsi="Times New Roman" w:cs="Times New Roman"/>
+          <w:sz w:val="24"/>
+          <w:szCs w:val="24"/>
+        </w:rPr>
+        <w:t>)</w:t>
       </w:r>
     </w:p>
     <w:sectPr>
@@ -1020,11 +2478,127 @@
       </w:pPr>
     </w:lvl>
   </w:abstractNum>
+  <w:abstractNum w:abstractNumId="2">
+    <w:nsid w:val="3FDC0954"/>
+    <w:multiLevelType w:val="multilevel"/>
+    <w:tmpl w:val="0416001D"/>
+    <w:lvl w:ilvl="0">
+      <w:start w:val="1"/>
+      <w:numFmt w:val="decimal"/>
+      <w:lvlText w:val="%1)"/>
+      <w:lvlJc w:val="left"/>
+      <w:pPr>
+        <w:ind w:left="360" w:hanging="360"/>
+      </w:pPr>
+      <w:rPr>
+        <w:rFonts w:hint="default"/>
+      </w:rPr>
+    </w:lvl>
+    <w:lvl w:ilvl="1">
+      <w:start w:val="1"/>
+      <w:numFmt w:val="lowerLetter"/>
+      <w:lvlText w:val="%2)"/>
+      <w:lvlJc w:val="left"/>
+      <w:pPr>
+        <w:ind w:left="720" w:hanging="360"/>
+      </w:pPr>
+      <w:rPr>
+        <w:rFonts w:hint="default"/>
+      </w:rPr>
+    </w:lvl>
+    <w:lvl w:ilvl="2">
+      <w:start w:val="1"/>
+      <w:numFmt w:val="lowerRoman"/>
+      <w:lvlText w:val="%3)"/>
+      <w:lvlJc w:val="left"/>
+      <w:pPr>
+        <w:ind w:left="1080" w:hanging="360"/>
+      </w:pPr>
+      <w:rPr>
+        <w:rFonts w:hint="default"/>
+      </w:rPr>
+    </w:lvl>
+    <w:lvl w:ilvl="3">
+      <w:start w:val="1"/>
+      <w:numFmt w:val="decimal"/>
+      <w:lvlText w:val="(%4)"/>
+      <w:lvlJc w:val="left"/>
+      <w:pPr>
+        <w:ind w:left="1440" w:hanging="360"/>
+      </w:pPr>
+      <w:rPr>
+        <w:rFonts w:hint="default"/>
+      </w:rPr>
+    </w:lvl>
+    <w:lvl w:ilvl="4">
+      <w:start w:val="1"/>
+      <w:numFmt w:val="lowerLetter"/>
+      <w:lvlText w:val="(%5)"/>
+      <w:lvlJc w:val="left"/>
+      <w:pPr>
+        <w:ind w:left="1800" w:hanging="360"/>
+      </w:pPr>
+      <w:rPr>
+        <w:rFonts w:hint="default"/>
+      </w:rPr>
+    </w:lvl>
+    <w:lvl w:ilvl="5">
+      <w:start w:val="1"/>
+      <w:numFmt w:val="lowerRoman"/>
+      <w:lvlText w:val="(%6)"/>
+      <w:lvlJc w:val="left"/>
+      <w:pPr>
+        <w:ind w:left="2160" w:hanging="360"/>
+      </w:pPr>
+      <w:rPr>
+        <w:rFonts w:hint="default"/>
+      </w:rPr>
+    </w:lvl>
+    <w:lvl w:ilvl="6">
+      <w:start w:val="1"/>
+      <w:numFmt w:val="decimal"/>
+      <w:lvlText w:val="%7."/>
+      <w:lvlJc w:val="left"/>
+      <w:pPr>
+        <w:ind w:left="2520" w:hanging="360"/>
+      </w:pPr>
+      <w:rPr>
+        <w:rFonts w:hint="default"/>
+      </w:rPr>
+    </w:lvl>
+    <w:lvl w:ilvl="7">
+      <w:start w:val="1"/>
+      <w:numFmt w:val="lowerLetter"/>
+      <w:lvlText w:val="%8."/>
+      <w:lvlJc w:val="left"/>
+      <w:pPr>
+        <w:ind w:left="2880" w:hanging="360"/>
+      </w:pPr>
+      <w:rPr>
+        <w:rFonts w:hint="default"/>
+      </w:rPr>
+    </w:lvl>
+    <w:lvl w:ilvl="8">
+      <w:start w:val="1"/>
+      <w:numFmt w:val="lowerRoman"/>
+      <w:lvlText w:val="%9."/>
+      <w:lvlJc w:val="left"/>
+      <w:pPr>
+        <w:ind w:left="3240" w:hanging="360"/>
+      </w:pPr>
+      <w:rPr>
+        <w:rFonts w:hint="default"/>
+      </w:rPr>
+    </w:lvl>
+  </w:abstractNum>
   <w:num w:numId="1">
     <w:abstractNumId w:val="1"/>
   </w:num>
   <w:num w:numId="2">
     <w:abstractNumId w:val="0"/>
+  </w:num>
+  <w:num w:numId="3">
+    <w:abstractNumId w:val="2"/>
   </w:num>
 </w:numbering>
 </file>
@@ -1900,7 +3474,7 @@
 </file>
 
 <file path=customXml/itemProps1.xml><?xml version="1.0" encoding="utf-8"?>
-<ds:datastoreItem xmlns:ds="http://schemas.openxmlformats.org/officeDocument/2006/customXml" ds:itemID="{13C5D432-CE36-4576-8AC8-A51A226DD767}">
+<ds:datastoreItem xmlns:ds="http://schemas.openxmlformats.org/officeDocument/2006/customXml" ds:itemID="{4D9B374E-AC14-4EAB-9F21-EE4954B55C92}">
   <ds:schemaRefs>
     <ds:schemaRef ds:uri="http://schemas.openxmlformats.org/officeDocument/2006/bibliography"/>
   </ds:schemaRefs>

</xml_diff>

<commit_message>
Atualização estrutural no respositório.
</commit_message>
<xml_diff>
--- a/Definição Estrutural do Repositório.docx
+++ b/Definição Estrutural do Repositório.docx
@@ -1,6 +1,6 @@
 
 <file path=word/document.xml><?xml version="1.0" encoding="utf-8"?>
-<w:document xmlns:wpc="http://schemas.microsoft.com/office/word/2010/wordprocessingCanvas" xmlns:mc="http://schemas.openxmlformats.org/markup-compatibility/2006" xmlns:o="urn:schemas-microsoft-com:office:office" xmlns:r="http://schemas.openxmlformats.org/officeDocument/2006/relationships" xmlns:m="http://schemas.openxmlformats.org/officeDocument/2006/math" xmlns:v="urn:schemas-microsoft-com:vml" xmlns:wp14="http://schemas.microsoft.com/office/word/2010/wordprocessingDrawing" xmlns:wp="http://schemas.openxmlformats.org/drawingml/2006/wordprocessingDrawing" xmlns:w10="urn:schemas-microsoft-com:office:word" xmlns:w="http://schemas.openxmlformats.org/wordprocessingml/2006/main" xmlns:w14="http://schemas.microsoft.com/office/word/2010/wordml" xmlns:w15="http://schemas.microsoft.com/office/word/2012/wordml" xmlns:wpg="http://schemas.microsoft.com/office/word/2010/wordprocessingGroup" xmlns:wpi="http://schemas.microsoft.com/office/word/2010/wordprocessingInk" xmlns:wne="http://schemas.microsoft.com/office/word/2006/wordml" xmlns:wps="http://schemas.microsoft.com/office/word/2010/wordprocessingShape" mc:Ignorable="w14 w15 wp14">
+<w:document xmlns:ve="http://schemas.openxmlformats.org/markup-compatibility/2006" xmlns:o="urn:schemas-microsoft-com:office:office" xmlns:r="http://schemas.openxmlformats.org/officeDocument/2006/relationships" xmlns:m="http://schemas.openxmlformats.org/officeDocument/2006/math" xmlns:v="urn:schemas-microsoft-com:vml" xmlns:wp="http://schemas.openxmlformats.org/drawingml/2006/wordprocessingDrawing" xmlns:w10="urn:schemas-microsoft-com:office:word" xmlns:w="http://schemas.openxmlformats.org/wordprocessingml/2006/main" xmlns:wne="http://schemas.microsoft.com/office/word/2006/wordml">
   <w:body>
     <w:p>
       <w:pPr>
@@ -52,7 +52,23 @@
           <w:sz w:val="24"/>
           <w:szCs w:val="24"/>
         </w:rPr>
-        <w:t>diretórios, na data de 29/04/2015 às 3:10, se dá da seguinte forma:</w:t>
+        <w:t>diretórios, na data de 29/04/2015 às 3:10</w:t>
+      </w:r>
+      <w:r>
+        <w:rPr>
+          <w:rFonts w:ascii="Times New Roman" w:hAnsi="Times New Roman" w:cs="Times New Roman"/>
+          <w:sz w:val="24"/>
+          <w:szCs w:val="24"/>
+        </w:rPr>
+        <w:t xml:space="preserve"> (Atualizada em 07/05/2015 às 1:44)</w:t>
+      </w:r>
+      <w:r>
+        <w:rPr>
+          <w:rFonts w:ascii="Times New Roman" w:hAnsi="Times New Roman" w:cs="Times New Roman"/>
+          <w:sz w:val="24"/>
+          <w:szCs w:val="24"/>
+        </w:rPr>
+        <w:t>, se dá da seguinte forma:</w:t>
       </w:r>
     </w:p>
     <w:p>
@@ -164,13 +180,7 @@
         <w:ind w:left="2124" w:firstLine="708"/>
       </w:pPr>
       <w:r>
-        <w:t>2.1.1.3</w:t>
-      </w:r>
-      <w:r>
-        <w:t xml:space="preserve"> </w:t>
-      </w:r>
-      <w:r>
-        <w:t>3-Arquitetura de Software</w:t>
+        <w:t>2.1.1.33-Arquitetura de Software</w:t>
       </w:r>
     </w:p>
     <w:p>
@@ -179,13 +189,7 @@
         <w:ind w:left="2124" w:firstLine="708"/>
       </w:pPr>
       <w:r>
-        <w:t>2.1.1.4</w:t>
-      </w:r>
-      <w:r>
-        <w:t xml:space="preserve"> </w:t>
-      </w:r>
-      <w:r>
-        <w:t xml:space="preserve">4-Gerencia de </w:t>
+        <w:t xml:space="preserve">2.1.1.44-Gerencia de </w:t>
       </w:r>
       <w:proofErr w:type="spellStart"/>
       <w:r>
@@ -208,57 +212,86 @@
         <w:ind w:left="2124" w:firstLine="708"/>
       </w:pPr>
       <w:r>
-        <w:t>2.1.1.</w:t>
-      </w:r>
-      <w:r>
-        <w:t>6</w:t>
-      </w:r>
-      <w:r>
-        <w:t xml:space="preserve"> </w:t>
-      </w:r>
-      <w:r>
-        <w:t>6</w:t>
-      </w:r>
-      <w:r>
+        <w:t>2.1.1.66-</w:t>
+      </w:r>
+      <w:proofErr w:type="spellStart"/>
+      <w:r>
+        <w:t>Verificacao</w:t>
+      </w:r>
+      <w:proofErr w:type="spellEnd"/>
+      <w:r>
+        <w:t xml:space="preserve"> e </w:t>
+      </w:r>
+      <w:proofErr w:type="spellStart"/>
+      <w:r>
+        <w:t>Validacao</w:t>
+      </w:r>
+      <w:proofErr w:type="spellEnd"/>
+    </w:p>
+    <w:p>
+      <w:pPr>
+        <w:pStyle w:val="Ttulo5"/>
+      </w:pPr>
+      <w:r>
+        <w:tab/>
+      </w:r>
+      <w:r>
+        <w:tab/>
+      </w:r>
+      <w:r>
+        <w:tab/>
+      </w:r>
+      <w:r>
+        <w:tab/>
+        <w:t>2.1.1.77-</w:t>
+      </w:r>
+      <w:r>
+        <w:t>Garantia da Qualidade</w:t>
+      </w:r>
+    </w:p>
+    <w:p>
+      <w:pPr>
+        <w:rPr>
+          <w:color w:val="5B9BD5" w:themeColor="accent1"/>
+        </w:rPr>
+      </w:pPr>
+      <w:r>
+        <w:tab/>
+      </w:r>
+      <w:r>
+        <w:tab/>
+      </w:r>
+      <w:r>
+        <w:tab/>
+      </w:r>
+      <w:r>
+        <w:tab/>
+      </w:r>
+      <w:r>
+        <w:rPr>
+          <w:color w:val="5B9BD5" w:themeColor="accent1"/>
+        </w:rPr>
+        <w:t>2.1.1.88</w:t>
+      </w:r>
+      <w:r>
+        <w:rPr>
+          <w:color w:val="5B9BD5" w:themeColor="accent1"/>
+        </w:rPr>
         <w:t>-</w:t>
       </w:r>
-      <w:r>
-        <w:t xml:space="preserve">Verificacao e </w:t>
-      </w:r>
       <w:proofErr w:type="spellStart"/>
       <w:r>
-        <w:t>Validacao</w:t>
+        <w:rPr>
+          <w:color w:val="5B9BD5" w:themeColor="accent1"/>
+        </w:rPr>
+        <w:t>Reunioes</w:t>
       </w:r>
       <w:proofErr w:type="spellEnd"/>
-    </w:p>
-    <w:p>
-      <w:pPr>
-        <w:pStyle w:val="Ttulo5"/>
-      </w:pPr>
-      <w:r>
-        <w:tab/>
-      </w:r>
-      <w:r>
-        <w:tab/>
-      </w:r>
-      <w:r>
-        <w:tab/>
-      </w:r>
-      <w:r>
-        <w:tab/>
-        <w:t>2.1.1.7</w:t>
-      </w:r>
-      <w:r>
-        <w:t xml:space="preserve"> </w:t>
-      </w:r>
-      <w:r>
-        <w:t>7</w:t>
-      </w:r>
-      <w:r>
-        <w:t>-</w:t>
-      </w:r>
-      <w:r>
-        <w:t>Reunioes de Projeto</w:t>
+      <w:r>
+        <w:rPr>
+          <w:color w:val="5B9BD5" w:themeColor="accent1"/>
+        </w:rPr>
+        <w:t xml:space="preserve"> de Projeto</w:t>
       </w:r>
     </w:p>
     <w:p>
@@ -411,9 +444,6 @@
       <w:r>
         <w:t>2.2.5</w:t>
       </w:r>
-      <w:r>
-        <w:t xml:space="preserve"> </w:t>
-      </w:r>
       <w:proofErr w:type="spellStart"/>
       <w:r>
         <w:t>Manutencao</w:t>
@@ -448,9 +478,6 @@
       <w:r>
         <w:t>2.2.6</w:t>
       </w:r>
-      <w:r>
-        <w:t xml:space="preserve"> </w:t>
-      </w:r>
       <w:proofErr w:type="spellStart"/>
       <w:r>
         <w:t>Verificacao</w:t>
@@ -488,7 +515,33 @@
         <w:ind w:left="1416" w:firstLine="708"/>
       </w:pPr>
       <w:r>
-        <w:t xml:space="preserve">2.2.7 </w:t>
+        <w:t>2.2.7Garantia da Qualidade</w:t>
+      </w:r>
+    </w:p>
+    <w:p>
+      <w:pPr>
+        <w:pStyle w:val="Ttulo5"/>
+        <w:ind w:left="2124" w:firstLine="708"/>
+      </w:pPr>
+      <w:r>
+        <w:t xml:space="preserve">2.2.7.1 </w:t>
+      </w:r>
+      <w:proofErr w:type="spellStart"/>
+      <w:r>
+        <w:t>Templates</w:t>
+      </w:r>
+      <w:proofErr w:type="spellEnd"/>
+    </w:p>
+    <w:p>
+      <w:pPr>
+        <w:pStyle w:val="Ttulo4"/>
+        <w:ind w:left="1416" w:firstLine="708"/>
+      </w:pPr>
+      <w:r>
+        <w:t>2.2.8</w:t>
+      </w:r>
+      <w:r>
+        <w:t xml:space="preserve"> </w:t>
       </w:r>
       <w:proofErr w:type="spellStart"/>
       <w:r>
@@ -570,7 +623,6 @@
           <w:sz w:val="32"/>
           <w:szCs w:val="32"/>
         </w:rPr>
-        <w:lastRenderedPageBreak/>
         <w:t>Detalhamento</w:t>
       </w:r>
     </w:p>
@@ -846,39 +898,7 @@
           <w:sz w:val="24"/>
           <w:szCs w:val="24"/>
         </w:rPr>
-        <w:t>Reunião dos artefatos de especificação preenchidos para o projeto “EveRemind” r</w:t>
-      </w:r>
-      <w:r>
-        <w:rPr>
-          <w:rFonts w:ascii="Times New Roman" w:hAnsi="Times New Roman" w:cs="Times New Roman"/>
-          <w:sz w:val="24"/>
-          <w:szCs w:val="24"/>
-        </w:rPr>
-        <w:t>elativos à área de processo Gerê</w:t>
-      </w:r>
-      <w:r>
-        <w:rPr>
-          <w:rFonts w:ascii="Times New Roman" w:hAnsi="Times New Roman" w:cs="Times New Roman"/>
-          <w:sz w:val="24"/>
-          <w:szCs w:val="24"/>
-        </w:rPr>
-        <w:t xml:space="preserve">ncia de </w:t>
-      </w:r>
-      <w:r>
-        <w:rPr>
-          <w:rFonts w:ascii="Times New Roman" w:hAnsi="Times New Roman" w:cs="Times New Roman"/>
-          <w:sz w:val="24"/>
-          <w:szCs w:val="24"/>
-        </w:rPr>
-        <w:t>Projeto</w:t>
-      </w:r>
-      <w:r>
-        <w:rPr>
-          <w:rFonts w:ascii="Times New Roman" w:hAnsi="Times New Roman" w:cs="Times New Roman"/>
-          <w:sz w:val="24"/>
-          <w:szCs w:val="24"/>
-        </w:rPr>
-        <w:t>.</w:t>
+        <w:t>Reunião dos artefatos de especificação preenchidos para o projeto “EveRemind” relativos à área de processo Gerência de Projeto.</w:t>
       </w:r>
     </w:p>
     <w:p>
@@ -901,23 +921,7 @@
           <w:sz w:val="24"/>
           <w:szCs w:val="24"/>
         </w:rPr>
-        <w:t xml:space="preserve">Reunião dos artefatos de especificação preenchidos para o projeto “EveRemind” relativos à área de processo </w:t>
-      </w:r>
-      <w:r>
-        <w:rPr>
-          <w:rFonts w:ascii="Times New Roman" w:hAnsi="Times New Roman" w:cs="Times New Roman"/>
-          <w:sz w:val="24"/>
-          <w:szCs w:val="24"/>
-        </w:rPr>
-        <w:t>Arquitetura de Software</w:t>
-      </w:r>
-      <w:r>
-        <w:rPr>
-          <w:rFonts w:ascii="Times New Roman" w:hAnsi="Times New Roman" w:cs="Times New Roman"/>
-          <w:sz w:val="24"/>
-          <w:szCs w:val="24"/>
-        </w:rPr>
-        <w:t>.</w:t>
+        <w:t>Reunião dos artefatos de especificação preenchidos para o projeto “EveRemind” relativos à área de processo Arquitetura de Software.</w:t>
       </w:r>
     </w:p>
     <w:p>
@@ -940,39 +944,7 @@
           <w:sz w:val="24"/>
           <w:szCs w:val="24"/>
         </w:rPr>
-        <w:t>Reunião dos artefatos de especificação preenchidos para o projeto “EveRemind” r</w:t>
-      </w:r>
-      <w:r>
-        <w:rPr>
-          <w:rFonts w:ascii="Times New Roman" w:hAnsi="Times New Roman" w:cs="Times New Roman"/>
-          <w:sz w:val="24"/>
-          <w:szCs w:val="24"/>
-        </w:rPr>
-        <w:t>elativos à área de processo Gerê</w:t>
-      </w:r>
-      <w:r>
-        <w:rPr>
-          <w:rFonts w:ascii="Times New Roman" w:hAnsi="Times New Roman" w:cs="Times New Roman"/>
-          <w:sz w:val="24"/>
-          <w:szCs w:val="24"/>
-        </w:rPr>
-        <w:t xml:space="preserve">ncia de </w:t>
-      </w:r>
-      <w:r>
-        <w:rPr>
-          <w:rFonts w:ascii="Times New Roman" w:hAnsi="Times New Roman" w:cs="Times New Roman"/>
-          <w:sz w:val="24"/>
-          <w:szCs w:val="24"/>
-        </w:rPr>
-        <w:t>Configuração</w:t>
-      </w:r>
-      <w:r>
-        <w:rPr>
-          <w:rFonts w:ascii="Times New Roman" w:hAnsi="Times New Roman" w:cs="Times New Roman"/>
-          <w:sz w:val="24"/>
-          <w:szCs w:val="24"/>
-        </w:rPr>
-        <w:t>.</w:t>
+        <w:t>Reunião dos artefatos de especificação preenchidos para o projeto “EveRemind” relativos à área de processo Gerência de Configuração.</w:t>
       </w:r>
     </w:p>
     <w:p>
@@ -995,23 +967,7 @@
           <w:sz w:val="24"/>
           <w:szCs w:val="24"/>
         </w:rPr>
-        <w:t xml:space="preserve">Reunião dos artefatos de especificação preenchidos para o projeto “EveRemind” relativos à área de processo </w:t>
-      </w:r>
-      <w:r>
-        <w:rPr>
-          <w:rFonts w:ascii="Times New Roman" w:hAnsi="Times New Roman" w:cs="Times New Roman"/>
-          <w:sz w:val="24"/>
-          <w:szCs w:val="24"/>
-        </w:rPr>
-        <w:t>Manutenção de Software</w:t>
-      </w:r>
-      <w:r>
-        <w:rPr>
-          <w:rFonts w:ascii="Times New Roman" w:hAnsi="Times New Roman" w:cs="Times New Roman"/>
-          <w:sz w:val="24"/>
-          <w:szCs w:val="24"/>
-        </w:rPr>
-        <w:t>.</w:t>
+        <w:t>Reunião dos artefatos de especificação preenchidos para o projeto “EveRemind” relativos à área de processo Manutenção de Software.</w:t>
       </w:r>
     </w:p>
     <w:p>
@@ -1034,23 +990,7 @@
           <w:sz w:val="24"/>
           <w:szCs w:val="24"/>
         </w:rPr>
-        <w:t xml:space="preserve">Reunião dos artefatos de especificação preenchidos para o projeto “EveRemind” relativos à área de processo </w:t>
-      </w:r>
-      <w:r>
-        <w:rPr>
-          <w:rFonts w:ascii="Times New Roman" w:hAnsi="Times New Roman" w:cs="Times New Roman"/>
-          <w:sz w:val="24"/>
-          <w:szCs w:val="24"/>
-        </w:rPr>
-        <w:t>Verificação e Validação</w:t>
-      </w:r>
-      <w:r>
-        <w:rPr>
-          <w:rFonts w:ascii="Times New Roman" w:hAnsi="Times New Roman" w:cs="Times New Roman"/>
-          <w:sz w:val="24"/>
-          <w:szCs w:val="24"/>
-        </w:rPr>
-        <w:t>.</w:t>
+        <w:t>Reunião dos artefatos de especificação preenchidos para o projeto “EveRemind” relativos à área de processo Verificação e Validação.</w:t>
       </w:r>
     </w:p>
     <w:p>
@@ -1073,6 +1013,67 @@
           <w:sz w:val="24"/>
           <w:szCs w:val="24"/>
         </w:rPr>
+        <w:t>Reunião dos artefatos de especificação preenchidos para o projeto</w:t>
+      </w:r>
+    </w:p>
+    <w:p>
+      <w:pPr>
+        <w:pStyle w:val="PargrafodaLista"/>
+        <w:ind w:left="1728"/>
+        <w:jc w:val="both"/>
+        <w:rPr>
+          <w:rFonts w:ascii="Times New Roman" w:hAnsi="Times New Roman" w:cs="Times New Roman"/>
+          <w:sz w:val="24"/>
+          <w:szCs w:val="24"/>
+        </w:rPr>
+      </w:pPr>
+      <w:r>
+        <w:rPr>
+          <w:rFonts w:ascii="Times New Roman" w:hAnsi="Times New Roman" w:cs="Times New Roman"/>
+          <w:sz w:val="24"/>
+          <w:szCs w:val="24"/>
+        </w:rPr>
+        <w:t>“</w:t>
+      </w:r>
+      <w:proofErr w:type="spellStart"/>
+      <w:r>
+        <w:rPr>
+          <w:rFonts w:ascii="Times New Roman" w:hAnsi="Times New Roman" w:cs="Times New Roman"/>
+          <w:sz w:val="24"/>
+          <w:szCs w:val="24"/>
+        </w:rPr>
+        <w:t>EveRemind</w:t>
+      </w:r>
+      <w:proofErr w:type="spellEnd"/>
+      <w:r>
+        <w:rPr>
+          <w:rFonts w:ascii="Times New Roman" w:hAnsi="Times New Roman" w:cs="Times New Roman"/>
+          <w:sz w:val="24"/>
+          <w:szCs w:val="24"/>
+        </w:rPr>
+        <w:t>” relativos à área de processo Garantia da Qualidade.</w:t>
+      </w:r>
+    </w:p>
+    <w:p>
+      <w:pPr>
+        <w:pStyle w:val="PargrafodaLista"/>
+        <w:numPr>
+          <w:ilvl w:val="3"/>
+          <w:numId w:val="2"/>
+        </w:numPr>
+        <w:jc w:val="both"/>
+        <w:rPr>
+          <w:rFonts w:ascii="Times New Roman" w:hAnsi="Times New Roman" w:cs="Times New Roman"/>
+          <w:sz w:val="24"/>
+          <w:szCs w:val="24"/>
+        </w:rPr>
+      </w:pPr>
+      <w:r>
+        <w:rPr>
+          <w:rFonts w:ascii="Times New Roman" w:hAnsi="Times New Roman" w:cs="Times New Roman"/>
+          <w:sz w:val="24"/>
+          <w:szCs w:val="24"/>
+        </w:rPr>
         <w:t xml:space="preserve">Coletânea dos artefatos que </w:t>
       </w:r>
       <w:r>
@@ -1239,23 +1240,7 @@
           <w:sz w:val="24"/>
           <w:szCs w:val="24"/>
         </w:rPr>
-        <w:t>Agrupamento dos artefatos genéricos refer</w:t>
-      </w:r>
-      <w:r>
-        <w:rPr>
-          <w:rFonts w:ascii="Times New Roman" w:hAnsi="Times New Roman" w:cs="Times New Roman"/>
-          <w:sz w:val="24"/>
-          <w:szCs w:val="24"/>
-        </w:rPr>
-        <w:t>entes à área de processo de Gerê</w:t>
-      </w:r>
-      <w:r>
-        <w:rPr>
-          <w:rFonts w:ascii="Times New Roman" w:hAnsi="Times New Roman" w:cs="Times New Roman"/>
-          <w:sz w:val="24"/>
-          <w:szCs w:val="24"/>
-        </w:rPr>
-        <w:t>ncia de Projeto.</w:t>
+        <w:t>Agrupamento dos artefatos genéricos referentes à área de processo de Gerência de Projeto.</w:t>
       </w:r>
     </w:p>
     <w:p>
@@ -1296,23 +1281,7 @@
           <w:sz w:val="24"/>
           <w:szCs w:val="24"/>
         </w:rPr>
-        <w:t xml:space="preserve"> (modelos) de artefatos de entr</w:t>
-      </w:r>
-      <w:r>
-        <w:rPr>
-          <w:rFonts w:ascii="Times New Roman" w:hAnsi="Times New Roman" w:cs="Times New Roman"/>
-          <w:sz w:val="24"/>
-          <w:szCs w:val="24"/>
-        </w:rPr>
-        <w:t>ada e saída utilizados pela Gerê</w:t>
-      </w:r>
-      <w:r>
-        <w:rPr>
-          <w:rFonts w:ascii="Times New Roman" w:hAnsi="Times New Roman" w:cs="Times New Roman"/>
-          <w:sz w:val="24"/>
-          <w:szCs w:val="24"/>
-        </w:rPr>
-        <w:t>ncia de Projeto.</w:t>
+        <w:t xml:space="preserve"> (modelos) de artefatos de entrada e saída utilizados pela Gerência de Projeto.</w:t>
       </w:r>
     </w:p>
     <w:p>
@@ -1335,23 +1304,7 @@
           <w:sz w:val="24"/>
           <w:szCs w:val="24"/>
         </w:rPr>
-        <w:t xml:space="preserve">Agrupamento dos artefatos genéricos referentes à área de processo de </w:t>
-      </w:r>
-      <w:r>
-        <w:rPr>
-          <w:rFonts w:ascii="Times New Roman" w:hAnsi="Times New Roman" w:cs="Times New Roman"/>
-          <w:sz w:val="24"/>
-          <w:szCs w:val="24"/>
-        </w:rPr>
-        <w:t>Arquitetura de Software</w:t>
-      </w:r>
-      <w:r>
-        <w:rPr>
-          <w:rFonts w:ascii="Times New Roman" w:hAnsi="Times New Roman" w:cs="Times New Roman"/>
-          <w:sz w:val="24"/>
-          <w:szCs w:val="24"/>
-        </w:rPr>
-        <w:t>.</w:t>
+        <w:t>Agrupamento dos artefatos genéricos referentes à área de processo de Arquitetura de Software.</w:t>
       </w:r>
     </w:p>
     <w:p>
@@ -1374,6 +1327,7 @@
           <w:sz w:val="24"/>
           <w:szCs w:val="24"/>
         </w:rPr>
+        <w:lastRenderedPageBreak/>
         <w:t xml:space="preserve">Agrupamento dos </w:t>
       </w:r>
       <w:proofErr w:type="spellStart"/>
@@ -1415,23 +1369,7 @@
           <w:sz w:val="24"/>
           <w:szCs w:val="24"/>
         </w:rPr>
-        <w:t xml:space="preserve">Agrupamento dos artefatos genéricos referentes à área de processo de Gerência de </w:t>
-      </w:r>
-      <w:r>
-        <w:rPr>
-          <w:rFonts w:ascii="Times New Roman" w:hAnsi="Times New Roman" w:cs="Times New Roman"/>
-          <w:sz w:val="24"/>
-          <w:szCs w:val="24"/>
-        </w:rPr>
-        <w:t>Configuração</w:t>
-      </w:r>
-      <w:r>
-        <w:rPr>
-          <w:rFonts w:ascii="Times New Roman" w:hAnsi="Times New Roman" w:cs="Times New Roman"/>
-          <w:sz w:val="24"/>
-          <w:szCs w:val="24"/>
-        </w:rPr>
-        <w:t>.</w:t>
+        <w:t>Agrupamento dos artefatos genéricos referentes à área de processo de Gerência de Configuração.</w:t>
       </w:r>
     </w:p>
     <w:p>
@@ -1472,23 +1410,7 @@
           <w:sz w:val="24"/>
           <w:szCs w:val="24"/>
         </w:rPr>
-        <w:t xml:space="preserve"> (modelos) de artefatos de entrada e saída utilizados pela Gerência de </w:t>
-      </w:r>
-      <w:r>
-        <w:rPr>
-          <w:rFonts w:ascii="Times New Roman" w:hAnsi="Times New Roman" w:cs="Times New Roman"/>
-          <w:sz w:val="24"/>
-          <w:szCs w:val="24"/>
-        </w:rPr>
-        <w:t>Configuração</w:t>
-      </w:r>
-      <w:r>
-        <w:rPr>
-          <w:rFonts w:ascii="Times New Roman" w:hAnsi="Times New Roman" w:cs="Times New Roman"/>
-          <w:sz w:val="24"/>
-          <w:szCs w:val="24"/>
-        </w:rPr>
-        <w:t>.</w:t>
+        <w:t xml:space="preserve"> (modelos) de artefatos de entrada e saída utilizados pela Gerência de Configuração.</w:t>
       </w:r>
     </w:p>
     <w:p>
@@ -1511,7 +1433,6 @@
           <w:sz w:val="24"/>
           <w:szCs w:val="24"/>
         </w:rPr>
-        <w:lastRenderedPageBreak/>
         <w:t>Agrupamento dos artefatos genéricos referentes à área de processo de Manutenção</w:t>
       </w:r>
       <w:r>
@@ -1674,55 +1595,94 @@
           <w:sz w:val="24"/>
           <w:szCs w:val="24"/>
         </w:rPr>
-        <w:t>Coletânea dos artefatos que documentam os dados relativos às r</w:t>
-      </w:r>
-      <w:r>
-        <w:rPr>
-          <w:rFonts w:ascii="Times New Roman" w:hAnsi="Times New Roman" w:cs="Times New Roman"/>
-          <w:sz w:val="24"/>
-          <w:szCs w:val="24"/>
-        </w:rPr>
-        <w:t xml:space="preserve">euniões da equipe na definição do </w:t>
-      </w:r>
-      <w:r>
-        <w:rPr>
-          <w:rFonts w:ascii="Times New Roman" w:hAnsi="Times New Roman" w:cs="Times New Roman"/>
-          <w:sz w:val="24"/>
-          <w:szCs w:val="24"/>
-        </w:rPr>
-        <w:t>pro</w:t>
-      </w:r>
-      <w:r>
-        <w:rPr>
-          <w:rFonts w:ascii="Times New Roman" w:hAnsi="Times New Roman" w:cs="Times New Roman"/>
-          <w:sz w:val="24"/>
-          <w:szCs w:val="24"/>
-        </w:rPr>
-        <w:t>cesso</w:t>
-      </w:r>
-      <w:r>
-        <w:rPr>
-          <w:rFonts w:ascii="Times New Roman" w:hAnsi="Times New Roman" w:cs="Times New Roman"/>
-          <w:sz w:val="24"/>
-          <w:szCs w:val="24"/>
-        </w:rPr>
-        <w:t xml:space="preserve"> </w:t>
-      </w:r>
-      <w:r>
-        <w:rPr>
-          <w:rFonts w:ascii="Times New Roman" w:hAnsi="Times New Roman" w:cs="Times New Roman"/>
-          <w:sz w:val="24"/>
-          <w:szCs w:val="24"/>
-        </w:rPr>
-        <w:t>genérico</w:t>
-      </w:r>
-      <w:r>
-        <w:rPr>
-          <w:rFonts w:ascii="Times New Roman" w:hAnsi="Times New Roman" w:cs="Times New Roman"/>
-          <w:sz w:val="24"/>
-          <w:szCs w:val="24"/>
-        </w:rPr>
-        <w:t xml:space="preserve"> de desenvolvimento de software.</w:t>
+        <w:t>Agrupamento dos artefatos genéricos referentes à área de processo de Garantia da Qualidade.</w:t>
+      </w:r>
+    </w:p>
+    <w:p>
+      <w:pPr>
+        <w:pStyle w:val="PargrafodaLista"/>
+        <w:ind w:left="1224"/>
+        <w:jc w:val="both"/>
+        <w:rPr>
+          <w:rFonts w:ascii="Times New Roman" w:hAnsi="Times New Roman" w:cs="Times New Roman"/>
+          <w:sz w:val="24"/>
+          <w:szCs w:val="24"/>
+        </w:rPr>
+      </w:pPr>
+      <w:r>
+        <w:rPr>
+          <w:rFonts w:ascii="Times New Roman" w:hAnsi="Times New Roman" w:cs="Times New Roman"/>
+          <w:sz w:val="24"/>
+          <w:szCs w:val="24"/>
+        </w:rPr>
+        <w:t>2.2.7.1</w:t>
+      </w:r>
+      <w:r>
+        <w:rPr>
+          <w:rFonts w:ascii="Times New Roman" w:hAnsi="Times New Roman" w:cs="Times New Roman"/>
+          <w:sz w:val="24"/>
+          <w:szCs w:val="24"/>
+        </w:rPr>
+        <w:tab/>
+        <w:t xml:space="preserve">Agrupamento dos </w:t>
+      </w:r>
+      <w:proofErr w:type="spellStart"/>
+      <w:r>
+        <w:rPr>
+          <w:rFonts w:ascii="Times New Roman" w:hAnsi="Times New Roman" w:cs="Times New Roman"/>
+          <w:sz w:val="24"/>
+          <w:szCs w:val="24"/>
+        </w:rPr>
+        <w:t>templates</w:t>
+      </w:r>
+      <w:proofErr w:type="spellEnd"/>
+      <w:r>
+        <w:rPr>
+          <w:rFonts w:ascii="Times New Roman" w:hAnsi="Times New Roman" w:cs="Times New Roman"/>
+          <w:sz w:val="24"/>
+          <w:szCs w:val="24"/>
+        </w:rPr>
+        <w:t xml:space="preserve"> (modelos) de artefatos de entrada e </w:t>
+      </w:r>
+      <w:r>
+        <w:rPr>
+          <w:rFonts w:ascii="Times New Roman" w:hAnsi="Times New Roman" w:cs="Times New Roman"/>
+          <w:sz w:val="24"/>
+          <w:szCs w:val="24"/>
+        </w:rPr>
+        <w:tab/>
+      </w:r>
+      <w:r>
+        <w:rPr>
+          <w:rFonts w:ascii="Times New Roman" w:hAnsi="Times New Roman" w:cs="Times New Roman"/>
+          <w:sz w:val="24"/>
+          <w:szCs w:val="24"/>
+        </w:rPr>
+        <w:tab/>
+        <w:t xml:space="preserve">    saída utilizados pela Garantia da Qualidade.</w:t>
+      </w:r>
+    </w:p>
+    <w:p>
+      <w:pPr>
+        <w:pStyle w:val="PargrafodaLista"/>
+        <w:numPr>
+          <w:ilvl w:val="2"/>
+          <w:numId w:val="2"/>
+        </w:numPr>
+        <w:jc w:val="both"/>
+        <w:rPr>
+          <w:rFonts w:ascii="Times New Roman" w:hAnsi="Times New Roman" w:cs="Times New Roman"/>
+          <w:sz w:val="24"/>
+          <w:szCs w:val="24"/>
+        </w:rPr>
+      </w:pPr>
+      <w:r>
+        <w:rPr>
+          <w:rFonts w:ascii="Times New Roman" w:hAnsi="Times New Roman" w:cs="Times New Roman"/>
+          <w:sz w:val="24"/>
+          <w:szCs w:val="24"/>
+        </w:rPr>
+        <w:t>Coletânea dos artefatos que documentam os dados relativos às reuniões da equipe na definição do processogenérico de desenvolvimento de software.</w:t>
       </w:r>
     </w:p>
     <w:p>
@@ -1896,72 +1856,16 @@
           <w:sz w:val="24"/>
           <w:szCs w:val="24"/>
         </w:rPr>
-        <w:t>Nível 3</w:t>
-      </w:r>
-      <w:r>
-        <w:rPr>
-          <w:rFonts w:ascii="Times New Roman" w:hAnsi="Times New Roman" w:cs="Times New Roman"/>
-          <w:sz w:val="24"/>
-          <w:szCs w:val="24"/>
-        </w:rPr>
-        <w:t xml:space="preserve"> –</w:t>
-      </w:r>
-      <w:r>
-        <w:rPr>
-          <w:rFonts w:ascii="Times New Roman" w:hAnsi="Times New Roman" w:cs="Times New Roman"/>
-          <w:sz w:val="24"/>
-          <w:szCs w:val="24"/>
-        </w:rPr>
-        <w:t xml:space="preserve"> Arquitetura de Software</w:t>
-      </w:r>
-      <w:r>
-        <w:rPr>
-          <w:rFonts w:ascii="Times New Roman" w:hAnsi="Times New Roman" w:cs="Times New Roman"/>
-          <w:sz w:val="24"/>
-          <w:szCs w:val="24"/>
-        </w:rPr>
-        <w:t xml:space="preserve"> </w:t>
-      </w:r>
-      <w:r>
-        <w:rPr>
-          <w:rFonts w:ascii="Times New Roman" w:hAnsi="Times New Roman" w:cs="Times New Roman"/>
-          <w:sz w:val="24"/>
-          <w:szCs w:val="24"/>
-        </w:rPr>
-        <w:tab/>
-        <w:t xml:space="preserve"> (</w:t>
-      </w:r>
-      <w:r>
-        <w:rPr>
-          <w:rFonts w:ascii="Times New Roman" w:hAnsi="Times New Roman" w:cs="Times New Roman"/>
-          <w:sz w:val="24"/>
-          <w:szCs w:val="24"/>
-        </w:rPr>
-        <w:t>3</w:t>
-      </w:r>
-      <w:r>
-        <w:rPr>
-          <w:rFonts w:ascii="Times New Roman" w:hAnsi="Times New Roman" w:cs="Times New Roman"/>
-          <w:sz w:val="24"/>
-          <w:szCs w:val="24"/>
-        </w:rPr>
-        <w:t>-</w:t>
-      </w:r>
-      <w:r>
-        <w:rPr>
-          <w:rFonts w:ascii="Times New Roman" w:hAnsi="Times New Roman" w:cs="Times New Roman"/>
-          <w:sz w:val="24"/>
-          <w:szCs w:val="24"/>
-        </w:rPr>
-        <w:t>Arquitetura de Software</w:t>
-      </w:r>
-      <w:r>
-        <w:rPr>
-          <w:rFonts w:ascii="Times New Roman" w:hAnsi="Times New Roman" w:cs="Times New Roman"/>
-          <w:sz w:val="24"/>
-          <w:szCs w:val="24"/>
-        </w:rPr>
-        <w:t>)</w:t>
+        <w:t>Nível 3 – Arquitetura de Software</w:t>
+      </w:r>
+      <w:r>
+        <w:rPr>
+          <w:rFonts w:ascii="Times New Roman" w:hAnsi="Times New Roman" w:cs="Times New Roman"/>
+          <w:sz w:val="24"/>
+          <w:szCs w:val="24"/>
+        </w:rPr>
+        <w:tab/>
+        <w:t xml:space="preserve"> (3-Arquitetura de Software)</w:t>
       </w:r>
     </w:p>
     <w:p>
@@ -1984,48 +1888,16 @@
           <w:sz w:val="24"/>
           <w:szCs w:val="24"/>
         </w:rPr>
-        <w:t>Nível 4</w:t>
-      </w:r>
-      <w:r>
-        <w:rPr>
-          <w:rFonts w:ascii="Times New Roman" w:hAnsi="Times New Roman" w:cs="Times New Roman"/>
-          <w:sz w:val="24"/>
-          <w:szCs w:val="24"/>
-        </w:rPr>
-        <w:t xml:space="preserve"> – Gerência de </w:t>
-      </w:r>
-      <w:r>
-        <w:rPr>
-          <w:rFonts w:ascii="Times New Roman" w:hAnsi="Times New Roman" w:cs="Times New Roman"/>
-          <w:sz w:val="24"/>
-          <w:szCs w:val="24"/>
-        </w:rPr>
-        <w:t>Configuração</w:t>
-      </w:r>
-      <w:r>
-        <w:rPr>
-          <w:rFonts w:ascii="Times New Roman" w:hAnsi="Times New Roman" w:cs="Times New Roman"/>
-          <w:sz w:val="24"/>
-          <w:szCs w:val="24"/>
-        </w:rPr>
-        <w:tab/>
-        <w:t xml:space="preserve"> (</w:t>
-      </w:r>
-      <w:r>
-        <w:rPr>
-          <w:rFonts w:ascii="Times New Roman" w:hAnsi="Times New Roman" w:cs="Times New Roman"/>
-          <w:sz w:val="24"/>
-          <w:szCs w:val="24"/>
-        </w:rPr>
-        <w:t>4</w:t>
-      </w:r>
-      <w:r>
-        <w:rPr>
-          <w:rFonts w:ascii="Times New Roman" w:hAnsi="Times New Roman" w:cs="Times New Roman"/>
-          <w:sz w:val="24"/>
-          <w:szCs w:val="24"/>
-        </w:rPr>
-        <w:t xml:space="preserve">-Gerencia de </w:t>
+        <w:t>Nível 4 – Gerência de Configuração</w:t>
+      </w:r>
+      <w:r>
+        <w:rPr>
+          <w:rFonts w:ascii="Times New Roman" w:hAnsi="Times New Roman" w:cs="Times New Roman"/>
+          <w:sz w:val="24"/>
+          <w:szCs w:val="24"/>
+        </w:rPr>
+        <w:tab/>
+        <w:t xml:space="preserve"> (4-Gerencia de </w:t>
       </w:r>
       <w:proofErr w:type="spellStart"/>
       <w:r>
@@ -2066,72 +1938,16 @@
           <w:sz w:val="24"/>
           <w:szCs w:val="24"/>
         </w:rPr>
-        <w:t>Nível 5</w:t>
-      </w:r>
-      <w:r>
-        <w:rPr>
-          <w:rFonts w:ascii="Times New Roman" w:hAnsi="Times New Roman" w:cs="Times New Roman"/>
-          <w:sz w:val="24"/>
-          <w:szCs w:val="24"/>
-        </w:rPr>
-        <w:t xml:space="preserve"> – </w:t>
-      </w:r>
-      <w:r>
-        <w:rPr>
-          <w:rFonts w:ascii="Times New Roman" w:hAnsi="Times New Roman" w:cs="Times New Roman"/>
-          <w:sz w:val="24"/>
-          <w:szCs w:val="24"/>
-        </w:rPr>
-        <w:t>Manutenção de Software</w:t>
-      </w:r>
-      <w:r>
-        <w:rPr>
-          <w:rFonts w:ascii="Times New Roman" w:hAnsi="Times New Roman" w:cs="Times New Roman"/>
-          <w:sz w:val="24"/>
-          <w:szCs w:val="24"/>
-        </w:rPr>
-        <w:t xml:space="preserve"> </w:t>
-      </w:r>
-      <w:r>
-        <w:rPr>
-          <w:rFonts w:ascii="Times New Roman" w:hAnsi="Times New Roman" w:cs="Times New Roman"/>
-          <w:sz w:val="24"/>
-          <w:szCs w:val="24"/>
-        </w:rPr>
-        <w:tab/>
-        <w:t xml:space="preserve"> (</w:t>
-      </w:r>
-      <w:r>
-        <w:rPr>
-          <w:rFonts w:ascii="Times New Roman" w:hAnsi="Times New Roman" w:cs="Times New Roman"/>
-          <w:sz w:val="24"/>
-          <w:szCs w:val="24"/>
-        </w:rPr>
-        <w:t>5</w:t>
-      </w:r>
-      <w:r>
-        <w:rPr>
-          <w:rFonts w:ascii="Times New Roman" w:hAnsi="Times New Roman" w:cs="Times New Roman"/>
-          <w:sz w:val="24"/>
-          <w:szCs w:val="24"/>
-        </w:rPr>
-        <w:t>-</w:t>
-      </w:r>
-      <w:r>
-        <w:rPr>
-          <w:rFonts w:ascii="Times New Roman" w:hAnsi="Times New Roman" w:cs="Times New Roman"/>
-          <w:sz w:val="24"/>
-          <w:szCs w:val="24"/>
-        </w:rPr>
-        <w:t>Manutencao de Software</w:t>
-      </w:r>
-      <w:r>
-        <w:rPr>
-          <w:rFonts w:ascii="Times New Roman" w:hAnsi="Times New Roman" w:cs="Times New Roman"/>
-          <w:sz w:val="24"/>
-          <w:szCs w:val="24"/>
-        </w:rPr>
-        <w:t>)</w:t>
+        <w:t>Nível 5 – Manutenção de Software</w:t>
+      </w:r>
+      <w:r>
+        <w:rPr>
+          <w:rFonts w:ascii="Times New Roman" w:hAnsi="Times New Roman" w:cs="Times New Roman"/>
+          <w:sz w:val="24"/>
+          <w:szCs w:val="24"/>
+        </w:rPr>
+        <w:tab/>
+        <w:t xml:space="preserve"> (5-Manutencao de Software)</w:t>
       </w:r>
     </w:p>
     <w:p>
@@ -2154,32 +1970,34 @@
           <w:sz w:val="24"/>
           <w:szCs w:val="24"/>
         </w:rPr>
-        <w:t>Nível 6</w:t>
-      </w:r>
-      <w:r>
-        <w:rPr>
-          <w:rFonts w:ascii="Times New Roman" w:hAnsi="Times New Roman" w:cs="Times New Roman"/>
-          <w:sz w:val="24"/>
-          <w:szCs w:val="24"/>
-        </w:rPr>
-        <w:t xml:space="preserve"> – Gerência de Projeto </w:t>
-      </w:r>
-      <w:r>
-        <w:rPr>
-          <w:rFonts w:ascii="Times New Roman" w:hAnsi="Times New Roman" w:cs="Times New Roman"/>
-          <w:sz w:val="24"/>
-          <w:szCs w:val="24"/>
-        </w:rPr>
-        <w:tab/>
-        <w:t xml:space="preserve"> (</w:t>
-      </w:r>
-      <w:r>
-        <w:rPr>
-          <w:rFonts w:ascii="Times New Roman" w:hAnsi="Times New Roman" w:cs="Times New Roman"/>
-          <w:sz w:val="24"/>
-          <w:szCs w:val="24"/>
-        </w:rPr>
-        <w:t xml:space="preserve">6-Verificacao e </w:t>
+        <w:t xml:space="preserve">Nível 6 – Gerência de Projeto </w:t>
+      </w:r>
+      <w:r>
+        <w:rPr>
+          <w:rFonts w:ascii="Times New Roman" w:hAnsi="Times New Roman" w:cs="Times New Roman"/>
+          <w:sz w:val="24"/>
+          <w:szCs w:val="24"/>
+        </w:rPr>
+        <w:tab/>
+        <w:t xml:space="preserve"> (6-</w:t>
+      </w:r>
+      <w:proofErr w:type="spellStart"/>
+      <w:r>
+        <w:rPr>
+          <w:rFonts w:ascii="Times New Roman" w:hAnsi="Times New Roman" w:cs="Times New Roman"/>
+          <w:sz w:val="24"/>
+          <w:szCs w:val="24"/>
+        </w:rPr>
+        <w:t>Verificacao</w:t>
+      </w:r>
+      <w:proofErr w:type="spellEnd"/>
+      <w:r>
+        <w:rPr>
+          <w:rFonts w:ascii="Times New Roman" w:hAnsi="Times New Roman" w:cs="Times New Roman"/>
+          <w:sz w:val="24"/>
+          <w:szCs w:val="24"/>
+        </w:rPr>
+        <w:t xml:space="preserve"> e </w:t>
       </w:r>
       <w:proofErr w:type="spellStart"/>
       <w:r>
@@ -2220,48 +2038,55 @@
           <w:sz w:val="24"/>
           <w:szCs w:val="24"/>
         </w:rPr>
-        <w:t>Nível 7</w:t>
-      </w:r>
-      <w:r>
-        <w:rPr>
-          <w:rFonts w:ascii="Times New Roman" w:hAnsi="Times New Roman" w:cs="Times New Roman"/>
-          <w:sz w:val="24"/>
-          <w:szCs w:val="24"/>
-        </w:rPr>
-        <w:t xml:space="preserve"> –</w:t>
-      </w:r>
-      <w:r>
-        <w:rPr>
-          <w:rFonts w:ascii="Times New Roman" w:hAnsi="Times New Roman" w:cs="Times New Roman"/>
-          <w:sz w:val="24"/>
-          <w:szCs w:val="24"/>
-        </w:rPr>
-        <w:t xml:space="preserve"> Reuniões</w:t>
-      </w:r>
-      <w:r>
-        <w:rPr>
-          <w:rFonts w:ascii="Times New Roman" w:hAnsi="Times New Roman" w:cs="Times New Roman"/>
-          <w:sz w:val="24"/>
-          <w:szCs w:val="24"/>
-        </w:rPr>
-        <w:tab/>
-      </w:r>
-      <w:r>
-        <w:rPr>
-          <w:rFonts w:ascii="Times New Roman" w:hAnsi="Times New Roman" w:cs="Times New Roman"/>
-          <w:sz w:val="24"/>
-          <w:szCs w:val="24"/>
-        </w:rPr>
-        <w:tab/>
-      </w:r>
-      <w:r>
-        <w:rPr>
-          <w:rFonts w:ascii="Times New Roman" w:hAnsi="Times New Roman" w:cs="Times New Roman"/>
-          <w:sz w:val="24"/>
-          <w:szCs w:val="24"/>
-        </w:rPr>
-        <w:tab/>
-        <w:t xml:space="preserve"> (7</w:t>
+        <w:t>Nível 7– Garantia da Qualidade         (7-Garantia da Qualidade)</w:t>
+      </w:r>
+    </w:p>
+    <w:p>
+      <w:pPr>
+        <w:pStyle w:val="PargrafodaLista"/>
+        <w:numPr>
+          <w:ilvl w:val="1"/>
+          <w:numId w:val="3"/>
+        </w:numPr>
+        <w:jc w:val="both"/>
+        <w:rPr>
+          <w:rFonts w:ascii="Times New Roman" w:hAnsi="Times New Roman" w:cs="Times New Roman"/>
+          <w:sz w:val="24"/>
+          <w:szCs w:val="24"/>
+        </w:rPr>
+      </w:pPr>
+      <w:r>
+        <w:rPr>
+          <w:rFonts w:ascii="Times New Roman" w:hAnsi="Times New Roman" w:cs="Times New Roman"/>
+          <w:sz w:val="24"/>
+          <w:szCs w:val="24"/>
+        </w:rPr>
+        <w:t>Nível 8 – Reuniões</w:t>
+      </w:r>
+      <w:r>
+        <w:rPr>
+          <w:rFonts w:ascii="Times New Roman" w:hAnsi="Times New Roman" w:cs="Times New Roman"/>
+          <w:sz w:val="24"/>
+          <w:szCs w:val="24"/>
+        </w:rPr>
+        <w:tab/>
+      </w:r>
+      <w:r>
+        <w:rPr>
+          <w:rFonts w:ascii="Times New Roman" w:hAnsi="Times New Roman" w:cs="Times New Roman"/>
+          <w:sz w:val="24"/>
+          <w:szCs w:val="24"/>
+        </w:rPr>
+        <w:tab/>
+      </w:r>
+      <w:r>
+        <w:rPr>
+          <w:rFonts w:ascii="Times New Roman" w:hAnsi="Times New Roman" w:cs="Times New Roman"/>
+          <w:sz w:val="24"/>
+          <w:szCs w:val="24"/>
+        </w:rPr>
+        <w:tab/>
+        <w:t xml:space="preserve"> (8</w:t>
       </w:r>
       <w:r>
         <w:rPr>
@@ -2271,6 +2096,7 @@
         </w:rPr>
         <w:t>-</w:t>
       </w:r>
+      <w:proofErr w:type="spellStart"/>
       <w:r>
         <w:rPr>
           <w:rFonts w:ascii="Times New Roman" w:hAnsi="Times New Roman" w:cs="Times New Roman"/>
@@ -2279,6 +2105,7 @@
         </w:rPr>
         <w:t>Reunioes</w:t>
       </w:r>
+      <w:proofErr w:type="spellEnd"/>
       <w:r>
         <w:rPr>
           <w:rFonts w:ascii="Times New Roman" w:hAnsi="Times New Roman" w:cs="Times New Roman"/>
@@ -2299,7 +2126,7 @@
 </file>
 
 <file path=word/numbering.xml><?xml version="1.0" encoding="utf-8"?>
-<w:numbering xmlns:wpc="http://schemas.microsoft.com/office/word/2010/wordprocessingCanvas" xmlns:mc="http://schemas.openxmlformats.org/markup-compatibility/2006" xmlns:o="urn:schemas-microsoft-com:office:office" xmlns:r="http://schemas.openxmlformats.org/officeDocument/2006/relationships" xmlns:m="http://schemas.openxmlformats.org/officeDocument/2006/math" xmlns:v="urn:schemas-microsoft-com:vml" xmlns:wp14="http://schemas.microsoft.com/office/word/2010/wordprocessingDrawing" xmlns:wp="http://schemas.openxmlformats.org/drawingml/2006/wordprocessingDrawing" xmlns:w10="urn:schemas-microsoft-com:office:word" xmlns:w="http://schemas.openxmlformats.org/wordprocessingml/2006/main" xmlns:w14="http://schemas.microsoft.com/office/word/2010/wordml" xmlns:w15="http://schemas.microsoft.com/office/word/2012/wordml" xmlns:wpg="http://schemas.microsoft.com/office/word/2010/wordprocessingGroup" xmlns:wpi="http://schemas.microsoft.com/office/word/2010/wordprocessingInk" xmlns:wne="http://schemas.microsoft.com/office/word/2006/wordml" xmlns:wps="http://schemas.microsoft.com/office/word/2010/wordprocessingShape" mc:Ignorable="w14 w15 wp14">
+<w:numbering xmlns:ve="http://schemas.openxmlformats.org/markup-compatibility/2006" xmlns:o="urn:schemas-microsoft-com:office:office" xmlns:r="http://schemas.openxmlformats.org/officeDocument/2006/relationships" xmlns:m="http://schemas.openxmlformats.org/officeDocument/2006/math" xmlns:v="urn:schemas-microsoft-com:vml" xmlns:wp="http://schemas.openxmlformats.org/drawingml/2006/wordprocessingDrawing" xmlns:w10="urn:schemas-microsoft-com:office:word" xmlns:w="http://schemas.openxmlformats.org/wordprocessingml/2006/main" xmlns:wne="http://schemas.microsoft.com/office/word/2006/wordml">
   <w:abstractNum w:abstractNumId="0">
     <w:nsid w:val="10247159"/>
     <w:multiLevelType w:val="multilevel"/>
@@ -2604,7 +2431,7 @@
 </file>
 
 <file path=word/styles.xml><?xml version="1.0" encoding="utf-8"?>
-<w:styles xmlns:mc="http://schemas.openxmlformats.org/markup-compatibility/2006" xmlns:r="http://schemas.openxmlformats.org/officeDocument/2006/relationships" xmlns:w="http://schemas.openxmlformats.org/wordprocessingml/2006/main" xmlns:w14="http://schemas.microsoft.com/office/word/2010/wordml" xmlns:w15="http://schemas.microsoft.com/office/word/2012/wordml" mc:Ignorable="w14 w15">
+<w:styles xmlns:r="http://schemas.openxmlformats.org/officeDocument/2006/relationships" xmlns:w="http://schemas.openxmlformats.org/wordprocessingml/2006/main">
   <w:docDefaults>
     <w:rPrDefault>
       <w:rPr>
@@ -2620,382 +2447,149 @@
       </w:pPr>
     </w:pPrDefault>
   </w:docDefaults>
-  <w:latentStyles w:defLockedState="0" w:defUIPriority="99" w:defSemiHidden="0" w:defUnhideWhenUsed="0" w:defQFormat="0" w:count="371">
-    <w:lsdException w:name="Normal" w:uiPriority="0" w:qFormat="1"/>
-    <w:lsdException w:name="heading 1" w:uiPriority="9" w:qFormat="1"/>
-    <w:lsdException w:name="heading 2" w:semiHidden="1" w:uiPriority="9" w:unhideWhenUsed="1" w:qFormat="1"/>
-    <w:lsdException w:name="heading 3" w:semiHidden="1" w:uiPriority="9" w:unhideWhenUsed="1" w:qFormat="1"/>
-    <w:lsdException w:name="heading 4" w:semiHidden="1" w:uiPriority="9" w:unhideWhenUsed="1" w:qFormat="1"/>
-    <w:lsdException w:name="heading 5" w:semiHidden="1" w:uiPriority="9" w:unhideWhenUsed="1" w:qFormat="1"/>
-    <w:lsdException w:name="heading 6" w:semiHidden="1" w:uiPriority="9" w:unhideWhenUsed="1" w:qFormat="1"/>
-    <w:lsdException w:name="heading 7" w:semiHidden="1" w:uiPriority="9" w:unhideWhenUsed="1" w:qFormat="1"/>
-    <w:lsdException w:name="heading 8" w:semiHidden="1" w:uiPriority="9" w:unhideWhenUsed="1" w:qFormat="1"/>
-    <w:lsdException w:name="heading 9" w:semiHidden="1" w:uiPriority="9" w:unhideWhenUsed="1" w:qFormat="1"/>
-    <w:lsdException w:name="index 1" w:semiHidden="1" w:unhideWhenUsed="1"/>
-    <w:lsdException w:name="index 2" w:semiHidden="1" w:unhideWhenUsed="1"/>
-    <w:lsdException w:name="index 3" w:semiHidden="1" w:unhideWhenUsed="1"/>
-    <w:lsdException w:name="index 4" w:semiHidden="1" w:unhideWhenUsed="1"/>
-    <w:lsdException w:name="index 5" w:semiHidden="1" w:unhideWhenUsed="1"/>
-    <w:lsdException w:name="index 6" w:semiHidden="1" w:unhideWhenUsed="1"/>
-    <w:lsdException w:name="index 7" w:semiHidden="1" w:unhideWhenUsed="1"/>
-    <w:lsdException w:name="index 8" w:semiHidden="1" w:unhideWhenUsed="1"/>
-    <w:lsdException w:name="index 9" w:semiHidden="1" w:unhideWhenUsed="1"/>
-    <w:lsdException w:name="toc 1" w:semiHidden="1" w:uiPriority="39" w:unhideWhenUsed="1"/>
-    <w:lsdException w:name="toc 2" w:semiHidden="1" w:uiPriority="39" w:unhideWhenUsed="1"/>
-    <w:lsdException w:name="toc 3" w:semiHidden="1" w:uiPriority="39" w:unhideWhenUsed="1"/>
-    <w:lsdException w:name="toc 4" w:semiHidden="1" w:uiPriority="39" w:unhideWhenUsed="1"/>
-    <w:lsdException w:name="toc 5" w:semiHidden="1" w:uiPriority="39" w:unhideWhenUsed="1"/>
-    <w:lsdException w:name="toc 6" w:semiHidden="1" w:uiPriority="39" w:unhideWhenUsed="1"/>
-    <w:lsdException w:name="toc 7" w:semiHidden="1" w:uiPriority="39" w:unhideWhenUsed="1"/>
-    <w:lsdException w:name="toc 8" w:semiHidden="1" w:uiPriority="39" w:unhideWhenUsed="1"/>
-    <w:lsdException w:name="toc 9" w:semiHidden="1" w:uiPriority="39" w:unhideWhenUsed="1"/>
-    <w:lsdException w:name="Normal Indent" w:semiHidden="1" w:unhideWhenUsed="1"/>
-    <w:lsdException w:name="footnote text" w:semiHidden="1" w:unhideWhenUsed="1"/>
-    <w:lsdException w:name="annotation text" w:semiHidden="1" w:unhideWhenUsed="1"/>
-    <w:lsdException w:name="header" w:semiHidden="1" w:unhideWhenUsed="1"/>
-    <w:lsdException w:name="footer" w:semiHidden="1" w:unhideWhenUsed="1"/>
-    <w:lsdException w:name="index heading" w:semiHidden="1" w:unhideWhenUsed="1"/>
-    <w:lsdException w:name="caption" w:semiHidden="1" w:uiPriority="35" w:unhideWhenUsed="1" w:qFormat="1"/>
-    <w:lsdException w:name="table of figures" w:semiHidden="1" w:unhideWhenUsed="1"/>
-    <w:lsdException w:name="envelope address" w:semiHidden="1" w:unhideWhenUsed="1"/>
-    <w:lsdException w:name="envelope return" w:semiHidden="1" w:unhideWhenUsed="1"/>
-    <w:lsdException w:name="footnote reference" w:semiHidden="1" w:unhideWhenUsed="1"/>
-    <w:lsdException w:name="annotation reference" w:semiHidden="1" w:unhideWhenUsed="1"/>
-    <w:lsdException w:name="line number" w:semiHidden="1" w:unhideWhenUsed="1"/>
-    <w:lsdException w:name="page number" w:semiHidden="1" w:unhideWhenUsed="1"/>
-    <w:lsdException w:name="endnote reference" w:semiHidden="1" w:unhideWhenUsed="1"/>
-    <w:lsdException w:name="endnote text" w:semiHidden="1" w:unhideWhenUsed="1"/>
-    <w:lsdException w:name="table of authorities" w:semiHidden="1" w:unhideWhenUsed="1"/>
-    <w:lsdException w:name="macro" w:semiHidden="1" w:unhideWhenUsed="1"/>
-    <w:lsdException w:name="toa heading" w:semiHidden="1" w:unhideWhenUsed="1"/>
-    <w:lsdException w:name="List" w:semiHidden="1" w:unhideWhenUsed="1"/>
-    <w:lsdException w:name="List Bullet" w:semiHidden="1" w:unhideWhenUsed="1"/>
-    <w:lsdException w:name="List Number" w:semiHidden="1" w:unhideWhenUsed="1"/>
-    <w:lsdException w:name="List 2" w:semiHidden="1" w:unhideWhenUsed="1"/>
-    <w:lsdException w:name="List 3" w:semiHidden="1" w:unhideWhenUsed="1"/>
-    <w:lsdException w:name="List 4" w:semiHidden="1" w:unhideWhenUsed="1"/>
-    <w:lsdException w:name="List 5" w:semiHidden="1" w:unhideWhenUsed="1"/>
-    <w:lsdException w:name="List Bullet 2" w:semiHidden="1" w:unhideWhenUsed="1"/>
-    <w:lsdException w:name="List Bullet 3" w:semiHidden="1" w:unhideWhenUsed="1"/>
-    <w:lsdException w:name="List Bullet 4" w:semiHidden="1" w:unhideWhenUsed="1"/>
-    <w:lsdException w:name="List Bullet 5" w:semiHidden="1" w:unhideWhenUsed="1"/>
-    <w:lsdException w:name="List Number 2" w:semiHidden="1" w:unhideWhenUsed="1"/>
-    <w:lsdException w:name="List Number 3" w:semiHidden="1" w:unhideWhenUsed="1"/>
-    <w:lsdException w:name="List Number 4" w:semiHidden="1" w:unhideWhenUsed="1"/>
-    <w:lsdException w:name="List Number 5" w:semiHidden="1" w:unhideWhenUsed="1"/>
-    <w:lsdException w:name="Title" w:uiPriority="10" w:qFormat="1"/>
-    <w:lsdException w:name="Closing" w:semiHidden="1" w:unhideWhenUsed="1"/>
-    <w:lsdException w:name="Signature" w:semiHidden="1" w:unhideWhenUsed="1"/>
-    <w:lsdException w:name="Default Paragraph Font" w:semiHidden="1" w:uiPriority="1" w:unhideWhenUsed="1"/>
-    <w:lsdException w:name="Body Text" w:semiHidden="1" w:unhideWhenUsed="1"/>
-    <w:lsdException w:name="Body Text Indent" w:semiHidden="1" w:unhideWhenUsed="1"/>
-    <w:lsdException w:name="List Continue" w:semiHidden="1" w:unhideWhenUsed="1"/>
-    <w:lsdException w:name="List Continue 2" w:semiHidden="1" w:unhideWhenUsed="1"/>
-    <w:lsdException w:name="List Continue 3" w:semiHidden="1" w:unhideWhenUsed="1"/>
-    <w:lsdException w:name="List Continue 4" w:semiHidden="1" w:unhideWhenUsed="1"/>
-    <w:lsdException w:name="List Continue 5" w:semiHidden="1" w:unhideWhenUsed="1"/>
-    <w:lsdException w:name="Message Header" w:semiHidden="1" w:unhideWhenUsed="1"/>
-    <w:lsdException w:name="Subtitle" w:uiPriority="11" w:qFormat="1"/>
-    <w:lsdException w:name="Salutation" w:semiHidden="1" w:unhideWhenUsed="1"/>
-    <w:lsdException w:name="Date" w:semiHidden="1" w:unhideWhenUsed="1"/>
-    <w:lsdException w:name="Body Text First Indent" w:semiHidden="1" w:unhideWhenUsed="1"/>
-    <w:lsdException w:name="Body Text First Indent 2" w:semiHidden="1" w:unhideWhenUsed="1"/>
-    <w:lsdException w:name="Note Heading" w:semiHidden="1" w:unhideWhenUsed="1"/>
-    <w:lsdException w:name="Body Text 2" w:semiHidden="1" w:unhideWhenUsed="1"/>
-    <w:lsdException w:name="Body Text 3" w:semiHidden="1" w:unhideWhenUsed="1"/>
-    <w:lsdException w:name="Body Text Indent 2" w:semiHidden="1" w:unhideWhenUsed="1"/>
-    <w:lsdException w:name="Body Text Indent 3" w:semiHidden="1" w:unhideWhenUsed="1"/>
-    <w:lsdException w:name="Block Text" w:semiHidden="1" w:unhideWhenUsed="1"/>
-    <w:lsdException w:name="Hyperlink" w:semiHidden="1" w:unhideWhenUsed="1"/>
-    <w:lsdException w:name="FollowedHyperlink" w:semiHidden="1" w:unhideWhenUsed="1"/>
-    <w:lsdException w:name="Strong" w:uiPriority="22" w:qFormat="1"/>
-    <w:lsdException w:name="Emphasis" w:uiPriority="20" w:qFormat="1"/>
-    <w:lsdException w:name="Document Map" w:semiHidden="1" w:unhideWhenUsed="1"/>
-    <w:lsdException w:name="Plain Text" w:semiHidden="1" w:unhideWhenUsed="1"/>
-    <w:lsdException w:name="E-mail Signature" w:semiHidden="1" w:unhideWhenUsed="1"/>
-    <w:lsdException w:name="HTML Top of Form" w:semiHidden="1" w:unhideWhenUsed="1"/>
-    <w:lsdException w:name="HTML Bottom of Form" w:semiHidden="1" w:unhideWhenUsed="1"/>
-    <w:lsdException w:name="Normal (Web)" w:semiHidden="1" w:unhideWhenUsed="1"/>
-    <w:lsdException w:name="HTML Acronym" w:semiHidden="1" w:unhideWhenUsed="1"/>
-    <w:lsdException w:name="HTML Address" w:semiHidden="1" w:unhideWhenUsed="1"/>
-    <w:lsdException w:name="HTML Cite" w:semiHidden="1" w:unhideWhenUsed="1"/>
-    <w:lsdException w:name="HTML Code" w:semiHidden="1" w:unhideWhenUsed="1"/>
-    <w:lsdException w:name="HTML Definition" w:semiHidden="1" w:unhideWhenUsed="1"/>
-    <w:lsdException w:name="HTML Keyboard" w:semiHidden="1" w:unhideWhenUsed="1"/>
-    <w:lsdException w:name="HTML Preformatted" w:semiHidden="1" w:unhideWhenUsed="1"/>
-    <w:lsdException w:name="HTML Sample" w:semiHidden="1" w:unhideWhenUsed="1"/>
-    <w:lsdException w:name="HTML Typewriter" w:semiHidden="1" w:unhideWhenUsed="1"/>
-    <w:lsdException w:name="HTML Variable" w:semiHidden="1" w:unhideWhenUsed="1"/>
-    <w:lsdException w:name="Normal Table" w:semiHidden="1" w:unhideWhenUsed="1"/>
-    <w:lsdException w:name="annotation subject" w:semiHidden="1" w:unhideWhenUsed="1"/>
-    <w:lsdException w:name="No List" w:semiHidden="1" w:unhideWhenUsed="1"/>
-    <w:lsdException w:name="Outline List 1" w:semiHidden="1" w:unhideWhenUsed="1"/>
-    <w:lsdException w:name="Outline List 2" w:semiHidden="1" w:unhideWhenUsed="1"/>
-    <w:lsdException w:name="Outline List 3" w:semiHidden="1" w:unhideWhenUsed="1"/>
-    <w:lsdException w:name="Table Simple 1" w:semiHidden="1" w:unhideWhenUsed="1"/>
-    <w:lsdException w:name="Table Simple 2" w:semiHidden="1" w:unhideWhenUsed="1"/>
-    <w:lsdException w:name="Table Simple 3" w:semiHidden="1" w:unhideWhenUsed="1"/>
-    <w:lsdException w:name="Table Classic 1" w:semiHidden="1" w:unhideWhenUsed="1"/>
-    <w:lsdException w:name="Table Classic 2" w:semiHidden="1" w:unhideWhenUsed="1"/>
-    <w:lsdException w:name="Table Classic 3" w:semiHidden="1" w:unhideWhenUsed="1"/>
-    <w:lsdException w:name="Table Classic 4" w:semiHidden="1" w:unhideWhenUsed="1"/>
-    <w:lsdException w:name="Table Colorful 1" w:semiHidden="1" w:unhideWhenUsed="1"/>
-    <w:lsdException w:name="Table Colorful 2" w:semiHidden="1" w:unhideWhenUsed="1"/>
-    <w:lsdException w:name="Table Colorful 3" w:semiHidden="1" w:unhideWhenUsed="1"/>
-    <w:lsdException w:name="Table Columns 1" w:semiHidden="1" w:unhideWhenUsed="1"/>
-    <w:lsdException w:name="Table Columns 2" w:semiHidden="1" w:unhideWhenUsed="1"/>
-    <w:lsdException w:name="Table Columns 3" w:semiHidden="1" w:unhideWhenUsed="1"/>
-    <w:lsdException w:name="Table Columns 4" w:semiHidden="1" w:unhideWhenUsed="1"/>
-    <w:lsdException w:name="Table Columns 5" w:semiHidden="1" w:unhideWhenUsed="1"/>
-    <w:lsdException w:name="Table Grid 1" w:semiHidden="1" w:unhideWhenUsed="1"/>
-    <w:lsdException w:name="Table Grid 2" w:semiHidden="1" w:unhideWhenUsed="1"/>
-    <w:lsdException w:name="Table Grid 3" w:semiHidden="1" w:unhideWhenUsed="1"/>
-    <w:lsdException w:name="Table Grid 4" w:semiHidden="1" w:unhideWhenUsed="1"/>
-    <w:lsdException w:name="Table Grid 5" w:semiHidden="1" w:unhideWhenUsed="1"/>
-    <w:lsdException w:name="Table Grid 6" w:semiHidden="1" w:unhideWhenUsed="1"/>
-    <w:lsdException w:name="Table Grid 7" w:semiHidden="1" w:unhideWhenUsed="1"/>
-    <w:lsdException w:name="Table Grid 8" w:semiHidden="1" w:unhideWhenUsed="1"/>
-    <w:lsdException w:name="Table List 1" w:semiHidden="1" w:unhideWhenUsed="1"/>
-    <w:lsdException w:name="Table List 2" w:semiHidden="1" w:unhideWhenUsed="1"/>
-    <w:lsdException w:name="Table List 3" w:semiHidden="1" w:unhideWhenUsed="1"/>
-    <w:lsdException w:name="Table List 4" w:semiHidden="1" w:unhideWhenUsed="1"/>
-    <w:lsdException w:name="Table List 5" w:semiHidden="1" w:unhideWhenUsed="1"/>
-    <w:lsdException w:name="Table List 6" w:semiHidden="1" w:unhideWhenUsed="1"/>
-    <w:lsdException w:name="Table List 7" w:semiHidden="1" w:unhideWhenUsed="1"/>
-    <w:lsdException w:name="Table List 8" w:semiHidden="1" w:unhideWhenUsed="1"/>
-    <w:lsdException w:name="Table 3D effects 1" w:semiHidden="1" w:unhideWhenUsed="1"/>
-    <w:lsdException w:name="Table 3D effects 2" w:semiHidden="1" w:unhideWhenUsed="1"/>
-    <w:lsdException w:name="Table 3D effects 3" w:semiHidden="1" w:unhideWhenUsed="1"/>
-    <w:lsdException w:name="Table Contemporary" w:semiHidden="1" w:unhideWhenUsed="1"/>
-    <w:lsdException w:name="Table Elegant" w:semiHidden="1" w:unhideWhenUsed="1"/>
-    <w:lsdException w:name="Table Professional" w:semiHidden="1" w:unhideWhenUsed="1"/>
-    <w:lsdException w:name="Table Subtle 1" w:semiHidden="1" w:unhideWhenUsed="1"/>
-    <w:lsdException w:name="Table Subtle 2" w:semiHidden="1" w:unhideWhenUsed="1"/>
-    <w:lsdException w:name="Table Web 1" w:semiHidden="1" w:unhideWhenUsed="1"/>
-    <w:lsdException w:name="Table Web 2" w:semiHidden="1" w:unhideWhenUsed="1"/>
-    <w:lsdException w:name="Table Web 3" w:semiHidden="1" w:unhideWhenUsed="1"/>
-    <w:lsdException w:name="Balloon Text" w:semiHidden="1" w:unhideWhenUsed="1"/>
-    <w:lsdException w:name="Table Grid" w:uiPriority="39"/>
-    <w:lsdException w:name="Table Theme" w:semiHidden="1" w:unhideWhenUsed="1"/>
-    <w:lsdException w:name="Placeholder Text" w:semiHidden="1"/>
-    <w:lsdException w:name="No Spacing" w:uiPriority="1" w:qFormat="1"/>
-    <w:lsdException w:name="Light Shading" w:uiPriority="60"/>
-    <w:lsdException w:name="Light List" w:uiPriority="61"/>
-    <w:lsdException w:name="Light Grid" w:uiPriority="62"/>
-    <w:lsdException w:name="Medium Shading 1" w:uiPriority="63"/>
-    <w:lsdException w:name="Medium Shading 2" w:uiPriority="64"/>
-    <w:lsdException w:name="Medium List 1" w:uiPriority="65"/>
-    <w:lsdException w:name="Medium List 2" w:uiPriority="66"/>
-    <w:lsdException w:name="Medium Grid 1" w:uiPriority="67"/>
-    <w:lsdException w:name="Medium Grid 2" w:uiPriority="68"/>
-    <w:lsdException w:name="Medium Grid 3" w:uiPriority="69"/>
-    <w:lsdException w:name="Dark List" w:uiPriority="70"/>
-    <w:lsdException w:name="Colorful Shading" w:uiPriority="71"/>
-    <w:lsdException w:name="Colorful List" w:uiPriority="72"/>
-    <w:lsdException w:name="Colorful Grid" w:uiPriority="73"/>
-    <w:lsdException w:name="Light Shading Accent 1" w:uiPriority="60"/>
-    <w:lsdException w:name="Light List Accent 1" w:uiPriority="61"/>
-    <w:lsdException w:name="Light Grid Accent 1" w:uiPriority="62"/>
-    <w:lsdException w:name="Medium Shading 1 Accent 1" w:uiPriority="63"/>
-    <w:lsdException w:name="Medium Shading 2 Accent 1" w:uiPriority="64"/>
-    <w:lsdException w:name="Medium List 1 Accent 1" w:uiPriority="65"/>
-    <w:lsdException w:name="Revision" w:semiHidden="1"/>
-    <w:lsdException w:name="List Paragraph" w:uiPriority="34" w:qFormat="1"/>
-    <w:lsdException w:name="Quote" w:uiPriority="29" w:qFormat="1"/>
-    <w:lsdException w:name="Intense Quote" w:uiPriority="30" w:qFormat="1"/>
-    <w:lsdException w:name="Medium List 2 Accent 1" w:uiPriority="66"/>
-    <w:lsdException w:name="Medium Grid 1 Accent 1" w:uiPriority="67"/>
-    <w:lsdException w:name="Medium Grid 2 Accent 1" w:uiPriority="68"/>
-    <w:lsdException w:name="Medium Grid 3 Accent 1" w:uiPriority="69"/>
-    <w:lsdException w:name="Dark List Accent 1" w:uiPriority="70"/>
-    <w:lsdException w:name="Colorful Shading Accent 1" w:uiPriority="71"/>
-    <w:lsdException w:name="Colorful List Accent 1" w:uiPriority="72"/>
-    <w:lsdException w:name="Colorful Grid Accent 1" w:uiPriority="73"/>
-    <w:lsdException w:name="Light Shading Accent 2" w:uiPriority="60"/>
-    <w:lsdException w:name="Light List Accent 2" w:uiPriority="61"/>
-    <w:lsdException w:name="Light Grid Accent 2" w:uiPriority="62"/>
-    <w:lsdException w:name="Medium Shading 1 Accent 2" w:uiPriority="63"/>
-    <w:lsdException w:name="Medium Shading 2 Accent 2" w:uiPriority="64"/>
-    <w:lsdException w:name="Medium List 1 Accent 2" w:uiPriority="65"/>
-    <w:lsdException w:name="Medium List 2 Accent 2" w:uiPriority="66"/>
-    <w:lsdException w:name="Medium Grid 1 Accent 2" w:uiPriority="67"/>
-    <w:lsdException w:name="Medium Grid 2 Accent 2" w:uiPriority="68"/>
-    <w:lsdException w:name="Medium Grid 3 Accent 2" w:uiPriority="69"/>
-    <w:lsdException w:name="Dark List Accent 2" w:uiPriority="70"/>
-    <w:lsdException w:name="Colorful Shading Accent 2" w:uiPriority="71"/>
-    <w:lsdException w:name="Colorful List Accent 2" w:uiPriority="72"/>
-    <w:lsdException w:name="Colorful Grid Accent 2" w:uiPriority="73"/>
-    <w:lsdException w:name="Light Shading Accent 3" w:uiPriority="60"/>
-    <w:lsdException w:name="Light List Accent 3" w:uiPriority="61"/>
-    <w:lsdException w:name="Light Grid Accent 3" w:uiPriority="62"/>
-    <w:lsdException w:name="Medium Shading 1 Accent 3" w:uiPriority="63"/>
-    <w:lsdException w:name="Medium Shading 2 Accent 3" w:uiPriority="64"/>
-    <w:lsdException w:name="Medium List 1 Accent 3" w:uiPriority="65"/>
-    <w:lsdException w:name="Medium List 2 Accent 3" w:uiPriority="66"/>
-    <w:lsdException w:name="Medium Grid 1 Accent 3" w:uiPriority="67"/>
-    <w:lsdException w:name="Medium Grid 2 Accent 3" w:uiPriority="68"/>
-    <w:lsdException w:name="Medium Grid 3 Accent 3" w:uiPriority="69"/>
-    <w:lsdException w:name="Dark List Accent 3" w:uiPriority="70"/>
-    <w:lsdException w:name="Colorful Shading Accent 3" w:uiPriority="71"/>
-    <w:lsdException w:name="Colorful List Accent 3" w:uiPriority="72"/>
-    <w:lsdException w:name="Colorful Grid Accent 3" w:uiPriority="73"/>
-    <w:lsdException w:name="Light Shading Accent 4" w:uiPriority="60"/>
-    <w:lsdException w:name="Light List Accent 4" w:uiPriority="61"/>
-    <w:lsdException w:name="Light Grid Accent 4" w:uiPriority="62"/>
-    <w:lsdException w:name="Medium Shading 1 Accent 4" w:uiPriority="63"/>
-    <w:lsdException w:name="Medium Shading 2 Accent 4" w:uiPriority="64"/>
-    <w:lsdException w:name="Medium List 1 Accent 4" w:uiPriority="65"/>
-    <w:lsdException w:name="Medium List 2 Accent 4" w:uiPriority="66"/>
-    <w:lsdException w:name="Medium Grid 1 Accent 4" w:uiPriority="67"/>
-    <w:lsdException w:name="Medium Grid 2 Accent 4" w:uiPriority="68"/>
-    <w:lsdException w:name="Medium Grid 3 Accent 4" w:uiPriority="69"/>
-    <w:lsdException w:name="Dark List Accent 4" w:uiPriority="70"/>
-    <w:lsdException w:name="Colorful Shading Accent 4" w:uiPriority="71"/>
-    <w:lsdException w:name="Colorful List Accent 4" w:uiPriority="72"/>
-    <w:lsdException w:name="Colorful Grid Accent 4" w:uiPriority="73"/>
-    <w:lsdException w:name="Light Shading Accent 5" w:uiPriority="60"/>
-    <w:lsdException w:name="Light List Accent 5" w:uiPriority="61"/>
-    <w:lsdException w:name="Light Grid Accent 5" w:uiPriority="62"/>
-    <w:lsdException w:name="Medium Shading 1 Accent 5" w:uiPriority="63"/>
-    <w:lsdException w:name="Medium Shading 2 Accent 5" w:uiPriority="64"/>
-    <w:lsdException w:name="Medium List 1 Accent 5" w:uiPriority="65"/>
-    <w:lsdException w:name="Medium List 2 Accent 5" w:uiPriority="66"/>
-    <w:lsdException w:name="Medium Grid 1 Accent 5" w:uiPriority="67"/>
-    <w:lsdException w:name="Medium Grid 2 Accent 5" w:uiPriority="68"/>
-    <w:lsdException w:name="Medium Grid 3 Accent 5" w:uiPriority="69"/>
-    <w:lsdException w:name="Dark List Accent 5" w:uiPriority="70"/>
-    <w:lsdException w:name="Colorful Shading Accent 5" w:uiPriority="71"/>
-    <w:lsdException w:name="Colorful List Accent 5" w:uiPriority="72"/>
-    <w:lsdException w:name="Colorful Grid Accent 5" w:uiPriority="73"/>
-    <w:lsdException w:name="Light Shading Accent 6" w:uiPriority="60"/>
-    <w:lsdException w:name="Light List Accent 6" w:uiPriority="61"/>
-    <w:lsdException w:name="Light Grid Accent 6" w:uiPriority="62"/>
-    <w:lsdException w:name="Medium Shading 1 Accent 6" w:uiPriority="63"/>
-    <w:lsdException w:name="Medium Shading 2 Accent 6" w:uiPriority="64"/>
-    <w:lsdException w:name="Medium List 1 Accent 6" w:uiPriority="65"/>
-    <w:lsdException w:name="Medium List 2 Accent 6" w:uiPriority="66"/>
-    <w:lsdException w:name="Medium Grid 1 Accent 6" w:uiPriority="67"/>
-    <w:lsdException w:name="Medium Grid 2 Accent 6" w:uiPriority="68"/>
-    <w:lsdException w:name="Medium Grid 3 Accent 6" w:uiPriority="69"/>
-    <w:lsdException w:name="Dark List Accent 6" w:uiPriority="70"/>
-    <w:lsdException w:name="Colorful Shading Accent 6" w:uiPriority="71"/>
-    <w:lsdException w:name="Colorful List Accent 6" w:uiPriority="72"/>
-    <w:lsdException w:name="Colorful Grid Accent 6" w:uiPriority="73"/>
-    <w:lsdException w:name="Subtle Emphasis" w:uiPriority="19" w:qFormat="1"/>
-    <w:lsdException w:name="Intense Emphasis" w:uiPriority="21" w:qFormat="1"/>
-    <w:lsdException w:name="Subtle Reference" w:uiPriority="31" w:qFormat="1"/>
-    <w:lsdException w:name="Intense Reference" w:uiPriority="32" w:qFormat="1"/>
-    <w:lsdException w:name="Book Title" w:uiPriority="33" w:qFormat="1"/>
-    <w:lsdException w:name="Bibliography" w:semiHidden="1" w:uiPriority="37" w:unhideWhenUsed="1"/>
-    <w:lsdException w:name="TOC Heading" w:semiHidden="1" w:uiPriority="39" w:unhideWhenUsed="1" w:qFormat="1"/>
-    <w:lsdException w:name="Plain Table 1" w:uiPriority="41"/>
-    <w:lsdException w:name="Plain Table 2" w:uiPriority="42"/>
-    <w:lsdException w:name="Plain Table 3" w:uiPriority="43"/>
-    <w:lsdException w:name="Plain Table 4" w:uiPriority="44"/>
-    <w:lsdException w:name="Plain Table 5" w:uiPriority="45"/>
-    <w:lsdException w:name="Grid Table Light" w:uiPriority="40"/>
-    <w:lsdException w:name="Grid Table 1 Light" w:uiPriority="46"/>
-    <w:lsdException w:name="Grid Table 2" w:uiPriority="47"/>
-    <w:lsdException w:name="Grid Table 3" w:uiPriority="48"/>
-    <w:lsdException w:name="Grid Table 4" w:uiPriority="49"/>
-    <w:lsdException w:name="Grid Table 5 Dark" w:uiPriority="50"/>
-    <w:lsdException w:name="Grid Table 6 Colorful" w:uiPriority="51"/>
-    <w:lsdException w:name="Grid Table 7 Colorful" w:uiPriority="52"/>
-    <w:lsdException w:name="Grid Table 1 Light Accent 1" w:uiPriority="46"/>
-    <w:lsdException w:name="Grid Table 2 Accent 1" w:uiPriority="47"/>
-    <w:lsdException w:name="Grid Table 3 Accent 1" w:uiPriority="48"/>
-    <w:lsdException w:name="Grid Table 4 Accent 1" w:uiPriority="49"/>
-    <w:lsdException w:name="Grid Table 5 Dark Accent 1" w:uiPriority="50"/>
-    <w:lsdException w:name="Grid Table 6 Colorful Accent 1" w:uiPriority="51"/>
-    <w:lsdException w:name="Grid Table 7 Colorful Accent 1" w:uiPriority="52"/>
-    <w:lsdException w:name="Grid Table 1 Light Accent 2" w:uiPriority="46"/>
-    <w:lsdException w:name="Grid Table 2 Accent 2" w:uiPriority="47"/>
-    <w:lsdException w:name="Grid Table 3 Accent 2" w:uiPriority="48"/>
-    <w:lsdException w:name="Grid Table 4 Accent 2" w:uiPriority="49"/>
-    <w:lsdException w:name="Grid Table 5 Dark Accent 2" w:uiPriority="50"/>
-    <w:lsdException w:name="Grid Table 6 Colorful Accent 2" w:uiPriority="51"/>
-    <w:lsdException w:name="Grid Table 7 Colorful Accent 2" w:uiPriority="52"/>
-    <w:lsdException w:name="Grid Table 1 Light Accent 3" w:uiPriority="46"/>
-    <w:lsdException w:name="Grid Table 2 Accent 3" w:uiPriority="47"/>
-    <w:lsdException w:name="Grid Table 3 Accent 3" w:uiPriority="48"/>
-    <w:lsdException w:name="Grid Table 4 Accent 3" w:uiPriority="49"/>
-    <w:lsdException w:name="Grid Table 5 Dark Accent 3" w:uiPriority="50"/>
-    <w:lsdException w:name="Grid Table 6 Colorful Accent 3" w:uiPriority="51"/>
-    <w:lsdException w:name="Grid Table 7 Colorful Accent 3" w:uiPriority="52"/>
-    <w:lsdException w:name="Grid Table 1 Light Accent 4" w:uiPriority="46"/>
-    <w:lsdException w:name="Grid Table 2 Accent 4" w:uiPriority="47"/>
-    <w:lsdException w:name="Grid Table 3 Accent 4" w:uiPriority="48"/>
-    <w:lsdException w:name="Grid Table 4 Accent 4" w:uiPriority="49"/>
-    <w:lsdException w:name="Grid Table 5 Dark Accent 4" w:uiPriority="50"/>
-    <w:lsdException w:name="Grid Table 6 Colorful Accent 4" w:uiPriority="51"/>
-    <w:lsdException w:name="Grid Table 7 Colorful Accent 4" w:uiPriority="52"/>
-    <w:lsdException w:name="Grid Table 1 Light Accent 5" w:uiPriority="46"/>
-    <w:lsdException w:name="Grid Table 2 Accent 5" w:uiPriority="47"/>
-    <w:lsdException w:name="Grid Table 3 Accent 5" w:uiPriority="48"/>
-    <w:lsdException w:name="Grid Table 4 Accent 5" w:uiPriority="49"/>
-    <w:lsdException w:name="Grid Table 5 Dark Accent 5" w:uiPriority="50"/>
-    <w:lsdException w:name="Grid Table 6 Colorful Accent 5" w:uiPriority="51"/>
-    <w:lsdException w:name="Grid Table 7 Colorful Accent 5" w:uiPriority="52"/>
-    <w:lsdException w:name="Grid Table 1 Light Accent 6" w:uiPriority="46"/>
-    <w:lsdException w:name="Grid Table 2 Accent 6" w:uiPriority="47"/>
-    <w:lsdException w:name="Grid Table 3 Accent 6" w:uiPriority="48"/>
-    <w:lsdException w:name="Grid Table 4 Accent 6" w:uiPriority="49"/>
-    <w:lsdException w:name="Grid Table 5 Dark Accent 6" w:uiPriority="50"/>
-    <w:lsdException w:name="Grid Table 6 Colorful Accent 6" w:uiPriority="51"/>
-    <w:lsdException w:name="Grid Table 7 Colorful Accent 6" w:uiPriority="52"/>
-    <w:lsdException w:name="List Table 1 Light" w:uiPriority="46"/>
-    <w:lsdException w:name="List Table 2" w:uiPriority="47"/>
-    <w:lsdException w:name="List Table 3" w:uiPriority="48"/>
-    <w:lsdException w:name="List Table 4" w:uiPriority="49"/>
-    <w:lsdException w:name="List Table 5 Dark" w:uiPriority="50"/>
-    <w:lsdException w:name="List Table 6 Colorful" w:uiPriority="51"/>
-    <w:lsdException w:name="List Table 7 Colorful" w:uiPriority="52"/>
-    <w:lsdException w:name="List Table 1 Light Accent 1" w:uiPriority="46"/>
-    <w:lsdException w:name="List Table 2 Accent 1" w:uiPriority="47"/>
-    <w:lsdException w:name="List Table 3 Accent 1" w:uiPriority="48"/>
-    <w:lsdException w:name="List Table 4 Accent 1" w:uiPriority="49"/>
-    <w:lsdException w:name="List Table 5 Dark Accent 1" w:uiPriority="50"/>
-    <w:lsdException w:name="List Table 6 Colorful Accent 1" w:uiPriority="51"/>
-    <w:lsdException w:name="List Table 7 Colorful Accent 1" w:uiPriority="52"/>
-    <w:lsdException w:name="List Table 1 Light Accent 2" w:uiPriority="46"/>
-    <w:lsdException w:name="List Table 2 Accent 2" w:uiPriority="47"/>
-    <w:lsdException w:name="List Table 3 Accent 2" w:uiPriority="48"/>
-    <w:lsdException w:name="List Table 4 Accent 2" w:uiPriority="49"/>
-    <w:lsdException w:name="List Table 5 Dark Accent 2" w:uiPriority="50"/>
-    <w:lsdException w:name="List Table 6 Colorful Accent 2" w:uiPriority="51"/>
-    <w:lsdException w:name="List Table 7 Colorful Accent 2" w:uiPriority="52"/>
-    <w:lsdException w:name="List Table 1 Light Accent 3" w:uiPriority="46"/>
-    <w:lsdException w:name="List Table 2 Accent 3" w:uiPriority="47"/>
-    <w:lsdException w:name="List Table 3 Accent 3" w:uiPriority="48"/>
-    <w:lsdException w:name="List Table 4 Accent 3" w:uiPriority="49"/>
-    <w:lsdException w:name="List Table 5 Dark Accent 3" w:uiPriority="50"/>
-    <w:lsdException w:name="List Table 6 Colorful Accent 3" w:uiPriority="51"/>
-    <w:lsdException w:name="List Table 7 Colorful Accent 3" w:uiPriority="52"/>
-    <w:lsdException w:name="List Table 1 Light Accent 4" w:uiPriority="46"/>
-    <w:lsdException w:name="List Table 2 Accent 4" w:uiPriority="47"/>
-    <w:lsdException w:name="List Table 3 Accent 4" w:uiPriority="48"/>
-    <w:lsdException w:name="List Table 4 Accent 4" w:uiPriority="49"/>
-    <w:lsdException w:name="List Table 5 Dark Accent 4" w:uiPriority="50"/>
-    <w:lsdException w:name="List Table 6 Colorful Accent 4" w:uiPriority="51"/>
-    <w:lsdException w:name="List Table 7 Colorful Accent 4" w:uiPriority="52"/>
-    <w:lsdException w:name="List Table 1 Light Accent 5" w:uiPriority="46"/>
-    <w:lsdException w:name="List Table 2 Accent 5" w:uiPriority="47"/>
-    <w:lsdException w:name="List Table 3 Accent 5" w:uiPriority="48"/>
-    <w:lsdException w:name="List Table 4 Accent 5" w:uiPriority="49"/>
-    <w:lsdException w:name="List Table 5 Dark Accent 5" w:uiPriority="50"/>
-    <w:lsdException w:name="List Table 6 Colorful Accent 5" w:uiPriority="51"/>
-    <w:lsdException w:name="List Table 7 Colorful Accent 5" w:uiPriority="52"/>
-    <w:lsdException w:name="List Table 1 Light Accent 6" w:uiPriority="46"/>
-    <w:lsdException w:name="List Table 2 Accent 6" w:uiPriority="47"/>
-    <w:lsdException w:name="List Table 3 Accent 6" w:uiPriority="48"/>
-    <w:lsdException w:name="List Table 4 Accent 6" w:uiPriority="49"/>
-    <w:lsdException w:name="List Table 5 Dark Accent 6" w:uiPriority="50"/>
-    <w:lsdException w:name="List Table 6 Colorful Accent 6" w:uiPriority="51"/>
-    <w:lsdException w:name="List Table 7 Colorful Accent 6" w:uiPriority="52"/>
+  <w:latentStyles w:defLockedState="0" w:defUIPriority="99" w:defSemiHidden="1" w:defUnhideWhenUsed="1" w:defQFormat="0" w:count="267">
+    <w:lsdException w:name="Normal" w:semiHidden="0" w:uiPriority="0" w:unhideWhenUsed="0" w:qFormat="1"/>
+    <w:lsdException w:name="heading 1" w:semiHidden="0" w:uiPriority="9" w:unhideWhenUsed="0" w:qFormat="1"/>
+    <w:lsdException w:name="heading 2" w:uiPriority="9" w:qFormat="1"/>
+    <w:lsdException w:name="heading 3" w:uiPriority="9" w:qFormat="1"/>
+    <w:lsdException w:name="heading 4" w:uiPriority="9" w:qFormat="1"/>
+    <w:lsdException w:name="heading 5" w:uiPriority="9" w:qFormat="1"/>
+    <w:lsdException w:name="heading 6" w:uiPriority="9" w:qFormat="1"/>
+    <w:lsdException w:name="heading 7" w:uiPriority="9" w:qFormat="1"/>
+    <w:lsdException w:name="heading 8" w:uiPriority="9" w:qFormat="1"/>
+    <w:lsdException w:name="heading 9" w:uiPriority="9" w:qFormat="1"/>
+    <w:lsdException w:name="toc 1" w:uiPriority="39"/>
+    <w:lsdException w:name="toc 2" w:uiPriority="39"/>
+    <w:lsdException w:name="toc 3" w:uiPriority="39"/>
+    <w:lsdException w:name="toc 4" w:uiPriority="39"/>
+    <w:lsdException w:name="toc 5" w:uiPriority="39"/>
+    <w:lsdException w:name="toc 6" w:uiPriority="39"/>
+    <w:lsdException w:name="toc 7" w:uiPriority="39"/>
+    <w:lsdException w:name="toc 8" w:uiPriority="39"/>
+    <w:lsdException w:name="toc 9" w:uiPriority="39"/>
+    <w:lsdException w:name="caption" w:uiPriority="35" w:qFormat="1"/>
+    <w:lsdException w:name="Title" w:semiHidden="0" w:uiPriority="10" w:unhideWhenUsed="0" w:qFormat="1"/>
+    <w:lsdException w:name="Default Paragraph Font" w:uiPriority="1"/>
+    <w:lsdException w:name="Subtitle" w:semiHidden="0" w:uiPriority="11" w:unhideWhenUsed="0" w:qFormat="1"/>
+    <w:lsdException w:name="Strong" w:semiHidden="0" w:uiPriority="22" w:unhideWhenUsed="0" w:qFormat="1"/>
+    <w:lsdException w:name="Emphasis" w:semiHidden="0" w:uiPriority="20" w:unhideWhenUsed="0" w:qFormat="1"/>
+    <w:lsdException w:name="Table Grid" w:semiHidden="0" w:uiPriority="39" w:unhideWhenUsed="0"/>
+    <w:lsdException w:name="Placeholder Text" w:unhideWhenUsed="0"/>
+    <w:lsdException w:name="No Spacing" w:semiHidden="0" w:uiPriority="1" w:unhideWhenUsed="0" w:qFormat="1"/>
+    <w:lsdException w:name="Light Shading" w:semiHidden="0" w:uiPriority="60" w:unhideWhenUsed="0"/>
+    <w:lsdException w:name="Light List" w:semiHidden="0" w:uiPriority="61" w:unhideWhenUsed="0"/>
+    <w:lsdException w:name="Light Grid" w:semiHidden="0" w:uiPriority="62" w:unhideWhenUsed="0"/>
+    <w:lsdException w:name="Medium Shading 1" w:semiHidden="0" w:uiPriority="63" w:unhideWhenUsed="0"/>
+    <w:lsdException w:name="Medium Shading 2" w:semiHidden="0" w:uiPriority="64" w:unhideWhenUsed="0"/>
+    <w:lsdException w:name="Medium List 1" w:semiHidden="0" w:uiPriority="65" w:unhideWhenUsed="0"/>
+    <w:lsdException w:name="Medium List 2" w:semiHidden="0" w:uiPriority="66" w:unhideWhenUsed="0"/>
+    <w:lsdException w:name="Medium Grid 1" w:semiHidden="0" w:uiPriority="67" w:unhideWhenUsed="0"/>
+    <w:lsdException w:name="Medium Grid 2" w:semiHidden="0" w:uiPriority="68" w:unhideWhenUsed="0"/>
+    <w:lsdException w:name="Medium Grid 3" w:semiHidden="0" w:uiPriority="69" w:unhideWhenUsed="0"/>
+    <w:lsdException w:name="Dark List" w:semiHidden="0" w:uiPriority="70" w:unhideWhenUsed="0"/>
+    <w:lsdException w:name="Colorful Shading" w:semiHidden="0" w:uiPriority="71" w:unhideWhenUsed="0"/>
+    <w:lsdException w:name="Colorful List" w:semiHidden="0" w:uiPriority="72" w:unhideWhenUsed="0"/>
+    <w:lsdException w:name="Colorful Grid" w:semiHidden="0" w:uiPriority="73" w:unhideWhenUsed="0"/>
+    <w:lsdException w:name="Light Shading Accent 1" w:semiHidden="0" w:uiPriority="60" w:unhideWhenUsed="0"/>
+    <w:lsdException w:name="Light List Accent 1" w:semiHidden="0" w:uiPriority="61" w:unhideWhenUsed="0"/>
+    <w:lsdException w:name="Light Grid Accent 1" w:semiHidden="0" w:uiPriority="62" w:unhideWhenUsed="0"/>
+    <w:lsdException w:name="Medium Shading 1 Accent 1" w:semiHidden="0" w:uiPriority="63" w:unhideWhenUsed="0"/>
+    <w:lsdException w:name="Medium Shading 2 Accent 1" w:semiHidden="0" w:uiPriority="64" w:unhideWhenUsed="0"/>
+    <w:lsdException w:name="Medium List 1 Accent 1" w:semiHidden="0" w:uiPriority="65" w:unhideWhenUsed="0"/>
+    <w:lsdException w:name="Revision" w:unhideWhenUsed="0"/>
+    <w:lsdException w:name="List Paragraph" w:semiHidden="0" w:uiPriority="34" w:unhideWhenUsed="0" w:qFormat="1"/>
+    <w:lsdException w:name="Quote" w:semiHidden="0" w:uiPriority="29" w:unhideWhenUsed="0" w:qFormat="1"/>
+    <w:lsdException w:name="Intense Quote" w:semiHidden="0" w:uiPriority="30" w:unhideWhenUsed="0" w:qFormat="1"/>
+    <w:lsdException w:name="Medium List 2 Accent 1" w:semiHidden="0" w:uiPriority="66" w:unhideWhenUsed="0"/>
+    <w:lsdException w:name="Medium Grid 1 Accent 1" w:semiHidden="0" w:uiPriority="67" w:unhideWhenUsed="0"/>
+    <w:lsdException w:name="Medium Grid 2 Accent 1" w:semiHidden="0" w:uiPriority="68" w:unhideWhenUsed="0"/>
+    <w:lsdException w:name="Medium Grid 3 Accent 1" w:semiHidden="0" w:uiPriority="69" w:unhideWhenUsed="0"/>
+    <w:lsdException w:name="Dark List Accent 1" w:semiHidden="0" w:uiPriority="70" w:unhideWhenUsed="0"/>
+    <w:lsdException w:name="Colorful Shading Accent 1" w:semiHidden="0" w:uiPriority="71" w:unhideWhenUsed="0"/>
+    <w:lsdException w:name="Colorful List Accent 1" w:semiHidden="0" w:uiPriority="72" w:unhideWhenUsed="0"/>
+    <w:lsdException w:name="Colorful Grid Accent 1" w:semiHidden="0" w:uiPriority="73" w:unhideWhenUsed="0"/>
+    <w:lsdException w:name="Light Shading Accent 2" w:semiHidden="0" w:uiPriority="60" w:unhideWhenUsed="0"/>
+    <w:lsdException w:name="Light List Accent 2" w:semiHidden="0" w:uiPriority="61" w:unhideWhenUsed="0"/>
+    <w:lsdException w:name="Light Grid Accent 2" w:semiHidden="0" w:uiPriority="62" w:unhideWhenUsed="0"/>
+    <w:lsdException w:name="Medium Shading 1 Accent 2" w:semiHidden="0" w:uiPriority="63" w:unhideWhenUsed="0"/>
+    <w:lsdException w:name="Medium Shading 2 Accent 2" w:semiHidden="0" w:uiPriority="64" w:unhideWhenUsed="0"/>
+    <w:lsdException w:name="Medium List 1 Accent 2" w:semiHidden="0" w:uiPriority="65" w:unhideWhenUsed="0"/>
+    <w:lsdException w:name="Medium List 2 Accent 2" w:semiHidden="0" w:uiPriority="66" w:unhideWhenUsed="0"/>
+    <w:lsdException w:name="Medium Grid 1 Accent 2" w:semiHidden="0" w:uiPriority="67" w:unhideWhenUsed="0"/>
+    <w:lsdException w:name="Medium Grid 2 Accent 2" w:semiHidden="0" w:uiPriority="68" w:unhideWhenUsed="0"/>
+    <w:lsdException w:name="Medium Grid 3 Accent 2" w:semiHidden="0" w:uiPriority="69" w:unhideWhenUsed="0"/>
+    <w:lsdException w:name="Dark List Accent 2" w:semiHidden="0" w:uiPriority="70" w:unhideWhenUsed="0"/>
+    <w:lsdException w:name="Colorful Shading Accent 2" w:semiHidden="0" w:uiPriority="71" w:unhideWhenUsed="0"/>
+    <w:lsdException w:name="Colorful List Accent 2" w:semiHidden="0" w:uiPriority="72" w:unhideWhenUsed="0"/>
+    <w:lsdException w:name="Colorful Grid Accent 2" w:semiHidden="0" w:uiPriority="73" w:unhideWhenUsed="0"/>
+    <w:lsdException w:name="Light Shading Accent 3" w:semiHidden="0" w:uiPriority="60" w:unhideWhenUsed="0"/>
+    <w:lsdException w:name="Light List Accent 3" w:semiHidden="0" w:uiPriority="61" w:unhideWhenUsed="0"/>
+    <w:lsdException w:name="Light Grid Accent 3" w:semiHidden="0" w:uiPriority="62" w:unhideWhenUsed="0"/>
+    <w:lsdException w:name="Medium Shading 1 Accent 3" w:semiHidden="0" w:uiPriority="63" w:unhideWhenUsed="0"/>
+    <w:lsdException w:name="Medium Shading 2 Accent 3" w:semiHidden="0" w:uiPriority="64" w:unhideWhenUsed="0"/>
+    <w:lsdException w:name="Medium List 1 Accent 3" w:semiHidden="0" w:uiPriority="65" w:unhideWhenUsed="0"/>
+    <w:lsdException w:name="Medium List 2 Accent 3" w:semiHidden="0" w:uiPriority="66" w:unhideWhenUsed="0"/>
+    <w:lsdException w:name="Medium Grid 1 Accent 3" w:semiHidden="0" w:uiPriority="67" w:unhideWhenUsed="0"/>
+    <w:lsdException w:name="Medium Grid 2 Accent 3" w:semiHidden="0" w:uiPriority="68" w:unhideWhenUsed="0"/>
+    <w:lsdException w:name="Medium Grid 3 Accent 3" w:semiHidden="0" w:uiPriority="69" w:unhideWhenUsed="0"/>
+    <w:lsdException w:name="Dark List Accent 3" w:semiHidden="0" w:uiPriority="70" w:unhideWhenUsed="0"/>
+    <w:lsdException w:name="Colorful Shading Accent 3" w:semiHidden="0" w:uiPriority="71" w:unhideWhenUsed="0"/>
+    <w:lsdException w:name="Colorful List Accent 3" w:semiHidden="0" w:uiPriority="72" w:unhideWhenUsed="0"/>
+    <w:lsdException w:name="Colorful Grid Accent 3" w:semiHidden="0" w:uiPriority="73" w:unhideWhenUsed="0"/>
+    <w:lsdException w:name="Light Shading Accent 4" w:semiHidden="0" w:uiPriority="60" w:unhideWhenUsed="0"/>
+    <w:lsdException w:name="Light List Accent 4" w:semiHidden="0" w:uiPriority="61" w:unhideWhenUsed="0"/>
+    <w:lsdException w:name="Light Grid Accent 4" w:semiHidden="0" w:uiPriority="62" w:unhideWhenUsed="0"/>
+    <w:lsdException w:name="Medium Shading 1 Accent 4" w:semiHidden="0" w:uiPriority="63" w:unhideWhenUsed="0"/>
+    <w:lsdException w:name="Medium Shading 2 Accent 4" w:semiHidden="0" w:uiPriority="64" w:unhideWhenUsed="0"/>
+    <w:lsdException w:name="Medium List 1 Accent 4" w:semiHidden="0" w:uiPriority="65" w:unhideWhenUsed="0"/>
+    <w:lsdException w:name="Medium List 2 Accent 4" w:semiHidden="0" w:uiPriority="66" w:unhideWhenUsed="0"/>
+    <w:lsdException w:name="Medium Grid 1 Accent 4" w:semiHidden="0" w:uiPriority="67" w:unhideWhenUsed="0"/>
+    <w:lsdException w:name="Medium Grid 2 Accent 4" w:semiHidden="0" w:uiPriority="68" w:unhideWhenUsed="0"/>
+    <w:lsdException w:name="Medium Grid 3 Accent 4" w:semiHidden="0" w:uiPriority="69" w:unhideWhenUsed="0"/>
+    <w:lsdException w:name="Dark List Accent 4" w:semiHidden="0" w:uiPriority="70" w:unhideWhenUsed="0"/>
+    <w:lsdException w:name="Colorful Shading Accent 4" w:semiHidden="0" w:uiPriority="71" w:unhideWhenUsed="0"/>
+    <w:lsdException w:name="Colorful List Accent 4" w:semiHidden="0" w:uiPriority="72" w:unhideWhenUsed="0"/>
+    <w:lsdException w:name="Colorful Grid Accent 4" w:semiHidden="0" w:uiPriority="73" w:unhideWhenUsed="0"/>
+    <w:lsdException w:name="Light Shading Accent 5" w:semiHidden="0" w:uiPriority="60" w:unhideWhenUsed="0"/>
+    <w:lsdException w:name="Light List Accent 5" w:semiHidden="0" w:uiPriority="61" w:unhideWhenUsed="0"/>
+    <w:lsdException w:name="Light Grid Accent 5" w:semiHidden="0" w:uiPriority="62" w:unhideWhenUsed="0"/>
+    <w:lsdException w:name="Medium Shading 1 Accent 5" w:semiHidden="0" w:uiPriority="63" w:unhideWhenUsed="0"/>
+    <w:lsdException w:name="Medium Shading 2 Accent 5" w:semiHidden="0" w:uiPriority="64" w:unhideWhenUsed="0"/>
+    <w:lsdException w:name="Medium List 1 Accent 5" w:semiHidden="0" w:uiPriority="65" w:unhideWhenUsed="0"/>
+    <w:lsdException w:name="Medium List 2 Accent 5" w:semiHidden="0" w:uiPriority="66" w:unhideWhenUsed="0"/>
+    <w:lsdException w:name="Medium Grid 1 Accent 5" w:semiHidden="0" w:uiPriority="67" w:unhideWhenUsed="0"/>
+    <w:lsdException w:name="Medium Grid 2 Accent 5" w:semiHidden="0" w:uiPriority="68" w:unhideWhenUsed="0"/>
+    <w:lsdException w:name="Medium Grid 3 Accent 5" w:semiHidden="0" w:uiPriority="69" w:unhideWhenUsed="0"/>
+    <w:lsdException w:name="Dark List Accent 5" w:semiHidden="0" w:uiPriority="70" w:unhideWhenUsed="0"/>
+    <w:lsdException w:name="Colorful Shading Accent 5" w:semiHidden="0" w:uiPriority="71" w:unhideWhenUsed="0"/>
+    <w:lsdException w:name="Colorful List Accent 5" w:semiHidden="0" w:uiPriority="72" w:unhideWhenUsed="0"/>
+    <w:lsdException w:name="Colorful Grid Accent 5" w:semiHidden="0" w:uiPriority="73" w:unhideWhenUsed="0"/>
+    <w:lsdException w:name="Light Shading Accent 6" w:semiHidden="0" w:uiPriority="60" w:unhideWhenUsed="0"/>
+    <w:lsdException w:name="Light List Accent 6" w:semiHidden="0" w:uiPriority="61" w:unhideWhenUsed="0"/>
+    <w:lsdException w:name="Light Grid Accent 6" w:semiHidden="0" w:uiPriority="62" w:unhideWhenUsed="0"/>
+    <w:lsdException w:name="Medium Shading 1 Accent 6" w:semiHidden="0" w:uiPriority="63" w:unhideWhenUsed="0"/>
+    <w:lsdException w:name="Medium Shading 2 Accent 6" w:semiHidden="0" w:uiPriority="64" w:unhideWhenUsed="0"/>
+    <w:lsdException w:name="Medium List 1 Accent 6" w:semiHidden="0" w:uiPriority="65" w:unhideWhenUsed="0"/>
+    <w:lsdException w:name="Medium List 2 Accent 6" w:semiHidden="0" w:uiPriority="66" w:unhideWhenUsed="0"/>
+    <w:lsdException w:name="Medium Grid 1 Accent 6" w:semiHidden="0" w:uiPriority="67" w:unhideWhenUsed="0"/>
+    <w:lsdException w:name="Medium Grid 2 Accent 6" w:semiHidden="0" w:uiPriority="68" w:unhideWhenUsed="0"/>
+    <w:lsdException w:name="Medium Grid 3 Accent 6" w:semiHidden="0" w:uiPriority="69" w:unhideWhenUsed="0"/>
+    <w:lsdException w:name="Dark List Accent 6" w:semiHidden="0" w:uiPriority="70" w:unhideWhenUsed="0"/>
+    <w:lsdException w:name="Colorful Shading Accent 6" w:semiHidden="0" w:uiPriority="71" w:unhideWhenUsed="0"/>
+    <w:lsdException w:name="Colorful List Accent 6" w:semiHidden="0" w:uiPriority="72" w:unhideWhenUsed="0"/>
+    <w:lsdException w:name="Colorful Grid Accent 6" w:semiHidden="0" w:uiPriority="73" w:unhideWhenUsed="0"/>
+    <w:lsdException w:name="Subtle Emphasis" w:semiHidden="0" w:uiPriority="19" w:unhideWhenUsed="0" w:qFormat="1"/>
+    <w:lsdException w:name="Intense Emphasis" w:semiHidden="0" w:uiPriority="21" w:unhideWhenUsed="0" w:qFormat="1"/>
+    <w:lsdException w:name="Subtle Reference" w:semiHidden="0" w:uiPriority="31" w:unhideWhenUsed="0" w:qFormat="1"/>
+    <w:lsdException w:name="Intense Reference" w:semiHidden="0" w:uiPriority="32" w:unhideWhenUsed="0" w:qFormat="1"/>
+    <w:lsdException w:name="Book Title" w:semiHidden="0" w:uiPriority="33" w:unhideWhenUsed="0" w:qFormat="1"/>
+    <w:lsdException w:name="Bibliography" w:uiPriority="37"/>
+    <w:lsdException w:name="TOC Heading" w:uiPriority="39" w:qFormat="1"/>
   </w:latentStyles>
   <w:style w:type="paragraph" w:default="1" w:styleId="Normal">
     <w:name w:val="Normal"/>
     <w:qFormat/>
+    <w:rsid w:val="00843745"/>
   </w:style>
   <w:style w:type="paragraph" w:styleId="Ttulo1">
     <w:name w:val="heading 1"/>
@@ -3115,6 +2709,7 @@
     <w:uiPriority w:val="99"/>
     <w:semiHidden/>
     <w:unhideWhenUsed/>
+    <w:qFormat/>
     <w:tblPr>
       <w:tblInd w:w="0" w:type="dxa"/>
       <w:tblCellMar>
@@ -3251,7 +2846,7 @@
     </a:clrScheme>
     <a:fontScheme name="Escritório">
       <a:majorFont>
-        <a:latin typeface="Calibri Light" panose="020F0302020204030204"/>
+        <a:latin typeface="Calibri Light"/>
         <a:ea typeface=""/>
         <a:cs typeface=""/>
         <a:font script="Jpan" typeface="ＭＳ ゴシック"/>
@@ -3286,7 +2881,7 @@
         <a:font script="Geor" typeface="Sylfaen"/>
       </a:majorFont>
       <a:minorFont>
-        <a:latin typeface="Calibri" panose="020F0502020204030204"/>
+        <a:latin typeface="Calibri"/>
         <a:ea typeface=""/>
         <a:cs typeface=""/>
         <a:font script="Jpan" typeface="ＭＳ 明朝"/>
@@ -3463,7 +3058,7 @@
   <a:extraClrSchemeLst/>
   <a:extLst>
     <a:ext uri="{05A4C25C-085E-4340-85A3-A5531E510DB2}">
-      <thm15:themeFamily xmlns:thm15="http://schemas.microsoft.com/office/thememl/2012/main" name="Office Theme" id="{62F939B6-93AF-4DB8-9C6B-D6C7DFDC589F}" vid="{4A3C46E8-61CC-4603-A589-7422A47A8E4A}"/>
+      <thm15:themeFamily xmlns:thm15="http://schemas.microsoft.com/office/thememl/2012/main" xmlns="" name="Office Theme" id="{62F939B6-93AF-4DB8-9C6B-D6C7DFDC589F}" vid="{4A3C46E8-61CC-4603-A589-7422A47A8E4A}"/>
     </a:ext>
   </a:extLst>
 </a:theme>

</xml_diff>

<commit_message>
Revisão corretiva do arquivo de Definição Estrutural do Repositório.
</commit_message>
<xml_diff>
--- a/Definição Estrutural do Repositório.docx
+++ b/Definição Estrutural do Repositório.docx
@@ -1,6 +1,6 @@
 
 <file path=word/document.xml><?xml version="1.0" encoding="utf-8"?>
-<w:document xmlns:ve="http://schemas.openxmlformats.org/markup-compatibility/2006" xmlns:o="urn:schemas-microsoft-com:office:office" xmlns:r="http://schemas.openxmlformats.org/officeDocument/2006/relationships" xmlns:m="http://schemas.openxmlformats.org/officeDocument/2006/math" xmlns:v="urn:schemas-microsoft-com:vml" xmlns:wp="http://schemas.openxmlformats.org/drawingml/2006/wordprocessingDrawing" xmlns:w10="urn:schemas-microsoft-com:office:word" xmlns:w="http://schemas.openxmlformats.org/wordprocessingml/2006/main" xmlns:wne="http://schemas.microsoft.com/office/word/2006/wordml">
+<w:document xmlns:wpc="http://schemas.microsoft.com/office/word/2010/wordprocessingCanvas" xmlns:mc="http://schemas.openxmlformats.org/markup-compatibility/2006" xmlns:o="urn:schemas-microsoft-com:office:office" xmlns:r="http://schemas.openxmlformats.org/officeDocument/2006/relationships" xmlns:m="http://schemas.openxmlformats.org/officeDocument/2006/math" xmlns:v="urn:schemas-microsoft-com:vml" xmlns:wp14="http://schemas.microsoft.com/office/word/2010/wordprocessingDrawing" xmlns:wp="http://schemas.openxmlformats.org/drawingml/2006/wordprocessingDrawing" xmlns:w10="urn:schemas-microsoft-com:office:word" xmlns:w="http://schemas.openxmlformats.org/wordprocessingml/2006/main" xmlns:w14="http://schemas.microsoft.com/office/word/2010/wordml" xmlns:w15="http://schemas.microsoft.com/office/word/2012/wordml" xmlns:wpg="http://schemas.microsoft.com/office/word/2010/wordprocessingGroup" xmlns:wpi="http://schemas.microsoft.com/office/word/2010/wordprocessingInk" xmlns:wne="http://schemas.microsoft.com/office/word/2006/wordml" xmlns:wps="http://schemas.microsoft.com/office/word/2010/wordprocessingShape" mc:Ignorable="w14 w15 wp14">
   <w:body>
     <w:p>
       <w:pPr>
@@ -180,7 +180,13 @@
         <w:ind w:left="2124" w:firstLine="708"/>
       </w:pPr>
       <w:r>
-        <w:t>2.1.1.33-Arquitetura de Software</w:t>
+        <w:t>2.1.1.3</w:t>
+      </w:r>
+      <w:r>
+        <w:t xml:space="preserve"> </w:t>
+      </w:r>
+      <w:r>
+        <w:t>3-Arquitetura de Software</w:t>
       </w:r>
     </w:p>
     <w:p>
@@ -189,7 +195,13 @@
         <w:ind w:left="2124" w:firstLine="708"/>
       </w:pPr>
       <w:r>
-        <w:t xml:space="preserve">2.1.1.44-Gerencia de </w:t>
+        <w:t>2.1.1.4</w:t>
+      </w:r>
+      <w:r>
+        <w:t xml:space="preserve"> </w:t>
+      </w:r>
+      <w:r>
+        <w:t xml:space="preserve">4-Gerencia de </w:t>
       </w:r>
       <w:proofErr w:type="spellStart"/>
       <w:r>
@@ -212,38 +224,33 @@
         <w:ind w:left="2124" w:firstLine="708"/>
       </w:pPr>
       <w:r>
-        <w:t>2.1.1.66-</w:t>
+        <w:t>2.1.1.6</w:t>
+      </w:r>
+      <w:r>
+        <w:t xml:space="preserve"> </w:t>
+      </w:r>
+      <w:r>
+        <w:t xml:space="preserve">6-Verificacao e </w:t>
       </w:r>
       <w:proofErr w:type="spellStart"/>
       <w:r>
-        <w:t>Verificacao</w:t>
+        <w:t>Validacao</w:t>
       </w:r>
       <w:proofErr w:type="spellEnd"/>
-      <w:r>
-        <w:t xml:space="preserve"> e </w:t>
-      </w:r>
-      <w:proofErr w:type="spellStart"/>
-      <w:r>
-        <w:t>Validacao</w:t>
-      </w:r>
-      <w:proofErr w:type="spellEnd"/>
     </w:p>
     <w:p>
       <w:pPr>
         <w:pStyle w:val="Ttulo5"/>
-      </w:pPr>
-      <w:r>
-        <w:tab/>
-      </w:r>
-      <w:r>
-        <w:tab/>
-      </w:r>
-      <w:r>
-        <w:tab/>
-      </w:r>
-      <w:r>
-        <w:tab/>
-        <w:t>2.1.1.77-</w:t>
+        <w:ind w:left="2124" w:firstLine="708"/>
+      </w:pPr>
+      <w:r>
+        <w:t>2.1.1.7</w:t>
+      </w:r>
+      <w:r>
+        <w:t xml:space="preserve"> </w:t>
+      </w:r>
+      <w:r>
+        <w:t>7-</w:t>
       </w:r>
       <w:r>
         <w:t>Garantia da Qualidade</w:t>
@@ -251,47 +258,32 @@
     </w:p>
     <w:p>
       <w:pPr>
+        <w:pStyle w:val="Ttulo5"/>
+        <w:ind w:left="2124" w:firstLine="708"/>
+      </w:pPr>
+      <w:r>
         <w:rPr>
           <w:color w:val="5B9BD5" w:themeColor="accent1"/>
         </w:rPr>
-      </w:pPr>
-      <w:r>
-        <w:tab/>
-      </w:r>
-      <w:r>
-        <w:tab/>
-      </w:r>
-      <w:r>
-        <w:tab/>
-      </w:r>
-      <w:r>
-        <w:tab/>
+        <w:t>2.1.1.8</w:t>
       </w:r>
       <w:r>
         <w:rPr>
           <w:color w:val="5B9BD5" w:themeColor="accent1"/>
         </w:rPr>
-        <w:t>2.1.1.88</w:t>
+        <w:t xml:space="preserve"> </w:t>
       </w:r>
       <w:r>
         <w:rPr>
           <w:color w:val="5B9BD5" w:themeColor="accent1"/>
         </w:rPr>
-        <w:t>-</w:t>
-      </w:r>
-      <w:proofErr w:type="spellStart"/>
+        <w:t>8</w:t>
+      </w:r>
       <w:r>
         <w:rPr>
           <w:color w:val="5B9BD5" w:themeColor="accent1"/>
         </w:rPr>
-        <w:t>Reunioes</w:t>
-      </w:r>
-      <w:proofErr w:type="spellEnd"/>
-      <w:r>
-        <w:rPr>
-          <w:color w:val="5B9BD5" w:themeColor="accent1"/>
-        </w:rPr>
-        <w:t xml:space="preserve"> de Projeto</w:t>
+        <w:t>-Reunioes de Projeto</w:t>
       </w:r>
     </w:p>
     <w:p>
@@ -444,11 +436,9 @@
       <w:r>
         <w:t>2.2.5</w:t>
       </w:r>
-      <w:proofErr w:type="spellStart"/>
       <w:r>
         <w:t>Manutencao</w:t>
       </w:r>
-      <w:proofErr w:type="spellEnd"/>
       <w:r>
         <w:t xml:space="preserve"> de Software</w:t>
       </w:r>
@@ -478,13 +468,8 @@
       <w:r>
         <w:t>2.2.6</w:t>
       </w:r>
-      <w:proofErr w:type="spellStart"/>
-      <w:r>
-        <w:t>Verificacao</w:t>
-      </w:r>
-      <w:proofErr w:type="spellEnd"/>
-      <w:r>
-        <w:t xml:space="preserve"> e </w:t>
+      <w:r>
+        <w:t xml:space="preserve">Verificacao e </w:t>
       </w:r>
       <w:proofErr w:type="spellStart"/>
       <w:r>
@@ -1033,25 +1018,7 @@
           <w:sz w:val="24"/>
           <w:szCs w:val="24"/>
         </w:rPr>
-        <w:t>“</w:t>
-      </w:r>
-      <w:proofErr w:type="spellStart"/>
-      <w:r>
-        <w:rPr>
-          <w:rFonts w:ascii="Times New Roman" w:hAnsi="Times New Roman" w:cs="Times New Roman"/>
-          <w:sz w:val="24"/>
-          <w:szCs w:val="24"/>
-        </w:rPr>
-        <w:t>EveRemind</w:t>
-      </w:r>
-      <w:proofErr w:type="spellEnd"/>
-      <w:r>
-        <w:rPr>
-          <w:rFonts w:ascii="Times New Roman" w:hAnsi="Times New Roman" w:cs="Times New Roman"/>
-          <w:sz w:val="24"/>
-          <w:szCs w:val="24"/>
-        </w:rPr>
-        <w:t>” relativos à área de processo Garantia da Qualidade.</w:t>
+        <w:t>“EveRemind” relativos à área de processo Garantia da Qualidade.</w:t>
       </w:r>
     </w:p>
     <w:p>
@@ -1572,8 +1539,6 @@
         </w:rPr>
         <w:t xml:space="preserve"> (modelos) de artefatos de entrada e saída utilizados pela Verificação e Validação.</w:t>
       </w:r>
-      <w:bookmarkStart w:id="0" w:name="_GoBack"/>
-      <w:bookmarkEnd w:id="0"/>
     </w:p>
     <w:p>
       <w:pPr>
@@ -1792,7 +1757,17 @@
           <w:sz w:val="24"/>
           <w:szCs w:val="24"/>
         </w:rPr>
-        <w:t xml:space="preserve">Nível 1 – Gerência de Requisitos </w:t>
+        <w:t>Nível 1 – Gerência de Re</w:t>
+      </w:r>
+      <w:bookmarkStart w:id="0" w:name="_GoBack"/>
+      <w:bookmarkEnd w:id="0"/>
+      <w:r>
+        <w:rPr>
+          <w:rFonts w:ascii="Times New Roman" w:hAnsi="Times New Roman" w:cs="Times New Roman"/>
+          <w:sz w:val="24"/>
+          <w:szCs w:val="24"/>
+        </w:rPr>
+        <w:t xml:space="preserve">quisitos </w:t>
       </w:r>
       <w:r>
         <w:rPr>
@@ -1979,25 +1954,7 @@
           <w:szCs w:val="24"/>
         </w:rPr>
         <w:tab/>
-        <w:t xml:space="preserve"> (6-</w:t>
-      </w:r>
-      <w:proofErr w:type="spellStart"/>
-      <w:r>
-        <w:rPr>
-          <w:rFonts w:ascii="Times New Roman" w:hAnsi="Times New Roman" w:cs="Times New Roman"/>
-          <w:sz w:val="24"/>
-          <w:szCs w:val="24"/>
-        </w:rPr>
-        <w:t>Verificacao</w:t>
-      </w:r>
-      <w:proofErr w:type="spellEnd"/>
-      <w:r>
-        <w:rPr>
-          <w:rFonts w:ascii="Times New Roman" w:hAnsi="Times New Roman" w:cs="Times New Roman"/>
-          <w:sz w:val="24"/>
-          <w:szCs w:val="24"/>
-        </w:rPr>
-        <w:t xml:space="preserve"> e </w:t>
+        <w:t xml:space="preserve"> (6-Verificacao e </w:t>
       </w:r>
       <w:proofErr w:type="spellStart"/>
       <w:r>
@@ -2038,7 +1995,32 @@
           <w:sz w:val="24"/>
           <w:szCs w:val="24"/>
         </w:rPr>
-        <w:t>Nível 7– Garantia da Qualidade         (7-Garantia da Qualidade)</w:t>
+        <w:t>Nível 7</w:t>
+      </w:r>
+      <w:r>
+        <w:rPr>
+          <w:rFonts w:ascii="Times New Roman" w:hAnsi="Times New Roman" w:cs="Times New Roman"/>
+          <w:sz w:val="24"/>
+          <w:szCs w:val="24"/>
+        </w:rPr>
+        <w:t>– Garantia da Qualidade</w:t>
+      </w:r>
+      <w:r>
+        <w:rPr>
+          <w:rFonts w:ascii="Times New Roman" w:hAnsi="Times New Roman" w:cs="Times New Roman"/>
+          <w:sz w:val="24"/>
+          <w:szCs w:val="24"/>
+        </w:rPr>
+        <w:tab/>
+        <w:t xml:space="preserve"> </w:t>
+      </w:r>
+      <w:r>
+        <w:rPr>
+          <w:rFonts w:ascii="Times New Roman" w:hAnsi="Times New Roman" w:cs="Times New Roman"/>
+          <w:sz w:val="24"/>
+          <w:szCs w:val="24"/>
+        </w:rPr>
+        <w:t>(7-Garantia da Qualidade)</w:t>
       </w:r>
     </w:p>
     <w:p>
@@ -2094,25 +2076,7 @@
           <w:sz w:val="24"/>
           <w:szCs w:val="24"/>
         </w:rPr>
-        <w:t>-</w:t>
-      </w:r>
-      <w:proofErr w:type="spellStart"/>
-      <w:r>
-        <w:rPr>
-          <w:rFonts w:ascii="Times New Roman" w:hAnsi="Times New Roman" w:cs="Times New Roman"/>
-          <w:sz w:val="24"/>
-          <w:szCs w:val="24"/>
-        </w:rPr>
-        <w:t>Reunioes</w:t>
-      </w:r>
-      <w:proofErr w:type="spellEnd"/>
-      <w:r>
-        <w:rPr>
-          <w:rFonts w:ascii="Times New Roman" w:hAnsi="Times New Roman" w:cs="Times New Roman"/>
-          <w:sz w:val="24"/>
-          <w:szCs w:val="24"/>
-        </w:rPr>
-        <w:t>)</w:t>
+        <w:t>-Reunioes)</w:t>
       </w:r>
     </w:p>
     <w:sectPr>
@@ -2126,7 +2090,7 @@
 </file>
 
 <file path=word/numbering.xml><?xml version="1.0" encoding="utf-8"?>
-<w:numbering xmlns:ve="http://schemas.openxmlformats.org/markup-compatibility/2006" xmlns:o="urn:schemas-microsoft-com:office:office" xmlns:r="http://schemas.openxmlformats.org/officeDocument/2006/relationships" xmlns:m="http://schemas.openxmlformats.org/officeDocument/2006/math" xmlns:v="urn:schemas-microsoft-com:vml" xmlns:wp="http://schemas.openxmlformats.org/drawingml/2006/wordprocessingDrawing" xmlns:w10="urn:schemas-microsoft-com:office:word" xmlns:w="http://schemas.openxmlformats.org/wordprocessingml/2006/main" xmlns:wne="http://schemas.microsoft.com/office/word/2006/wordml">
+<w:numbering xmlns:wpc="http://schemas.microsoft.com/office/word/2010/wordprocessingCanvas" xmlns:mc="http://schemas.openxmlformats.org/markup-compatibility/2006" xmlns:o="urn:schemas-microsoft-com:office:office" xmlns:r="http://schemas.openxmlformats.org/officeDocument/2006/relationships" xmlns:m="http://schemas.openxmlformats.org/officeDocument/2006/math" xmlns:v="urn:schemas-microsoft-com:vml" xmlns:wp14="http://schemas.microsoft.com/office/word/2010/wordprocessingDrawing" xmlns:wp="http://schemas.openxmlformats.org/drawingml/2006/wordprocessingDrawing" xmlns:w10="urn:schemas-microsoft-com:office:word" xmlns:w="http://schemas.openxmlformats.org/wordprocessingml/2006/main" xmlns:w14="http://schemas.microsoft.com/office/word/2010/wordml" xmlns:w15="http://schemas.microsoft.com/office/word/2012/wordml" xmlns:wpg="http://schemas.microsoft.com/office/word/2010/wordprocessingGroup" xmlns:wpi="http://schemas.microsoft.com/office/word/2010/wordprocessingInk" xmlns:wne="http://schemas.microsoft.com/office/word/2006/wordml" xmlns:wps="http://schemas.microsoft.com/office/word/2010/wordprocessingShape" mc:Ignorable="w14 w15 wp14">
   <w:abstractNum w:abstractNumId="0">
     <w:nsid w:val="10247159"/>
     <w:multiLevelType w:val="multilevel"/>
@@ -2431,7 +2395,7 @@
 </file>
 
 <file path=word/styles.xml><?xml version="1.0" encoding="utf-8"?>
-<w:styles xmlns:r="http://schemas.openxmlformats.org/officeDocument/2006/relationships" xmlns:w="http://schemas.openxmlformats.org/wordprocessingml/2006/main">
+<w:styles xmlns:mc="http://schemas.openxmlformats.org/markup-compatibility/2006" xmlns:r="http://schemas.openxmlformats.org/officeDocument/2006/relationships" xmlns:w="http://schemas.openxmlformats.org/wordprocessingml/2006/main" xmlns:w14="http://schemas.microsoft.com/office/word/2010/wordml" xmlns:w15="http://schemas.microsoft.com/office/word/2012/wordml" mc:Ignorable="w14 w15">
   <w:docDefaults>
     <w:rPrDefault>
       <w:rPr>
@@ -2447,144 +2411,378 @@
       </w:pPr>
     </w:pPrDefault>
   </w:docDefaults>
-  <w:latentStyles w:defLockedState="0" w:defUIPriority="99" w:defSemiHidden="1" w:defUnhideWhenUsed="1" w:defQFormat="0" w:count="267">
-    <w:lsdException w:name="Normal" w:semiHidden="0" w:uiPriority="0" w:unhideWhenUsed="0" w:qFormat="1"/>
-    <w:lsdException w:name="heading 1" w:semiHidden="0" w:uiPriority="9" w:unhideWhenUsed="0" w:qFormat="1"/>
-    <w:lsdException w:name="heading 2" w:uiPriority="9" w:qFormat="1"/>
-    <w:lsdException w:name="heading 3" w:uiPriority="9" w:qFormat="1"/>
-    <w:lsdException w:name="heading 4" w:uiPriority="9" w:qFormat="1"/>
-    <w:lsdException w:name="heading 5" w:uiPriority="9" w:qFormat="1"/>
-    <w:lsdException w:name="heading 6" w:uiPriority="9" w:qFormat="1"/>
-    <w:lsdException w:name="heading 7" w:uiPriority="9" w:qFormat="1"/>
-    <w:lsdException w:name="heading 8" w:uiPriority="9" w:qFormat="1"/>
-    <w:lsdException w:name="heading 9" w:uiPriority="9" w:qFormat="1"/>
-    <w:lsdException w:name="toc 1" w:uiPriority="39"/>
-    <w:lsdException w:name="toc 2" w:uiPriority="39"/>
-    <w:lsdException w:name="toc 3" w:uiPriority="39"/>
-    <w:lsdException w:name="toc 4" w:uiPriority="39"/>
-    <w:lsdException w:name="toc 5" w:uiPriority="39"/>
-    <w:lsdException w:name="toc 6" w:uiPriority="39"/>
-    <w:lsdException w:name="toc 7" w:uiPriority="39"/>
-    <w:lsdException w:name="toc 8" w:uiPriority="39"/>
-    <w:lsdException w:name="toc 9" w:uiPriority="39"/>
-    <w:lsdException w:name="caption" w:uiPriority="35" w:qFormat="1"/>
-    <w:lsdException w:name="Title" w:semiHidden="0" w:uiPriority="10" w:unhideWhenUsed="0" w:qFormat="1"/>
-    <w:lsdException w:name="Default Paragraph Font" w:uiPriority="1"/>
-    <w:lsdException w:name="Subtitle" w:semiHidden="0" w:uiPriority="11" w:unhideWhenUsed="0" w:qFormat="1"/>
-    <w:lsdException w:name="Strong" w:semiHidden="0" w:uiPriority="22" w:unhideWhenUsed="0" w:qFormat="1"/>
-    <w:lsdException w:name="Emphasis" w:semiHidden="0" w:uiPriority="20" w:unhideWhenUsed="0" w:qFormat="1"/>
-    <w:lsdException w:name="Table Grid" w:semiHidden="0" w:uiPriority="39" w:unhideWhenUsed="0"/>
-    <w:lsdException w:name="Placeholder Text" w:unhideWhenUsed="0"/>
-    <w:lsdException w:name="No Spacing" w:semiHidden="0" w:uiPriority="1" w:unhideWhenUsed="0" w:qFormat="1"/>
-    <w:lsdException w:name="Light Shading" w:semiHidden="0" w:uiPriority="60" w:unhideWhenUsed="0"/>
-    <w:lsdException w:name="Light List" w:semiHidden="0" w:uiPriority="61" w:unhideWhenUsed="0"/>
-    <w:lsdException w:name="Light Grid" w:semiHidden="0" w:uiPriority="62" w:unhideWhenUsed="0"/>
-    <w:lsdException w:name="Medium Shading 1" w:semiHidden="0" w:uiPriority="63" w:unhideWhenUsed="0"/>
-    <w:lsdException w:name="Medium Shading 2" w:semiHidden="0" w:uiPriority="64" w:unhideWhenUsed="0"/>
-    <w:lsdException w:name="Medium List 1" w:semiHidden="0" w:uiPriority="65" w:unhideWhenUsed="0"/>
-    <w:lsdException w:name="Medium List 2" w:semiHidden="0" w:uiPriority="66" w:unhideWhenUsed="0"/>
-    <w:lsdException w:name="Medium Grid 1" w:semiHidden="0" w:uiPriority="67" w:unhideWhenUsed="0"/>
-    <w:lsdException w:name="Medium Grid 2" w:semiHidden="0" w:uiPriority="68" w:unhideWhenUsed="0"/>
-    <w:lsdException w:name="Medium Grid 3" w:semiHidden="0" w:uiPriority="69" w:unhideWhenUsed="0"/>
-    <w:lsdException w:name="Dark List" w:semiHidden="0" w:uiPriority="70" w:unhideWhenUsed="0"/>
-    <w:lsdException w:name="Colorful Shading" w:semiHidden="0" w:uiPriority="71" w:unhideWhenUsed="0"/>
-    <w:lsdException w:name="Colorful List" w:semiHidden="0" w:uiPriority="72" w:unhideWhenUsed="0"/>
-    <w:lsdException w:name="Colorful Grid" w:semiHidden="0" w:uiPriority="73" w:unhideWhenUsed="0"/>
-    <w:lsdException w:name="Light Shading Accent 1" w:semiHidden="0" w:uiPriority="60" w:unhideWhenUsed="0"/>
-    <w:lsdException w:name="Light List Accent 1" w:semiHidden="0" w:uiPriority="61" w:unhideWhenUsed="0"/>
-    <w:lsdException w:name="Light Grid Accent 1" w:semiHidden="0" w:uiPriority="62" w:unhideWhenUsed="0"/>
-    <w:lsdException w:name="Medium Shading 1 Accent 1" w:semiHidden="0" w:uiPriority="63" w:unhideWhenUsed="0"/>
-    <w:lsdException w:name="Medium Shading 2 Accent 1" w:semiHidden="0" w:uiPriority="64" w:unhideWhenUsed="0"/>
-    <w:lsdException w:name="Medium List 1 Accent 1" w:semiHidden="0" w:uiPriority="65" w:unhideWhenUsed="0"/>
-    <w:lsdException w:name="Revision" w:unhideWhenUsed="0"/>
-    <w:lsdException w:name="List Paragraph" w:semiHidden="0" w:uiPriority="34" w:unhideWhenUsed="0" w:qFormat="1"/>
-    <w:lsdException w:name="Quote" w:semiHidden="0" w:uiPriority="29" w:unhideWhenUsed="0" w:qFormat="1"/>
-    <w:lsdException w:name="Intense Quote" w:semiHidden="0" w:uiPriority="30" w:unhideWhenUsed="0" w:qFormat="1"/>
-    <w:lsdException w:name="Medium List 2 Accent 1" w:semiHidden="0" w:uiPriority="66" w:unhideWhenUsed="0"/>
-    <w:lsdException w:name="Medium Grid 1 Accent 1" w:semiHidden="0" w:uiPriority="67" w:unhideWhenUsed="0"/>
-    <w:lsdException w:name="Medium Grid 2 Accent 1" w:semiHidden="0" w:uiPriority="68" w:unhideWhenUsed="0"/>
-    <w:lsdException w:name="Medium Grid 3 Accent 1" w:semiHidden="0" w:uiPriority="69" w:unhideWhenUsed="0"/>
-    <w:lsdException w:name="Dark List Accent 1" w:semiHidden="0" w:uiPriority="70" w:unhideWhenUsed="0"/>
-    <w:lsdException w:name="Colorful Shading Accent 1" w:semiHidden="0" w:uiPriority="71" w:unhideWhenUsed="0"/>
-    <w:lsdException w:name="Colorful List Accent 1" w:semiHidden="0" w:uiPriority="72" w:unhideWhenUsed="0"/>
-    <w:lsdException w:name="Colorful Grid Accent 1" w:semiHidden="0" w:uiPriority="73" w:unhideWhenUsed="0"/>
-    <w:lsdException w:name="Light Shading Accent 2" w:semiHidden="0" w:uiPriority="60" w:unhideWhenUsed="0"/>
-    <w:lsdException w:name="Light List Accent 2" w:semiHidden="0" w:uiPriority="61" w:unhideWhenUsed="0"/>
-    <w:lsdException w:name="Light Grid Accent 2" w:semiHidden="0" w:uiPriority="62" w:unhideWhenUsed="0"/>
-    <w:lsdException w:name="Medium Shading 1 Accent 2" w:semiHidden="0" w:uiPriority="63" w:unhideWhenUsed="0"/>
-    <w:lsdException w:name="Medium Shading 2 Accent 2" w:semiHidden="0" w:uiPriority="64" w:unhideWhenUsed="0"/>
-    <w:lsdException w:name="Medium List 1 Accent 2" w:semiHidden="0" w:uiPriority="65" w:unhideWhenUsed="0"/>
-    <w:lsdException w:name="Medium List 2 Accent 2" w:semiHidden="0" w:uiPriority="66" w:unhideWhenUsed="0"/>
-    <w:lsdException w:name="Medium Grid 1 Accent 2" w:semiHidden="0" w:uiPriority="67" w:unhideWhenUsed="0"/>
-    <w:lsdException w:name="Medium Grid 2 Accent 2" w:semiHidden="0" w:uiPriority="68" w:unhideWhenUsed="0"/>
-    <w:lsdException w:name="Medium Grid 3 Accent 2" w:semiHidden="0" w:uiPriority="69" w:unhideWhenUsed="0"/>
-    <w:lsdException w:name="Dark List Accent 2" w:semiHidden="0" w:uiPriority="70" w:unhideWhenUsed="0"/>
-    <w:lsdException w:name="Colorful Shading Accent 2" w:semiHidden="0" w:uiPriority="71" w:unhideWhenUsed="0"/>
-    <w:lsdException w:name="Colorful List Accent 2" w:semiHidden="0" w:uiPriority="72" w:unhideWhenUsed="0"/>
-    <w:lsdException w:name="Colorful Grid Accent 2" w:semiHidden="0" w:uiPriority="73" w:unhideWhenUsed="0"/>
-    <w:lsdException w:name="Light Shading Accent 3" w:semiHidden="0" w:uiPriority="60" w:unhideWhenUsed="0"/>
-    <w:lsdException w:name="Light List Accent 3" w:semiHidden="0" w:uiPriority="61" w:unhideWhenUsed="0"/>
-    <w:lsdException w:name="Light Grid Accent 3" w:semiHidden="0" w:uiPriority="62" w:unhideWhenUsed="0"/>
-    <w:lsdException w:name="Medium Shading 1 Accent 3" w:semiHidden="0" w:uiPriority="63" w:unhideWhenUsed="0"/>
-    <w:lsdException w:name="Medium Shading 2 Accent 3" w:semiHidden="0" w:uiPriority="64" w:unhideWhenUsed="0"/>
-    <w:lsdException w:name="Medium List 1 Accent 3" w:semiHidden="0" w:uiPriority="65" w:unhideWhenUsed="0"/>
-    <w:lsdException w:name="Medium List 2 Accent 3" w:semiHidden="0" w:uiPriority="66" w:unhideWhenUsed="0"/>
-    <w:lsdException w:name="Medium Grid 1 Accent 3" w:semiHidden="0" w:uiPriority="67" w:unhideWhenUsed="0"/>
-    <w:lsdException w:name="Medium Grid 2 Accent 3" w:semiHidden="0" w:uiPriority="68" w:unhideWhenUsed="0"/>
-    <w:lsdException w:name="Medium Grid 3 Accent 3" w:semiHidden="0" w:uiPriority="69" w:unhideWhenUsed="0"/>
-    <w:lsdException w:name="Dark List Accent 3" w:semiHidden="0" w:uiPriority="70" w:unhideWhenUsed="0"/>
-    <w:lsdException w:name="Colorful Shading Accent 3" w:semiHidden="0" w:uiPriority="71" w:unhideWhenUsed="0"/>
-    <w:lsdException w:name="Colorful List Accent 3" w:semiHidden="0" w:uiPriority="72" w:unhideWhenUsed="0"/>
-    <w:lsdException w:name="Colorful Grid Accent 3" w:semiHidden="0" w:uiPriority="73" w:unhideWhenUsed="0"/>
-    <w:lsdException w:name="Light Shading Accent 4" w:semiHidden="0" w:uiPriority="60" w:unhideWhenUsed="0"/>
-    <w:lsdException w:name="Light List Accent 4" w:semiHidden="0" w:uiPriority="61" w:unhideWhenUsed="0"/>
-    <w:lsdException w:name="Light Grid Accent 4" w:semiHidden="0" w:uiPriority="62" w:unhideWhenUsed="0"/>
-    <w:lsdException w:name="Medium Shading 1 Accent 4" w:semiHidden="0" w:uiPriority="63" w:unhideWhenUsed="0"/>
-    <w:lsdException w:name="Medium Shading 2 Accent 4" w:semiHidden="0" w:uiPriority="64" w:unhideWhenUsed="0"/>
-    <w:lsdException w:name="Medium List 1 Accent 4" w:semiHidden="0" w:uiPriority="65" w:unhideWhenUsed="0"/>
-    <w:lsdException w:name="Medium List 2 Accent 4" w:semiHidden="0" w:uiPriority="66" w:unhideWhenUsed="0"/>
-    <w:lsdException w:name="Medium Grid 1 Accent 4" w:semiHidden="0" w:uiPriority="67" w:unhideWhenUsed="0"/>
-    <w:lsdException w:name="Medium Grid 2 Accent 4" w:semiHidden="0" w:uiPriority="68" w:unhideWhenUsed="0"/>
-    <w:lsdException w:name="Medium Grid 3 Accent 4" w:semiHidden="0" w:uiPriority="69" w:unhideWhenUsed="0"/>
-    <w:lsdException w:name="Dark List Accent 4" w:semiHidden="0" w:uiPriority="70" w:unhideWhenUsed="0"/>
-    <w:lsdException w:name="Colorful Shading Accent 4" w:semiHidden="0" w:uiPriority="71" w:unhideWhenUsed="0"/>
-    <w:lsdException w:name="Colorful List Accent 4" w:semiHidden="0" w:uiPriority="72" w:unhideWhenUsed="0"/>
-    <w:lsdException w:name="Colorful Grid Accent 4" w:semiHidden="0" w:uiPriority="73" w:unhideWhenUsed="0"/>
-    <w:lsdException w:name="Light Shading Accent 5" w:semiHidden="0" w:uiPriority="60" w:unhideWhenUsed="0"/>
-    <w:lsdException w:name="Light List Accent 5" w:semiHidden="0" w:uiPriority="61" w:unhideWhenUsed="0"/>
-    <w:lsdException w:name="Light Grid Accent 5" w:semiHidden="0" w:uiPriority="62" w:unhideWhenUsed="0"/>
-    <w:lsdException w:name="Medium Shading 1 Accent 5" w:semiHidden="0" w:uiPriority="63" w:unhideWhenUsed="0"/>
-    <w:lsdException w:name="Medium Shading 2 Accent 5" w:semiHidden="0" w:uiPriority="64" w:unhideWhenUsed="0"/>
-    <w:lsdException w:name="Medium List 1 Accent 5" w:semiHidden="0" w:uiPriority="65" w:unhideWhenUsed="0"/>
-    <w:lsdException w:name="Medium List 2 Accent 5" w:semiHidden="0" w:uiPriority="66" w:unhideWhenUsed="0"/>
-    <w:lsdException w:name="Medium Grid 1 Accent 5" w:semiHidden="0" w:uiPriority="67" w:unhideWhenUsed="0"/>
-    <w:lsdException w:name="Medium Grid 2 Accent 5" w:semiHidden="0" w:uiPriority="68" w:unhideWhenUsed="0"/>
-    <w:lsdException w:name="Medium Grid 3 Accent 5" w:semiHidden="0" w:uiPriority="69" w:unhideWhenUsed="0"/>
-    <w:lsdException w:name="Dark List Accent 5" w:semiHidden="0" w:uiPriority="70" w:unhideWhenUsed="0"/>
-    <w:lsdException w:name="Colorful Shading Accent 5" w:semiHidden="0" w:uiPriority="71" w:unhideWhenUsed="0"/>
-    <w:lsdException w:name="Colorful List Accent 5" w:semiHidden="0" w:uiPriority="72" w:unhideWhenUsed="0"/>
-    <w:lsdException w:name="Colorful Grid Accent 5" w:semiHidden="0" w:uiPriority="73" w:unhideWhenUsed="0"/>
-    <w:lsdException w:name="Light Shading Accent 6" w:semiHidden="0" w:uiPriority="60" w:unhideWhenUsed="0"/>
-    <w:lsdException w:name="Light List Accent 6" w:semiHidden="0" w:uiPriority="61" w:unhideWhenUsed="0"/>
-    <w:lsdException w:name="Light Grid Accent 6" w:semiHidden="0" w:uiPriority="62" w:unhideWhenUsed="0"/>
-    <w:lsdException w:name="Medium Shading 1 Accent 6" w:semiHidden="0" w:uiPriority="63" w:unhideWhenUsed="0"/>
-    <w:lsdException w:name="Medium Shading 2 Accent 6" w:semiHidden="0" w:uiPriority="64" w:unhideWhenUsed="0"/>
-    <w:lsdException w:name="Medium List 1 Accent 6" w:semiHidden="0" w:uiPriority="65" w:unhideWhenUsed="0"/>
-    <w:lsdException w:name="Medium List 2 Accent 6" w:semiHidden="0" w:uiPriority="66" w:unhideWhenUsed="0"/>
-    <w:lsdException w:name="Medium Grid 1 Accent 6" w:semiHidden="0" w:uiPriority="67" w:unhideWhenUsed="0"/>
-    <w:lsdException w:name="Medium Grid 2 Accent 6" w:semiHidden="0" w:uiPriority="68" w:unhideWhenUsed="0"/>
-    <w:lsdException w:name="Medium Grid 3 Accent 6" w:semiHidden="0" w:uiPriority="69" w:unhideWhenUsed="0"/>
-    <w:lsdException w:name="Dark List Accent 6" w:semiHidden="0" w:uiPriority="70" w:unhideWhenUsed="0"/>
-    <w:lsdException w:name="Colorful Shading Accent 6" w:semiHidden="0" w:uiPriority="71" w:unhideWhenUsed="0"/>
-    <w:lsdException w:name="Colorful List Accent 6" w:semiHidden="0" w:uiPriority="72" w:unhideWhenUsed="0"/>
-    <w:lsdException w:name="Colorful Grid Accent 6" w:semiHidden="0" w:uiPriority="73" w:unhideWhenUsed="0"/>
-    <w:lsdException w:name="Subtle Emphasis" w:semiHidden="0" w:uiPriority="19" w:unhideWhenUsed="0" w:qFormat="1"/>
-    <w:lsdException w:name="Intense Emphasis" w:semiHidden="0" w:uiPriority="21" w:unhideWhenUsed="0" w:qFormat="1"/>
-    <w:lsdException w:name="Subtle Reference" w:semiHidden="0" w:uiPriority="31" w:unhideWhenUsed="0" w:qFormat="1"/>
-    <w:lsdException w:name="Intense Reference" w:semiHidden="0" w:uiPriority="32" w:unhideWhenUsed="0" w:qFormat="1"/>
-    <w:lsdException w:name="Book Title" w:semiHidden="0" w:uiPriority="33" w:unhideWhenUsed="0" w:qFormat="1"/>
-    <w:lsdException w:name="Bibliography" w:uiPriority="37"/>
-    <w:lsdException w:name="TOC Heading" w:uiPriority="39" w:qFormat="1"/>
+  <w:latentStyles w:defLockedState="0" w:defUIPriority="99" w:defSemiHidden="0" w:defUnhideWhenUsed="0" w:defQFormat="0" w:count="371">
+    <w:lsdException w:name="Normal" w:uiPriority="0" w:qFormat="1"/>
+    <w:lsdException w:name="heading 1" w:uiPriority="9" w:qFormat="1"/>
+    <w:lsdException w:name="heading 2" w:semiHidden="1" w:uiPriority="9" w:unhideWhenUsed="1" w:qFormat="1"/>
+    <w:lsdException w:name="heading 3" w:semiHidden="1" w:uiPriority="9" w:unhideWhenUsed="1" w:qFormat="1"/>
+    <w:lsdException w:name="heading 4" w:semiHidden="1" w:uiPriority="9" w:unhideWhenUsed="1" w:qFormat="1"/>
+    <w:lsdException w:name="heading 5" w:semiHidden="1" w:uiPriority="9" w:unhideWhenUsed="1" w:qFormat="1"/>
+    <w:lsdException w:name="heading 6" w:semiHidden="1" w:uiPriority="9" w:unhideWhenUsed="1" w:qFormat="1"/>
+    <w:lsdException w:name="heading 7" w:semiHidden="1" w:uiPriority="9" w:unhideWhenUsed="1" w:qFormat="1"/>
+    <w:lsdException w:name="heading 8" w:semiHidden="1" w:uiPriority="9" w:unhideWhenUsed="1" w:qFormat="1"/>
+    <w:lsdException w:name="heading 9" w:semiHidden="1" w:uiPriority="9" w:unhideWhenUsed="1" w:qFormat="1"/>
+    <w:lsdException w:name="index 1" w:semiHidden="1" w:unhideWhenUsed="1"/>
+    <w:lsdException w:name="index 2" w:semiHidden="1" w:unhideWhenUsed="1"/>
+    <w:lsdException w:name="index 3" w:semiHidden="1" w:unhideWhenUsed="1"/>
+    <w:lsdException w:name="index 4" w:semiHidden="1" w:unhideWhenUsed="1"/>
+    <w:lsdException w:name="index 5" w:semiHidden="1" w:unhideWhenUsed="1"/>
+    <w:lsdException w:name="index 6" w:semiHidden="1" w:unhideWhenUsed="1"/>
+    <w:lsdException w:name="index 7" w:semiHidden="1" w:unhideWhenUsed="1"/>
+    <w:lsdException w:name="index 8" w:semiHidden="1" w:unhideWhenUsed="1"/>
+    <w:lsdException w:name="index 9" w:semiHidden="1" w:unhideWhenUsed="1"/>
+    <w:lsdException w:name="toc 1" w:semiHidden="1" w:uiPriority="39" w:unhideWhenUsed="1"/>
+    <w:lsdException w:name="toc 2" w:semiHidden="1" w:uiPriority="39" w:unhideWhenUsed="1"/>
+    <w:lsdException w:name="toc 3" w:semiHidden="1" w:uiPriority="39" w:unhideWhenUsed="1"/>
+    <w:lsdException w:name="toc 4" w:semiHidden="1" w:uiPriority="39" w:unhideWhenUsed="1"/>
+    <w:lsdException w:name="toc 5" w:semiHidden="1" w:uiPriority="39" w:unhideWhenUsed="1"/>
+    <w:lsdException w:name="toc 6" w:semiHidden="1" w:uiPriority="39" w:unhideWhenUsed="1"/>
+    <w:lsdException w:name="toc 7" w:semiHidden="1" w:uiPriority="39" w:unhideWhenUsed="1"/>
+    <w:lsdException w:name="toc 8" w:semiHidden="1" w:uiPriority="39" w:unhideWhenUsed="1"/>
+    <w:lsdException w:name="toc 9" w:semiHidden="1" w:uiPriority="39" w:unhideWhenUsed="1"/>
+    <w:lsdException w:name="Normal Indent" w:semiHidden="1" w:unhideWhenUsed="1"/>
+    <w:lsdException w:name="footnote text" w:semiHidden="1" w:unhideWhenUsed="1"/>
+    <w:lsdException w:name="annotation text" w:semiHidden="1" w:unhideWhenUsed="1"/>
+    <w:lsdException w:name="header" w:semiHidden="1" w:unhideWhenUsed="1"/>
+    <w:lsdException w:name="footer" w:semiHidden="1" w:unhideWhenUsed="1"/>
+    <w:lsdException w:name="index heading" w:semiHidden="1" w:unhideWhenUsed="1"/>
+    <w:lsdException w:name="caption" w:semiHidden="1" w:uiPriority="35" w:unhideWhenUsed="1" w:qFormat="1"/>
+    <w:lsdException w:name="table of figures" w:semiHidden="1" w:unhideWhenUsed="1"/>
+    <w:lsdException w:name="envelope address" w:semiHidden="1" w:unhideWhenUsed="1"/>
+    <w:lsdException w:name="envelope return" w:semiHidden="1" w:unhideWhenUsed="1"/>
+    <w:lsdException w:name="footnote reference" w:semiHidden="1" w:unhideWhenUsed="1"/>
+    <w:lsdException w:name="annotation reference" w:semiHidden="1" w:unhideWhenUsed="1"/>
+    <w:lsdException w:name="line number" w:semiHidden="1" w:unhideWhenUsed="1"/>
+    <w:lsdException w:name="page number" w:semiHidden="1" w:unhideWhenUsed="1"/>
+    <w:lsdException w:name="endnote reference" w:semiHidden="1" w:unhideWhenUsed="1"/>
+    <w:lsdException w:name="endnote text" w:semiHidden="1" w:unhideWhenUsed="1"/>
+    <w:lsdException w:name="table of authorities" w:semiHidden="1" w:unhideWhenUsed="1"/>
+    <w:lsdException w:name="macro" w:semiHidden="1" w:unhideWhenUsed="1"/>
+    <w:lsdException w:name="toa heading" w:semiHidden="1" w:unhideWhenUsed="1"/>
+    <w:lsdException w:name="List" w:semiHidden="1" w:unhideWhenUsed="1"/>
+    <w:lsdException w:name="List Bullet" w:semiHidden="1" w:unhideWhenUsed="1"/>
+    <w:lsdException w:name="List Number" w:semiHidden="1" w:unhideWhenUsed="1"/>
+    <w:lsdException w:name="List 2" w:semiHidden="1" w:unhideWhenUsed="1"/>
+    <w:lsdException w:name="List 3" w:semiHidden="1" w:unhideWhenUsed="1"/>
+    <w:lsdException w:name="List 4" w:semiHidden="1" w:unhideWhenUsed="1"/>
+    <w:lsdException w:name="List 5" w:semiHidden="1" w:unhideWhenUsed="1"/>
+    <w:lsdException w:name="List Bullet 2" w:semiHidden="1" w:unhideWhenUsed="1"/>
+    <w:lsdException w:name="List Bullet 3" w:semiHidden="1" w:unhideWhenUsed="1"/>
+    <w:lsdException w:name="List Bullet 4" w:semiHidden="1" w:unhideWhenUsed="1"/>
+    <w:lsdException w:name="List Bullet 5" w:semiHidden="1" w:unhideWhenUsed="1"/>
+    <w:lsdException w:name="List Number 2" w:semiHidden="1" w:unhideWhenUsed="1"/>
+    <w:lsdException w:name="List Number 3" w:semiHidden="1" w:unhideWhenUsed="1"/>
+    <w:lsdException w:name="List Number 4" w:semiHidden="1" w:unhideWhenUsed="1"/>
+    <w:lsdException w:name="List Number 5" w:semiHidden="1" w:unhideWhenUsed="1"/>
+    <w:lsdException w:name="Title" w:uiPriority="10" w:qFormat="1"/>
+    <w:lsdException w:name="Closing" w:semiHidden="1" w:unhideWhenUsed="1"/>
+    <w:lsdException w:name="Signature" w:semiHidden="1" w:unhideWhenUsed="1"/>
+    <w:lsdException w:name="Default Paragraph Font" w:semiHidden="1" w:uiPriority="1" w:unhideWhenUsed="1"/>
+    <w:lsdException w:name="Body Text" w:semiHidden="1" w:unhideWhenUsed="1"/>
+    <w:lsdException w:name="Body Text Indent" w:semiHidden="1" w:unhideWhenUsed="1"/>
+    <w:lsdException w:name="List Continue" w:semiHidden="1" w:unhideWhenUsed="1"/>
+    <w:lsdException w:name="List Continue 2" w:semiHidden="1" w:unhideWhenUsed="1"/>
+    <w:lsdException w:name="List Continue 3" w:semiHidden="1" w:unhideWhenUsed="1"/>
+    <w:lsdException w:name="List Continue 4" w:semiHidden="1" w:unhideWhenUsed="1"/>
+    <w:lsdException w:name="List Continue 5" w:semiHidden="1" w:unhideWhenUsed="1"/>
+    <w:lsdException w:name="Message Header" w:semiHidden="1" w:unhideWhenUsed="1"/>
+    <w:lsdException w:name="Subtitle" w:uiPriority="11" w:qFormat="1"/>
+    <w:lsdException w:name="Salutation" w:semiHidden="1" w:unhideWhenUsed="1"/>
+    <w:lsdException w:name="Date" w:semiHidden="1" w:unhideWhenUsed="1"/>
+    <w:lsdException w:name="Body Text First Indent" w:semiHidden="1" w:unhideWhenUsed="1"/>
+    <w:lsdException w:name="Body Text First Indent 2" w:semiHidden="1" w:unhideWhenUsed="1"/>
+    <w:lsdException w:name="Note Heading" w:semiHidden="1" w:unhideWhenUsed="1"/>
+    <w:lsdException w:name="Body Text 2" w:semiHidden="1" w:unhideWhenUsed="1"/>
+    <w:lsdException w:name="Body Text 3" w:semiHidden="1" w:unhideWhenUsed="1"/>
+    <w:lsdException w:name="Body Text Indent 2" w:semiHidden="1" w:unhideWhenUsed="1"/>
+    <w:lsdException w:name="Body Text Indent 3" w:semiHidden="1" w:unhideWhenUsed="1"/>
+    <w:lsdException w:name="Block Text" w:semiHidden="1" w:unhideWhenUsed="1"/>
+    <w:lsdException w:name="Hyperlink" w:semiHidden="1" w:unhideWhenUsed="1"/>
+    <w:lsdException w:name="FollowedHyperlink" w:semiHidden="1" w:unhideWhenUsed="1"/>
+    <w:lsdException w:name="Strong" w:uiPriority="22" w:qFormat="1"/>
+    <w:lsdException w:name="Emphasis" w:uiPriority="20" w:qFormat="1"/>
+    <w:lsdException w:name="Document Map" w:semiHidden="1" w:unhideWhenUsed="1"/>
+    <w:lsdException w:name="Plain Text" w:semiHidden="1" w:unhideWhenUsed="1"/>
+    <w:lsdException w:name="E-mail Signature" w:semiHidden="1" w:unhideWhenUsed="1"/>
+    <w:lsdException w:name="HTML Top of Form" w:semiHidden="1" w:unhideWhenUsed="1"/>
+    <w:lsdException w:name="HTML Bottom of Form" w:semiHidden="1" w:unhideWhenUsed="1"/>
+    <w:lsdException w:name="Normal (Web)" w:semiHidden="1" w:unhideWhenUsed="1"/>
+    <w:lsdException w:name="HTML Acronym" w:semiHidden="1" w:unhideWhenUsed="1"/>
+    <w:lsdException w:name="HTML Address" w:semiHidden="1" w:unhideWhenUsed="1"/>
+    <w:lsdException w:name="HTML Cite" w:semiHidden="1" w:unhideWhenUsed="1"/>
+    <w:lsdException w:name="HTML Code" w:semiHidden="1" w:unhideWhenUsed="1"/>
+    <w:lsdException w:name="HTML Definition" w:semiHidden="1" w:unhideWhenUsed="1"/>
+    <w:lsdException w:name="HTML Keyboard" w:semiHidden="1" w:unhideWhenUsed="1"/>
+    <w:lsdException w:name="HTML Preformatted" w:semiHidden="1" w:unhideWhenUsed="1"/>
+    <w:lsdException w:name="HTML Sample" w:semiHidden="1" w:unhideWhenUsed="1"/>
+    <w:lsdException w:name="HTML Typewriter" w:semiHidden="1" w:unhideWhenUsed="1"/>
+    <w:lsdException w:name="HTML Variable" w:semiHidden="1" w:unhideWhenUsed="1"/>
+    <w:lsdException w:name="Normal Table" w:semiHidden="1" w:unhideWhenUsed="1"/>
+    <w:lsdException w:name="annotation subject" w:semiHidden="1" w:unhideWhenUsed="1"/>
+    <w:lsdException w:name="No List" w:semiHidden="1" w:unhideWhenUsed="1"/>
+    <w:lsdException w:name="Outline List 1" w:semiHidden="1" w:unhideWhenUsed="1"/>
+    <w:lsdException w:name="Outline List 2" w:semiHidden="1" w:unhideWhenUsed="1"/>
+    <w:lsdException w:name="Outline List 3" w:semiHidden="1" w:unhideWhenUsed="1"/>
+    <w:lsdException w:name="Table Simple 1" w:semiHidden="1" w:unhideWhenUsed="1"/>
+    <w:lsdException w:name="Table Simple 2" w:semiHidden="1" w:unhideWhenUsed="1"/>
+    <w:lsdException w:name="Table Simple 3" w:semiHidden="1" w:unhideWhenUsed="1"/>
+    <w:lsdException w:name="Table Classic 1" w:semiHidden="1" w:unhideWhenUsed="1"/>
+    <w:lsdException w:name="Table Classic 2" w:semiHidden="1" w:unhideWhenUsed="1"/>
+    <w:lsdException w:name="Table Classic 3" w:semiHidden="1" w:unhideWhenUsed="1"/>
+    <w:lsdException w:name="Table Classic 4" w:semiHidden="1" w:unhideWhenUsed="1"/>
+    <w:lsdException w:name="Table Colorful 1" w:semiHidden="1" w:unhideWhenUsed="1"/>
+    <w:lsdException w:name="Table Colorful 2" w:semiHidden="1" w:unhideWhenUsed="1"/>
+    <w:lsdException w:name="Table Colorful 3" w:semiHidden="1" w:unhideWhenUsed="1"/>
+    <w:lsdException w:name="Table Columns 1" w:semiHidden="1" w:unhideWhenUsed="1"/>
+    <w:lsdException w:name="Table Columns 2" w:semiHidden="1" w:unhideWhenUsed="1"/>
+    <w:lsdException w:name="Table Columns 3" w:semiHidden="1" w:unhideWhenUsed="1"/>
+    <w:lsdException w:name="Table Columns 4" w:semiHidden="1" w:unhideWhenUsed="1"/>
+    <w:lsdException w:name="Table Columns 5" w:semiHidden="1" w:unhideWhenUsed="1"/>
+    <w:lsdException w:name="Table Grid 1" w:semiHidden="1" w:unhideWhenUsed="1"/>
+    <w:lsdException w:name="Table Grid 2" w:semiHidden="1" w:unhideWhenUsed="1"/>
+    <w:lsdException w:name="Table Grid 3" w:semiHidden="1" w:unhideWhenUsed="1"/>
+    <w:lsdException w:name="Table Grid 4" w:semiHidden="1" w:unhideWhenUsed="1"/>
+    <w:lsdException w:name="Table Grid 5" w:semiHidden="1" w:unhideWhenUsed="1"/>
+    <w:lsdException w:name="Table Grid 6" w:semiHidden="1" w:unhideWhenUsed="1"/>
+    <w:lsdException w:name="Table Grid 7" w:semiHidden="1" w:unhideWhenUsed="1"/>
+    <w:lsdException w:name="Table Grid 8" w:semiHidden="1" w:unhideWhenUsed="1"/>
+    <w:lsdException w:name="Table List 1" w:semiHidden="1" w:unhideWhenUsed="1"/>
+    <w:lsdException w:name="Table List 2" w:semiHidden="1" w:unhideWhenUsed="1"/>
+    <w:lsdException w:name="Table List 3" w:semiHidden="1" w:unhideWhenUsed="1"/>
+    <w:lsdException w:name="Table List 4" w:semiHidden="1" w:unhideWhenUsed="1"/>
+    <w:lsdException w:name="Table List 5" w:semiHidden="1" w:unhideWhenUsed="1"/>
+    <w:lsdException w:name="Table List 6" w:semiHidden="1" w:unhideWhenUsed="1"/>
+    <w:lsdException w:name="Table List 7" w:semiHidden="1" w:unhideWhenUsed="1"/>
+    <w:lsdException w:name="Table List 8" w:semiHidden="1" w:unhideWhenUsed="1"/>
+    <w:lsdException w:name="Table 3D effects 1" w:semiHidden="1" w:unhideWhenUsed="1"/>
+    <w:lsdException w:name="Table 3D effects 2" w:semiHidden="1" w:unhideWhenUsed="1"/>
+    <w:lsdException w:name="Table 3D effects 3" w:semiHidden="1" w:unhideWhenUsed="1"/>
+    <w:lsdException w:name="Table Contemporary" w:semiHidden="1" w:unhideWhenUsed="1"/>
+    <w:lsdException w:name="Table Elegant" w:semiHidden="1" w:unhideWhenUsed="1"/>
+    <w:lsdException w:name="Table Professional" w:semiHidden="1" w:unhideWhenUsed="1"/>
+    <w:lsdException w:name="Table Subtle 1" w:semiHidden="1" w:unhideWhenUsed="1"/>
+    <w:lsdException w:name="Table Subtle 2" w:semiHidden="1" w:unhideWhenUsed="1"/>
+    <w:lsdException w:name="Table Web 1" w:semiHidden="1" w:unhideWhenUsed="1"/>
+    <w:lsdException w:name="Table Web 2" w:semiHidden="1" w:unhideWhenUsed="1"/>
+    <w:lsdException w:name="Table Web 3" w:semiHidden="1" w:unhideWhenUsed="1"/>
+    <w:lsdException w:name="Balloon Text" w:semiHidden="1" w:unhideWhenUsed="1"/>
+    <w:lsdException w:name="Table Grid" w:uiPriority="39"/>
+    <w:lsdException w:name="Table Theme" w:semiHidden="1" w:unhideWhenUsed="1"/>
+    <w:lsdException w:name="Placeholder Text" w:semiHidden="1"/>
+    <w:lsdException w:name="No Spacing" w:uiPriority="1" w:qFormat="1"/>
+    <w:lsdException w:name="Light Shading" w:uiPriority="60"/>
+    <w:lsdException w:name="Light List" w:uiPriority="61"/>
+    <w:lsdException w:name="Light Grid" w:uiPriority="62"/>
+    <w:lsdException w:name="Medium Shading 1" w:uiPriority="63"/>
+    <w:lsdException w:name="Medium Shading 2" w:uiPriority="64"/>
+    <w:lsdException w:name="Medium List 1" w:uiPriority="65"/>
+    <w:lsdException w:name="Medium List 2" w:uiPriority="66"/>
+    <w:lsdException w:name="Medium Grid 1" w:uiPriority="67"/>
+    <w:lsdException w:name="Medium Grid 2" w:uiPriority="68"/>
+    <w:lsdException w:name="Medium Grid 3" w:uiPriority="69"/>
+    <w:lsdException w:name="Dark List" w:uiPriority="70"/>
+    <w:lsdException w:name="Colorful Shading" w:uiPriority="71"/>
+    <w:lsdException w:name="Colorful List" w:uiPriority="72"/>
+    <w:lsdException w:name="Colorful Grid" w:uiPriority="73"/>
+    <w:lsdException w:name="Light Shading Accent 1" w:uiPriority="60"/>
+    <w:lsdException w:name="Light List Accent 1" w:uiPriority="61"/>
+    <w:lsdException w:name="Light Grid Accent 1" w:uiPriority="62"/>
+    <w:lsdException w:name="Medium Shading 1 Accent 1" w:uiPriority="63"/>
+    <w:lsdException w:name="Medium Shading 2 Accent 1" w:uiPriority="64"/>
+    <w:lsdException w:name="Medium List 1 Accent 1" w:uiPriority="65"/>
+    <w:lsdException w:name="Revision" w:semiHidden="1"/>
+    <w:lsdException w:name="List Paragraph" w:uiPriority="34" w:qFormat="1"/>
+    <w:lsdException w:name="Quote" w:uiPriority="29" w:qFormat="1"/>
+    <w:lsdException w:name="Intense Quote" w:uiPriority="30" w:qFormat="1"/>
+    <w:lsdException w:name="Medium List 2 Accent 1" w:uiPriority="66"/>
+    <w:lsdException w:name="Medium Grid 1 Accent 1" w:uiPriority="67"/>
+    <w:lsdException w:name="Medium Grid 2 Accent 1" w:uiPriority="68"/>
+    <w:lsdException w:name="Medium Grid 3 Accent 1" w:uiPriority="69"/>
+    <w:lsdException w:name="Dark List Accent 1" w:uiPriority="70"/>
+    <w:lsdException w:name="Colorful Shading Accent 1" w:uiPriority="71"/>
+    <w:lsdException w:name="Colorful List Accent 1" w:uiPriority="72"/>
+    <w:lsdException w:name="Colorful Grid Accent 1" w:uiPriority="73"/>
+    <w:lsdException w:name="Light Shading Accent 2" w:uiPriority="60"/>
+    <w:lsdException w:name="Light List Accent 2" w:uiPriority="61"/>
+    <w:lsdException w:name="Light Grid Accent 2" w:uiPriority="62"/>
+    <w:lsdException w:name="Medium Shading 1 Accent 2" w:uiPriority="63"/>
+    <w:lsdException w:name="Medium Shading 2 Accent 2" w:uiPriority="64"/>
+    <w:lsdException w:name="Medium List 1 Accent 2" w:uiPriority="65"/>
+    <w:lsdException w:name="Medium List 2 Accent 2" w:uiPriority="66"/>
+    <w:lsdException w:name="Medium Grid 1 Accent 2" w:uiPriority="67"/>
+    <w:lsdException w:name="Medium Grid 2 Accent 2" w:uiPriority="68"/>
+    <w:lsdException w:name="Medium Grid 3 Accent 2" w:uiPriority="69"/>
+    <w:lsdException w:name="Dark List Accent 2" w:uiPriority="70"/>
+    <w:lsdException w:name="Colorful Shading Accent 2" w:uiPriority="71"/>
+    <w:lsdException w:name="Colorful List Accent 2" w:uiPriority="72"/>
+    <w:lsdException w:name="Colorful Grid Accent 2" w:uiPriority="73"/>
+    <w:lsdException w:name="Light Shading Accent 3" w:uiPriority="60"/>
+    <w:lsdException w:name="Light List Accent 3" w:uiPriority="61"/>
+    <w:lsdException w:name="Light Grid Accent 3" w:uiPriority="62"/>
+    <w:lsdException w:name="Medium Shading 1 Accent 3" w:uiPriority="63"/>
+    <w:lsdException w:name="Medium Shading 2 Accent 3" w:uiPriority="64"/>
+    <w:lsdException w:name="Medium List 1 Accent 3" w:uiPriority="65"/>
+    <w:lsdException w:name="Medium List 2 Accent 3" w:uiPriority="66"/>
+    <w:lsdException w:name="Medium Grid 1 Accent 3" w:uiPriority="67"/>
+    <w:lsdException w:name="Medium Grid 2 Accent 3" w:uiPriority="68"/>
+    <w:lsdException w:name="Medium Grid 3 Accent 3" w:uiPriority="69"/>
+    <w:lsdException w:name="Dark List Accent 3" w:uiPriority="70"/>
+    <w:lsdException w:name="Colorful Shading Accent 3" w:uiPriority="71"/>
+    <w:lsdException w:name="Colorful List Accent 3" w:uiPriority="72"/>
+    <w:lsdException w:name="Colorful Grid Accent 3" w:uiPriority="73"/>
+    <w:lsdException w:name="Light Shading Accent 4" w:uiPriority="60"/>
+    <w:lsdException w:name="Light List Accent 4" w:uiPriority="61"/>
+    <w:lsdException w:name="Light Grid Accent 4" w:uiPriority="62"/>
+    <w:lsdException w:name="Medium Shading 1 Accent 4" w:uiPriority="63"/>
+    <w:lsdException w:name="Medium Shading 2 Accent 4" w:uiPriority="64"/>
+    <w:lsdException w:name="Medium List 1 Accent 4" w:uiPriority="65"/>
+    <w:lsdException w:name="Medium List 2 Accent 4" w:uiPriority="66"/>
+    <w:lsdException w:name="Medium Grid 1 Accent 4" w:uiPriority="67"/>
+    <w:lsdException w:name="Medium Grid 2 Accent 4" w:uiPriority="68"/>
+    <w:lsdException w:name="Medium Grid 3 Accent 4" w:uiPriority="69"/>
+    <w:lsdException w:name="Dark List Accent 4" w:uiPriority="70"/>
+    <w:lsdException w:name="Colorful Shading Accent 4" w:uiPriority="71"/>
+    <w:lsdException w:name="Colorful List Accent 4" w:uiPriority="72"/>
+    <w:lsdException w:name="Colorful Grid Accent 4" w:uiPriority="73"/>
+    <w:lsdException w:name="Light Shading Accent 5" w:uiPriority="60"/>
+    <w:lsdException w:name="Light List Accent 5" w:uiPriority="61"/>
+    <w:lsdException w:name="Light Grid Accent 5" w:uiPriority="62"/>
+    <w:lsdException w:name="Medium Shading 1 Accent 5" w:uiPriority="63"/>
+    <w:lsdException w:name="Medium Shading 2 Accent 5" w:uiPriority="64"/>
+    <w:lsdException w:name="Medium List 1 Accent 5" w:uiPriority="65"/>
+    <w:lsdException w:name="Medium List 2 Accent 5" w:uiPriority="66"/>
+    <w:lsdException w:name="Medium Grid 1 Accent 5" w:uiPriority="67"/>
+    <w:lsdException w:name="Medium Grid 2 Accent 5" w:uiPriority="68"/>
+    <w:lsdException w:name="Medium Grid 3 Accent 5" w:uiPriority="69"/>
+    <w:lsdException w:name="Dark List Accent 5" w:uiPriority="70"/>
+    <w:lsdException w:name="Colorful Shading Accent 5" w:uiPriority="71"/>
+    <w:lsdException w:name="Colorful List Accent 5" w:uiPriority="72"/>
+    <w:lsdException w:name="Colorful Grid Accent 5" w:uiPriority="73"/>
+    <w:lsdException w:name="Light Shading Accent 6" w:uiPriority="60"/>
+    <w:lsdException w:name="Light List Accent 6" w:uiPriority="61"/>
+    <w:lsdException w:name="Light Grid Accent 6" w:uiPriority="62"/>
+    <w:lsdException w:name="Medium Shading 1 Accent 6" w:uiPriority="63"/>
+    <w:lsdException w:name="Medium Shading 2 Accent 6" w:uiPriority="64"/>
+    <w:lsdException w:name="Medium List 1 Accent 6" w:uiPriority="65"/>
+    <w:lsdException w:name="Medium List 2 Accent 6" w:uiPriority="66"/>
+    <w:lsdException w:name="Medium Grid 1 Accent 6" w:uiPriority="67"/>
+    <w:lsdException w:name="Medium Grid 2 Accent 6" w:uiPriority="68"/>
+    <w:lsdException w:name="Medium Grid 3 Accent 6" w:uiPriority="69"/>
+    <w:lsdException w:name="Dark List Accent 6" w:uiPriority="70"/>
+    <w:lsdException w:name="Colorful Shading Accent 6" w:uiPriority="71"/>
+    <w:lsdException w:name="Colorful List Accent 6" w:uiPriority="72"/>
+    <w:lsdException w:name="Colorful Grid Accent 6" w:uiPriority="73"/>
+    <w:lsdException w:name="Subtle Emphasis" w:uiPriority="19" w:qFormat="1"/>
+    <w:lsdException w:name="Intense Emphasis" w:uiPriority="21" w:qFormat="1"/>
+    <w:lsdException w:name="Subtle Reference" w:uiPriority="31" w:qFormat="1"/>
+    <w:lsdException w:name="Intense Reference" w:uiPriority="32" w:qFormat="1"/>
+    <w:lsdException w:name="Book Title" w:uiPriority="33" w:qFormat="1"/>
+    <w:lsdException w:name="Bibliography" w:semiHidden="1" w:uiPriority="37" w:unhideWhenUsed="1"/>
+    <w:lsdException w:name="TOC Heading" w:semiHidden="1" w:uiPriority="39" w:unhideWhenUsed="1" w:qFormat="1"/>
+    <w:lsdException w:name="Plain Table 1" w:uiPriority="41"/>
+    <w:lsdException w:name="Plain Table 2" w:uiPriority="42"/>
+    <w:lsdException w:name="Plain Table 3" w:uiPriority="43"/>
+    <w:lsdException w:name="Plain Table 4" w:uiPriority="44"/>
+    <w:lsdException w:name="Plain Table 5" w:uiPriority="45"/>
+    <w:lsdException w:name="Grid Table Light" w:uiPriority="40"/>
+    <w:lsdException w:name="Grid Table 1 Light" w:uiPriority="46"/>
+    <w:lsdException w:name="Grid Table 2" w:uiPriority="47"/>
+    <w:lsdException w:name="Grid Table 3" w:uiPriority="48"/>
+    <w:lsdException w:name="Grid Table 4" w:uiPriority="49"/>
+    <w:lsdException w:name="Grid Table 5 Dark" w:uiPriority="50"/>
+    <w:lsdException w:name="Grid Table 6 Colorful" w:uiPriority="51"/>
+    <w:lsdException w:name="Grid Table 7 Colorful" w:uiPriority="52"/>
+    <w:lsdException w:name="Grid Table 1 Light Accent 1" w:uiPriority="46"/>
+    <w:lsdException w:name="Grid Table 2 Accent 1" w:uiPriority="47"/>
+    <w:lsdException w:name="Grid Table 3 Accent 1" w:uiPriority="48"/>
+    <w:lsdException w:name="Grid Table 4 Accent 1" w:uiPriority="49"/>
+    <w:lsdException w:name="Grid Table 5 Dark Accent 1" w:uiPriority="50"/>
+    <w:lsdException w:name="Grid Table 6 Colorful Accent 1" w:uiPriority="51"/>
+    <w:lsdException w:name="Grid Table 7 Colorful Accent 1" w:uiPriority="52"/>
+    <w:lsdException w:name="Grid Table 1 Light Accent 2" w:uiPriority="46"/>
+    <w:lsdException w:name="Grid Table 2 Accent 2" w:uiPriority="47"/>
+    <w:lsdException w:name="Grid Table 3 Accent 2" w:uiPriority="48"/>
+    <w:lsdException w:name="Grid Table 4 Accent 2" w:uiPriority="49"/>
+    <w:lsdException w:name="Grid Table 5 Dark Accent 2" w:uiPriority="50"/>
+    <w:lsdException w:name="Grid Table 6 Colorful Accent 2" w:uiPriority="51"/>
+    <w:lsdException w:name="Grid Table 7 Colorful Accent 2" w:uiPriority="52"/>
+    <w:lsdException w:name="Grid Table 1 Light Accent 3" w:uiPriority="46"/>
+    <w:lsdException w:name="Grid Table 2 Accent 3" w:uiPriority="47"/>
+    <w:lsdException w:name="Grid Table 3 Accent 3" w:uiPriority="48"/>
+    <w:lsdException w:name="Grid Table 4 Accent 3" w:uiPriority="49"/>
+    <w:lsdException w:name="Grid Table 5 Dark Accent 3" w:uiPriority="50"/>
+    <w:lsdException w:name="Grid Table 6 Colorful Accent 3" w:uiPriority="51"/>
+    <w:lsdException w:name="Grid Table 7 Colorful Accent 3" w:uiPriority="52"/>
+    <w:lsdException w:name="Grid Table 1 Light Accent 4" w:uiPriority="46"/>
+    <w:lsdException w:name="Grid Table 2 Accent 4" w:uiPriority="47"/>
+    <w:lsdException w:name="Grid Table 3 Accent 4" w:uiPriority="48"/>
+    <w:lsdException w:name="Grid Table 4 Accent 4" w:uiPriority="49"/>
+    <w:lsdException w:name="Grid Table 5 Dark Accent 4" w:uiPriority="50"/>
+    <w:lsdException w:name="Grid Table 6 Colorful Accent 4" w:uiPriority="51"/>
+    <w:lsdException w:name="Grid Table 7 Colorful Accent 4" w:uiPriority="52"/>
+    <w:lsdException w:name="Grid Table 1 Light Accent 5" w:uiPriority="46"/>
+    <w:lsdException w:name="Grid Table 2 Accent 5" w:uiPriority="47"/>
+    <w:lsdException w:name="Grid Table 3 Accent 5" w:uiPriority="48"/>
+    <w:lsdException w:name="Grid Table 4 Accent 5" w:uiPriority="49"/>
+    <w:lsdException w:name="Grid Table 5 Dark Accent 5" w:uiPriority="50"/>
+    <w:lsdException w:name="Grid Table 6 Colorful Accent 5" w:uiPriority="51"/>
+    <w:lsdException w:name="Grid Table 7 Colorful Accent 5" w:uiPriority="52"/>
+    <w:lsdException w:name="Grid Table 1 Light Accent 6" w:uiPriority="46"/>
+    <w:lsdException w:name="Grid Table 2 Accent 6" w:uiPriority="47"/>
+    <w:lsdException w:name="Grid Table 3 Accent 6" w:uiPriority="48"/>
+    <w:lsdException w:name="Grid Table 4 Accent 6" w:uiPriority="49"/>
+    <w:lsdException w:name="Grid Table 5 Dark Accent 6" w:uiPriority="50"/>
+    <w:lsdException w:name="Grid Table 6 Colorful Accent 6" w:uiPriority="51"/>
+    <w:lsdException w:name="Grid Table 7 Colorful Accent 6" w:uiPriority="52"/>
+    <w:lsdException w:name="List Table 1 Light" w:uiPriority="46"/>
+    <w:lsdException w:name="List Table 2" w:uiPriority="47"/>
+    <w:lsdException w:name="List Table 3" w:uiPriority="48"/>
+    <w:lsdException w:name="List Table 4" w:uiPriority="49"/>
+    <w:lsdException w:name="List Table 5 Dark" w:uiPriority="50"/>
+    <w:lsdException w:name="List Table 6 Colorful" w:uiPriority="51"/>
+    <w:lsdException w:name="List Table 7 Colorful" w:uiPriority="52"/>
+    <w:lsdException w:name="List Table 1 Light Accent 1" w:uiPriority="46"/>
+    <w:lsdException w:name="List Table 2 Accent 1" w:uiPriority="47"/>
+    <w:lsdException w:name="List Table 3 Accent 1" w:uiPriority="48"/>
+    <w:lsdException w:name="List Table 4 Accent 1" w:uiPriority="49"/>
+    <w:lsdException w:name="List Table 5 Dark Accent 1" w:uiPriority="50"/>
+    <w:lsdException w:name="List Table 6 Colorful Accent 1" w:uiPriority="51"/>
+    <w:lsdException w:name="List Table 7 Colorful Accent 1" w:uiPriority="52"/>
+    <w:lsdException w:name="List Table 1 Light Accent 2" w:uiPriority="46"/>
+    <w:lsdException w:name="List Table 2 Accent 2" w:uiPriority="47"/>
+    <w:lsdException w:name="List Table 3 Accent 2" w:uiPriority="48"/>
+    <w:lsdException w:name="List Table 4 Accent 2" w:uiPriority="49"/>
+    <w:lsdException w:name="List Table 5 Dark Accent 2" w:uiPriority="50"/>
+    <w:lsdException w:name="List Table 6 Colorful Accent 2" w:uiPriority="51"/>
+    <w:lsdException w:name="List Table 7 Colorful Accent 2" w:uiPriority="52"/>
+    <w:lsdException w:name="List Table 1 Light Accent 3" w:uiPriority="46"/>
+    <w:lsdException w:name="List Table 2 Accent 3" w:uiPriority="47"/>
+    <w:lsdException w:name="List Table 3 Accent 3" w:uiPriority="48"/>
+    <w:lsdException w:name="List Table 4 Accent 3" w:uiPriority="49"/>
+    <w:lsdException w:name="List Table 5 Dark Accent 3" w:uiPriority="50"/>
+    <w:lsdException w:name="List Table 6 Colorful Accent 3" w:uiPriority="51"/>
+    <w:lsdException w:name="List Table 7 Colorful Accent 3" w:uiPriority="52"/>
+    <w:lsdException w:name="List Table 1 Light Accent 4" w:uiPriority="46"/>
+    <w:lsdException w:name="List Table 2 Accent 4" w:uiPriority="47"/>
+    <w:lsdException w:name="List Table 3 Accent 4" w:uiPriority="48"/>
+    <w:lsdException w:name="List Table 4 Accent 4" w:uiPriority="49"/>
+    <w:lsdException w:name="List Table 5 Dark Accent 4" w:uiPriority="50"/>
+    <w:lsdException w:name="List Table 6 Colorful Accent 4" w:uiPriority="51"/>
+    <w:lsdException w:name="List Table 7 Colorful Accent 4" w:uiPriority="52"/>
+    <w:lsdException w:name="List Table 1 Light Accent 5" w:uiPriority="46"/>
+    <w:lsdException w:name="List Table 2 Accent 5" w:uiPriority="47"/>
+    <w:lsdException w:name="List Table 3 Accent 5" w:uiPriority="48"/>
+    <w:lsdException w:name="List Table 4 Accent 5" w:uiPriority="49"/>
+    <w:lsdException w:name="List Table 5 Dark Accent 5" w:uiPriority="50"/>
+    <w:lsdException w:name="List Table 6 Colorful Accent 5" w:uiPriority="51"/>
+    <w:lsdException w:name="List Table 7 Colorful Accent 5" w:uiPriority="52"/>
+    <w:lsdException w:name="List Table 1 Light Accent 6" w:uiPriority="46"/>
+    <w:lsdException w:name="List Table 2 Accent 6" w:uiPriority="47"/>
+    <w:lsdException w:name="List Table 3 Accent 6" w:uiPriority="48"/>
+    <w:lsdException w:name="List Table 4 Accent 6" w:uiPriority="49"/>
+    <w:lsdException w:name="List Table 5 Dark Accent 6" w:uiPriority="50"/>
+    <w:lsdException w:name="List Table 6 Colorful Accent 6" w:uiPriority="51"/>
+    <w:lsdException w:name="List Table 7 Colorful Accent 6" w:uiPriority="52"/>
   </w:latentStyles>
   <w:style w:type="paragraph" w:default="1" w:styleId="Normal">
     <w:name w:val="Normal"/>
@@ -2709,7 +2907,6 @@
     <w:uiPriority w:val="99"/>
     <w:semiHidden/>
     <w:unhideWhenUsed/>
-    <w:qFormat/>
     <w:tblPr>
       <w:tblInd w:w="0" w:type="dxa"/>
       <w:tblCellMar>
@@ -3058,7 +3255,7 @@
   <a:extraClrSchemeLst/>
   <a:extLst>
     <a:ext uri="{05A4C25C-085E-4340-85A3-A5531E510DB2}">
-      <thm15:themeFamily xmlns:thm15="http://schemas.microsoft.com/office/thememl/2012/main" xmlns="" name="Office Theme" id="{62F939B6-93AF-4DB8-9C6B-D6C7DFDC589F}" vid="{4A3C46E8-61CC-4603-A589-7422A47A8E4A}"/>
+      <thm15:themeFamily xmlns:thm15="http://schemas.microsoft.com/office/thememl/2012/main" name="Office Theme" id="{62F939B6-93AF-4DB8-9C6B-D6C7DFDC589F}" vid="{4A3C46E8-61CC-4603-A589-7422A47A8E4A}"/>
     </a:ext>
   </a:extLst>
 </a:theme>
@@ -3069,7 +3266,7 @@
 </file>
 
 <file path=customXml/itemProps1.xml><?xml version="1.0" encoding="utf-8"?>
-<ds:datastoreItem xmlns:ds="http://schemas.openxmlformats.org/officeDocument/2006/customXml" ds:itemID="{4D9B374E-AC14-4EAB-9F21-EE4954B55C92}">
+<ds:datastoreItem xmlns:ds="http://schemas.openxmlformats.org/officeDocument/2006/customXml" ds:itemID="{87DC8C07-A74D-453C-AF6E-BFDCA8B6BE2C}">
   <ds:schemaRefs>
     <ds:schemaRef ds:uri="http://schemas.openxmlformats.org/officeDocument/2006/bibliography"/>
   </ds:schemaRefs>

</xml_diff>

<commit_message>
Atualizando o Template de PGCS e a DER.
</commit_message>
<xml_diff>
--- a/Definição Estrutural do Repositório.docx
+++ b/Definição Estrutural do Repositório.docx
@@ -29,15 +29,6 @@
           <w:szCs w:val="24"/>
         </w:rPr>
       </w:pPr>
-    </w:p>
-    <w:p>
-      <w:pPr>
-        <w:rPr>
-          <w:rFonts w:ascii="Times New Roman" w:hAnsi="Times New Roman" w:cs="Times New Roman"/>
-          <w:sz w:val="24"/>
-          <w:szCs w:val="24"/>
-        </w:rPr>
-      </w:pPr>
       <w:r>
         <w:rPr>
           <w:rFonts w:ascii="Times New Roman" w:hAnsi="Times New Roman" w:cs="Times New Roman"/>
@@ -70,15 +61,6 @@
         </w:rPr>
         <w:t>, se dá da seguinte forma:</w:t>
       </w:r>
-    </w:p>
-    <w:p>
-      <w:pPr>
-        <w:rPr>
-          <w:rFonts w:ascii="Times New Roman" w:hAnsi="Times New Roman" w:cs="Times New Roman"/>
-          <w:sz w:val="24"/>
-          <w:szCs w:val="24"/>
-        </w:rPr>
-      </w:pPr>
     </w:p>
     <w:p>
       <w:pPr>
@@ -557,6 +539,7 @@
         <w:t>Bibliografia Técnica</w:t>
       </w:r>
     </w:p>
+    <w:p/>
     <w:p/>
     <w:p>
       <w:pPr>
@@ -590,1129 +573,1090 @@
           <w:szCs w:val="32"/>
         </w:rPr>
       </w:pPr>
-    </w:p>
-    <w:p>
-      <w:pPr>
-        <w:jc w:val="both"/>
+      <w:r>
         <w:rPr>
           <w:rFonts w:ascii="Times New Roman" w:hAnsi="Times New Roman" w:cs="Times New Roman"/>
           <w:b/>
           <w:sz w:val="32"/>
           <w:szCs w:val="32"/>
         </w:rPr>
-      </w:pPr>
-      <w:r>
+        <w:lastRenderedPageBreak/>
+        <w:t>Detalhamento</w:t>
+      </w:r>
+    </w:p>
+    <w:p>
+      <w:pPr>
+        <w:jc w:val="both"/>
+        <w:rPr>
+          <w:rFonts w:ascii="Times New Roman" w:hAnsi="Times New Roman" w:cs="Times New Roman"/>
+          <w:sz w:val="24"/>
+          <w:szCs w:val="24"/>
+        </w:rPr>
+      </w:pPr>
+      <w:r>
+        <w:rPr>
+          <w:rFonts w:ascii="Times New Roman" w:hAnsi="Times New Roman" w:cs="Times New Roman"/>
+          <w:sz w:val="24"/>
+          <w:szCs w:val="24"/>
+        </w:rPr>
+        <w:t>Tendo em perspectiva a estruturação acima, a definição para cada nível é:</w:t>
+      </w:r>
+      <w:bookmarkStart w:id="0" w:name="_GoBack"/>
+      <w:bookmarkEnd w:id="0"/>
+    </w:p>
+    <w:p>
+      <w:pPr>
+        <w:jc w:val="both"/>
+        <w:rPr>
+          <w:rFonts w:ascii="Times New Roman" w:hAnsi="Times New Roman" w:cs="Times New Roman"/>
+          <w:sz w:val="24"/>
+          <w:szCs w:val="24"/>
+        </w:rPr>
+      </w:pPr>
+      <w:proofErr w:type="spellStart"/>
+      <w:r>
+        <w:rPr>
+          <w:rFonts w:ascii="Times New Roman" w:hAnsi="Times New Roman" w:cs="Times New Roman"/>
+          <w:sz w:val="24"/>
+          <w:szCs w:val="24"/>
+        </w:rPr>
+        <w:t>Trunk</w:t>
+      </w:r>
+      <w:proofErr w:type="spellEnd"/>
+      <w:r>
+        <w:rPr>
+          <w:rFonts w:ascii="Times New Roman" w:hAnsi="Times New Roman" w:cs="Times New Roman"/>
+          <w:sz w:val="24"/>
+          <w:szCs w:val="24"/>
+        </w:rPr>
+        <w:t xml:space="preserve"> – Diretório raiz do repositório, cuja designação é </w:t>
+      </w:r>
+      <w:r>
+        <w:rPr>
+          <w:rFonts w:ascii="Times New Roman" w:hAnsi="Times New Roman" w:cs="Times New Roman"/>
+          <w:sz w:val="24"/>
+          <w:szCs w:val="24"/>
+        </w:rPr>
+        <w:t>P.I.-ES-UFG-2015-BIJLMMV</w:t>
+      </w:r>
+      <w:r>
+        <w:rPr>
+          <w:rFonts w:ascii="Times New Roman" w:hAnsi="Times New Roman" w:cs="Times New Roman"/>
+          <w:sz w:val="24"/>
+          <w:szCs w:val="24"/>
+        </w:rPr>
+        <w:t>.</w:t>
+      </w:r>
+    </w:p>
+    <w:p>
+      <w:pPr>
+        <w:pStyle w:val="PargrafodaLista"/>
+        <w:numPr>
+          <w:ilvl w:val="0"/>
+          <w:numId w:val="2"/>
+        </w:numPr>
+        <w:jc w:val="both"/>
+        <w:rPr>
+          <w:rFonts w:ascii="Times New Roman" w:hAnsi="Times New Roman" w:cs="Times New Roman"/>
+          <w:sz w:val="24"/>
+          <w:szCs w:val="24"/>
+        </w:rPr>
+      </w:pPr>
+      <w:r>
+        <w:rPr>
+          <w:rFonts w:ascii="Times New Roman" w:hAnsi="Times New Roman" w:cs="Times New Roman"/>
+          <w:sz w:val="24"/>
+          <w:szCs w:val="24"/>
+        </w:rPr>
+        <w:t>Todos os artefatos que são fonte para a construção de produtos de software.</w:t>
+      </w:r>
+    </w:p>
+    <w:p>
+      <w:pPr>
+        <w:pStyle w:val="PargrafodaLista"/>
+        <w:numPr>
+          <w:ilvl w:val="1"/>
+          <w:numId w:val="2"/>
+        </w:numPr>
+        <w:jc w:val="both"/>
+        <w:rPr>
+          <w:rFonts w:ascii="Times New Roman" w:hAnsi="Times New Roman" w:cs="Times New Roman"/>
+          <w:sz w:val="24"/>
+          <w:szCs w:val="24"/>
+        </w:rPr>
+      </w:pPr>
+      <w:r>
+        <w:rPr>
+          <w:rFonts w:ascii="Times New Roman" w:hAnsi="Times New Roman" w:cs="Times New Roman"/>
+          <w:sz w:val="24"/>
+          <w:szCs w:val="24"/>
+        </w:rPr>
+        <w:t>Aglomerado</w:t>
+      </w:r>
+      <w:r>
+        <w:rPr>
+          <w:rFonts w:ascii="Times New Roman" w:hAnsi="Times New Roman" w:cs="Times New Roman"/>
+          <w:sz w:val="24"/>
+          <w:szCs w:val="24"/>
+        </w:rPr>
+        <w:t xml:space="preserve"> dos artefatos fonte para o projeto “EveRemind” especificamente.</w:t>
+      </w:r>
+    </w:p>
+    <w:p>
+      <w:pPr>
+        <w:pStyle w:val="PargrafodaLista"/>
+        <w:numPr>
+          <w:ilvl w:val="0"/>
+          <w:numId w:val="2"/>
+        </w:numPr>
+        <w:jc w:val="both"/>
+        <w:rPr>
+          <w:rFonts w:ascii="Times New Roman" w:hAnsi="Times New Roman" w:cs="Times New Roman"/>
+          <w:sz w:val="24"/>
+          <w:szCs w:val="24"/>
+        </w:rPr>
+      </w:pPr>
+      <w:r>
+        <w:rPr>
+          <w:rFonts w:ascii="Times New Roman" w:hAnsi="Times New Roman" w:cs="Times New Roman"/>
+          <w:sz w:val="24"/>
+          <w:szCs w:val="24"/>
+        </w:rPr>
+        <w:t>Todos os artefatos que são fonte para a especificação de produtos de software.</w:t>
+      </w:r>
+    </w:p>
+    <w:p>
+      <w:pPr>
+        <w:pStyle w:val="PargrafodaLista"/>
+        <w:numPr>
+          <w:ilvl w:val="1"/>
+          <w:numId w:val="2"/>
+        </w:numPr>
+        <w:jc w:val="both"/>
+        <w:rPr>
+          <w:rFonts w:ascii="Times New Roman" w:hAnsi="Times New Roman" w:cs="Times New Roman"/>
+          <w:sz w:val="24"/>
+          <w:szCs w:val="24"/>
+        </w:rPr>
+      </w:pPr>
+      <w:r>
+        <w:rPr>
+          <w:rFonts w:ascii="Times New Roman" w:hAnsi="Times New Roman" w:cs="Times New Roman"/>
+          <w:sz w:val="24"/>
+          <w:szCs w:val="24"/>
+        </w:rPr>
+        <w:t>Processo aplicado em contexto prático de projetos juntamente com t</w:t>
+      </w:r>
+      <w:r>
+        <w:rPr>
+          <w:rFonts w:ascii="Times New Roman" w:hAnsi="Times New Roman" w:cs="Times New Roman"/>
+          <w:sz w:val="24"/>
+          <w:szCs w:val="24"/>
+        </w:rPr>
+        <w:t>odos os artefatos de especificação preenchidos em implementação de projetos.</w:t>
+      </w:r>
+    </w:p>
+    <w:p>
+      <w:pPr>
+        <w:pStyle w:val="PargrafodaLista"/>
+        <w:numPr>
+          <w:ilvl w:val="2"/>
+          <w:numId w:val="2"/>
+        </w:numPr>
+        <w:jc w:val="both"/>
+        <w:rPr>
+          <w:rFonts w:ascii="Times New Roman" w:hAnsi="Times New Roman" w:cs="Times New Roman"/>
+          <w:sz w:val="24"/>
+          <w:szCs w:val="24"/>
+        </w:rPr>
+      </w:pPr>
+      <w:r>
+        <w:rPr>
+          <w:rFonts w:ascii="Times New Roman" w:hAnsi="Times New Roman" w:cs="Times New Roman"/>
+          <w:sz w:val="24"/>
+          <w:szCs w:val="24"/>
+        </w:rPr>
+        <w:t>Reunião dos artefatos de especificação preenchidos para o projeto “EveRemind” especificamente.</w:t>
+      </w:r>
+    </w:p>
+    <w:p>
+      <w:pPr>
+        <w:pStyle w:val="PargrafodaLista"/>
+        <w:numPr>
+          <w:ilvl w:val="3"/>
+          <w:numId w:val="2"/>
+        </w:numPr>
+        <w:jc w:val="both"/>
+        <w:rPr>
+          <w:rFonts w:ascii="Times New Roman" w:hAnsi="Times New Roman" w:cs="Times New Roman"/>
+          <w:sz w:val="24"/>
+          <w:szCs w:val="24"/>
+        </w:rPr>
+      </w:pPr>
+      <w:r>
+        <w:rPr>
+          <w:rFonts w:ascii="Times New Roman" w:hAnsi="Times New Roman" w:cs="Times New Roman"/>
+          <w:sz w:val="24"/>
+          <w:szCs w:val="24"/>
+        </w:rPr>
+        <w:t>Reunião dos artefatos de especificação preenchidos para o projeto “EveRemind” r</w:t>
+      </w:r>
+      <w:r>
+        <w:rPr>
+          <w:rFonts w:ascii="Times New Roman" w:hAnsi="Times New Roman" w:cs="Times New Roman"/>
+          <w:sz w:val="24"/>
+          <w:szCs w:val="24"/>
+        </w:rPr>
+        <w:t>elativos à área de processo Gerê</w:t>
+      </w:r>
+      <w:r>
+        <w:rPr>
+          <w:rFonts w:ascii="Times New Roman" w:hAnsi="Times New Roman" w:cs="Times New Roman"/>
+          <w:sz w:val="24"/>
+          <w:szCs w:val="24"/>
+        </w:rPr>
+        <w:t>ncia de Requisitos.</w:t>
+      </w:r>
+    </w:p>
+    <w:p>
+      <w:pPr>
+        <w:pStyle w:val="PargrafodaLista"/>
+        <w:numPr>
+          <w:ilvl w:val="3"/>
+          <w:numId w:val="2"/>
+        </w:numPr>
+        <w:jc w:val="both"/>
+        <w:rPr>
+          <w:rFonts w:ascii="Times New Roman" w:hAnsi="Times New Roman" w:cs="Times New Roman"/>
+          <w:sz w:val="24"/>
+          <w:szCs w:val="24"/>
+        </w:rPr>
+      </w:pPr>
+      <w:r>
+        <w:rPr>
+          <w:rFonts w:ascii="Times New Roman" w:hAnsi="Times New Roman" w:cs="Times New Roman"/>
+          <w:sz w:val="24"/>
+          <w:szCs w:val="24"/>
+        </w:rPr>
+        <w:t>Reunião dos artefatos de especificação preenchidos para o projeto “EveRemind” relativos à área de processo Gerência de Projeto.</w:t>
+      </w:r>
+    </w:p>
+    <w:p>
+      <w:pPr>
+        <w:pStyle w:val="PargrafodaLista"/>
+        <w:numPr>
+          <w:ilvl w:val="3"/>
+          <w:numId w:val="2"/>
+        </w:numPr>
+        <w:jc w:val="both"/>
+        <w:rPr>
+          <w:rFonts w:ascii="Times New Roman" w:hAnsi="Times New Roman" w:cs="Times New Roman"/>
+          <w:sz w:val="24"/>
+          <w:szCs w:val="24"/>
+        </w:rPr>
+      </w:pPr>
+      <w:r>
+        <w:rPr>
+          <w:rFonts w:ascii="Times New Roman" w:hAnsi="Times New Roman" w:cs="Times New Roman"/>
+          <w:sz w:val="24"/>
+          <w:szCs w:val="24"/>
+        </w:rPr>
+        <w:t>Reunião dos artefatos de especificação preenchidos para o projeto “EveRemind” relativos à área de processo Arquitetura de Software.</w:t>
+      </w:r>
+    </w:p>
+    <w:p>
+      <w:pPr>
+        <w:pStyle w:val="PargrafodaLista"/>
+        <w:numPr>
+          <w:ilvl w:val="3"/>
+          <w:numId w:val="2"/>
+        </w:numPr>
+        <w:jc w:val="both"/>
+        <w:rPr>
+          <w:rFonts w:ascii="Times New Roman" w:hAnsi="Times New Roman" w:cs="Times New Roman"/>
+          <w:sz w:val="24"/>
+          <w:szCs w:val="24"/>
+        </w:rPr>
+      </w:pPr>
+      <w:r>
+        <w:rPr>
+          <w:rFonts w:ascii="Times New Roman" w:hAnsi="Times New Roman" w:cs="Times New Roman"/>
+          <w:sz w:val="24"/>
+          <w:szCs w:val="24"/>
+        </w:rPr>
+        <w:t>Reunião dos artefatos de especificação preenchidos para o projeto “EveRemind” relativos à área de processo Gerência de Configuração.</w:t>
+      </w:r>
+    </w:p>
+    <w:p>
+      <w:pPr>
+        <w:pStyle w:val="PargrafodaLista"/>
+        <w:numPr>
+          <w:ilvl w:val="3"/>
+          <w:numId w:val="2"/>
+        </w:numPr>
+        <w:jc w:val="both"/>
+        <w:rPr>
+          <w:rFonts w:ascii="Times New Roman" w:hAnsi="Times New Roman" w:cs="Times New Roman"/>
+          <w:sz w:val="24"/>
+          <w:szCs w:val="24"/>
+        </w:rPr>
+      </w:pPr>
+      <w:r>
+        <w:rPr>
+          <w:rFonts w:ascii="Times New Roman" w:hAnsi="Times New Roman" w:cs="Times New Roman"/>
+          <w:sz w:val="24"/>
+          <w:szCs w:val="24"/>
+        </w:rPr>
+        <w:t>Reunião dos artefatos de especificação preenchidos para o projeto “EveRemind” relativos à área de processo Manutenção de Software.</w:t>
+      </w:r>
+    </w:p>
+    <w:p>
+      <w:pPr>
+        <w:pStyle w:val="PargrafodaLista"/>
+        <w:numPr>
+          <w:ilvl w:val="3"/>
+          <w:numId w:val="2"/>
+        </w:numPr>
+        <w:jc w:val="both"/>
+        <w:rPr>
+          <w:rFonts w:ascii="Times New Roman" w:hAnsi="Times New Roman" w:cs="Times New Roman"/>
+          <w:sz w:val="24"/>
+          <w:szCs w:val="24"/>
+        </w:rPr>
+      </w:pPr>
+      <w:r>
+        <w:rPr>
+          <w:rFonts w:ascii="Times New Roman" w:hAnsi="Times New Roman" w:cs="Times New Roman"/>
+          <w:sz w:val="24"/>
+          <w:szCs w:val="24"/>
+        </w:rPr>
+        <w:t>Reunião dos artefatos de especificação preenchidos para o projeto “EveRemind” relativos à área de processo Verificação e Validação.</w:t>
+      </w:r>
+    </w:p>
+    <w:p>
+      <w:pPr>
+        <w:pStyle w:val="PargrafodaLista"/>
+        <w:numPr>
+          <w:ilvl w:val="3"/>
+          <w:numId w:val="2"/>
+        </w:numPr>
+        <w:jc w:val="both"/>
+        <w:rPr>
+          <w:rFonts w:ascii="Times New Roman" w:hAnsi="Times New Roman" w:cs="Times New Roman"/>
+          <w:sz w:val="24"/>
+          <w:szCs w:val="24"/>
+        </w:rPr>
+      </w:pPr>
+      <w:r>
+        <w:rPr>
+          <w:rFonts w:ascii="Times New Roman" w:hAnsi="Times New Roman" w:cs="Times New Roman"/>
+          <w:sz w:val="24"/>
+          <w:szCs w:val="24"/>
+        </w:rPr>
+        <w:t>Reunião dos artefatos de especificação preenchidos para o projeto</w:t>
+      </w:r>
+    </w:p>
+    <w:p>
+      <w:pPr>
+        <w:pStyle w:val="PargrafodaLista"/>
+        <w:ind w:left="1728"/>
+        <w:jc w:val="both"/>
+        <w:rPr>
+          <w:rFonts w:ascii="Times New Roman" w:hAnsi="Times New Roman" w:cs="Times New Roman"/>
+          <w:sz w:val="24"/>
+          <w:szCs w:val="24"/>
+        </w:rPr>
+      </w:pPr>
+      <w:r>
+        <w:rPr>
+          <w:rFonts w:ascii="Times New Roman" w:hAnsi="Times New Roman" w:cs="Times New Roman"/>
+          <w:sz w:val="24"/>
+          <w:szCs w:val="24"/>
+        </w:rPr>
+        <w:t>“EveRemind” relativos à área de processo Garantia da Qualidade.</w:t>
+      </w:r>
+    </w:p>
+    <w:p>
+      <w:pPr>
+        <w:pStyle w:val="PargrafodaLista"/>
+        <w:numPr>
+          <w:ilvl w:val="3"/>
+          <w:numId w:val="2"/>
+        </w:numPr>
+        <w:jc w:val="both"/>
+        <w:rPr>
+          <w:rFonts w:ascii="Times New Roman" w:hAnsi="Times New Roman" w:cs="Times New Roman"/>
+          <w:sz w:val="24"/>
+          <w:szCs w:val="24"/>
+        </w:rPr>
+      </w:pPr>
+      <w:r>
+        <w:rPr>
+          <w:rFonts w:ascii="Times New Roman" w:hAnsi="Times New Roman" w:cs="Times New Roman"/>
+          <w:sz w:val="24"/>
+          <w:szCs w:val="24"/>
+        </w:rPr>
+        <w:t xml:space="preserve">Coletânea dos artefatos que </w:t>
+      </w:r>
+      <w:r>
+        <w:rPr>
+          <w:rFonts w:ascii="Times New Roman" w:hAnsi="Times New Roman" w:cs="Times New Roman"/>
+          <w:sz w:val="24"/>
+          <w:szCs w:val="24"/>
+        </w:rPr>
+        <w:t>documentam os dados relativos às reuniões da equipe no decorrer do</w:t>
+      </w:r>
+      <w:r>
+        <w:rPr>
+          <w:rFonts w:ascii="Times New Roman" w:hAnsi="Times New Roman" w:cs="Times New Roman"/>
+          <w:sz w:val="24"/>
+          <w:szCs w:val="24"/>
+        </w:rPr>
+        <w:t xml:space="preserve"> projeto “EveRemind”</w:t>
+      </w:r>
+      <w:r>
+        <w:rPr>
+          <w:rFonts w:ascii="Times New Roman" w:hAnsi="Times New Roman" w:cs="Times New Roman"/>
+          <w:sz w:val="24"/>
+          <w:szCs w:val="24"/>
+        </w:rPr>
+        <w:t>.</w:t>
+      </w:r>
+    </w:p>
+    <w:p>
+      <w:pPr>
+        <w:pStyle w:val="PargrafodaLista"/>
+        <w:numPr>
+          <w:ilvl w:val="1"/>
+          <w:numId w:val="2"/>
+        </w:numPr>
+        <w:jc w:val="both"/>
+        <w:rPr>
+          <w:rFonts w:ascii="Times New Roman" w:hAnsi="Times New Roman" w:cs="Times New Roman"/>
+          <w:sz w:val="24"/>
+          <w:szCs w:val="24"/>
+        </w:rPr>
+      </w:pPr>
+      <w:r>
+        <w:rPr>
+          <w:rFonts w:ascii="Times New Roman" w:hAnsi="Times New Roman" w:cs="Times New Roman"/>
+          <w:sz w:val="24"/>
+          <w:szCs w:val="24"/>
+        </w:rPr>
+        <w:t>Processo genérico para aplicação em eventuais projetos juntamente com todos os artefatos de especificação genéricos relacionados.</w:t>
+      </w:r>
+    </w:p>
+    <w:p>
+      <w:pPr>
+        <w:pStyle w:val="PargrafodaLista"/>
+        <w:numPr>
+          <w:ilvl w:val="2"/>
+          <w:numId w:val="2"/>
+        </w:numPr>
+        <w:jc w:val="both"/>
+        <w:rPr>
+          <w:rFonts w:ascii="Times New Roman" w:hAnsi="Times New Roman" w:cs="Times New Roman"/>
+          <w:sz w:val="24"/>
+          <w:szCs w:val="24"/>
+        </w:rPr>
+      </w:pPr>
+      <w:r>
+        <w:rPr>
+          <w:rFonts w:ascii="Times New Roman" w:hAnsi="Times New Roman" w:cs="Times New Roman"/>
+          <w:sz w:val="24"/>
+          <w:szCs w:val="24"/>
+        </w:rPr>
+        <w:t>Agrupamento dos artefatos genéricos referentes à área de</w:t>
+      </w:r>
+      <w:r>
+        <w:rPr>
+          <w:rFonts w:ascii="Times New Roman" w:hAnsi="Times New Roman" w:cs="Times New Roman"/>
+          <w:sz w:val="24"/>
+          <w:szCs w:val="24"/>
+        </w:rPr>
+        <w:t xml:space="preserve"> processo de Gerência de Requisitos</w:t>
+      </w:r>
+      <w:r>
+        <w:rPr>
+          <w:rFonts w:ascii="Times New Roman" w:hAnsi="Times New Roman" w:cs="Times New Roman"/>
+          <w:sz w:val="24"/>
+          <w:szCs w:val="24"/>
+        </w:rPr>
+        <w:t>.</w:t>
+      </w:r>
+    </w:p>
+    <w:p>
+      <w:pPr>
+        <w:pStyle w:val="PargrafodaLista"/>
+        <w:numPr>
+          <w:ilvl w:val="3"/>
+          <w:numId w:val="2"/>
+        </w:numPr>
+        <w:jc w:val="both"/>
+        <w:rPr>
+          <w:rFonts w:ascii="Times New Roman" w:hAnsi="Times New Roman" w:cs="Times New Roman"/>
+          <w:sz w:val="24"/>
+          <w:szCs w:val="24"/>
+        </w:rPr>
+      </w:pPr>
+      <w:r>
+        <w:rPr>
+          <w:rFonts w:ascii="Times New Roman" w:hAnsi="Times New Roman" w:cs="Times New Roman"/>
+          <w:sz w:val="24"/>
+          <w:szCs w:val="24"/>
+        </w:rPr>
+        <w:t xml:space="preserve">Agrupamento dos </w:t>
+      </w:r>
+      <w:proofErr w:type="spellStart"/>
+      <w:r>
+        <w:rPr>
+          <w:rFonts w:ascii="Times New Roman" w:hAnsi="Times New Roman" w:cs="Times New Roman"/>
+          <w:sz w:val="24"/>
+          <w:szCs w:val="24"/>
+        </w:rPr>
+        <w:t>templates</w:t>
+      </w:r>
+      <w:proofErr w:type="spellEnd"/>
+      <w:r>
+        <w:rPr>
+          <w:rFonts w:ascii="Times New Roman" w:hAnsi="Times New Roman" w:cs="Times New Roman"/>
+          <w:sz w:val="24"/>
+          <w:szCs w:val="24"/>
+        </w:rPr>
+        <w:t xml:space="preserve"> (modelos) de artefatos de entr</w:t>
+      </w:r>
+      <w:r>
+        <w:rPr>
+          <w:rFonts w:ascii="Times New Roman" w:hAnsi="Times New Roman" w:cs="Times New Roman"/>
+          <w:sz w:val="24"/>
+          <w:szCs w:val="24"/>
+        </w:rPr>
+        <w:t>ada e saída utilizados pela Gerência de Requisitos</w:t>
+      </w:r>
+      <w:r>
+        <w:rPr>
+          <w:rFonts w:ascii="Times New Roman" w:hAnsi="Times New Roman" w:cs="Times New Roman"/>
+          <w:sz w:val="24"/>
+          <w:szCs w:val="24"/>
+        </w:rPr>
+        <w:t>.</w:t>
+      </w:r>
+    </w:p>
+    <w:p>
+      <w:pPr>
+        <w:pStyle w:val="PargrafodaLista"/>
+        <w:numPr>
+          <w:ilvl w:val="2"/>
+          <w:numId w:val="2"/>
+        </w:numPr>
+        <w:jc w:val="both"/>
+        <w:rPr>
+          <w:rFonts w:ascii="Times New Roman" w:hAnsi="Times New Roman" w:cs="Times New Roman"/>
+          <w:sz w:val="24"/>
+          <w:szCs w:val="24"/>
+        </w:rPr>
+      </w:pPr>
+      <w:r>
+        <w:rPr>
+          <w:rFonts w:ascii="Times New Roman" w:hAnsi="Times New Roman" w:cs="Times New Roman"/>
+          <w:sz w:val="24"/>
+          <w:szCs w:val="24"/>
+        </w:rPr>
+        <w:t>Agrupamento dos artefatos genéricos referentes à área de processo de Gerência de Projeto.</w:t>
+      </w:r>
+    </w:p>
+    <w:p>
+      <w:pPr>
+        <w:pStyle w:val="PargrafodaLista"/>
+        <w:numPr>
+          <w:ilvl w:val="3"/>
+          <w:numId w:val="2"/>
+        </w:numPr>
+        <w:jc w:val="both"/>
+        <w:rPr>
+          <w:rFonts w:ascii="Times New Roman" w:hAnsi="Times New Roman" w:cs="Times New Roman"/>
+          <w:sz w:val="24"/>
+          <w:szCs w:val="24"/>
+        </w:rPr>
+      </w:pPr>
+      <w:r>
+        <w:rPr>
+          <w:rFonts w:ascii="Times New Roman" w:hAnsi="Times New Roman" w:cs="Times New Roman"/>
+          <w:sz w:val="24"/>
+          <w:szCs w:val="24"/>
+        </w:rPr>
+        <w:t xml:space="preserve">Agrupamento dos </w:t>
+      </w:r>
+      <w:proofErr w:type="spellStart"/>
+      <w:r>
+        <w:rPr>
+          <w:rFonts w:ascii="Times New Roman" w:hAnsi="Times New Roman" w:cs="Times New Roman"/>
+          <w:sz w:val="24"/>
+          <w:szCs w:val="24"/>
+        </w:rPr>
+        <w:t>templates</w:t>
+      </w:r>
+      <w:proofErr w:type="spellEnd"/>
+      <w:r>
+        <w:rPr>
+          <w:rFonts w:ascii="Times New Roman" w:hAnsi="Times New Roman" w:cs="Times New Roman"/>
+          <w:sz w:val="24"/>
+          <w:szCs w:val="24"/>
+        </w:rPr>
+        <w:t xml:space="preserve"> (modelos) de artefatos de entrada e saída utilizados pela Gerência de Projeto.</w:t>
+      </w:r>
+    </w:p>
+    <w:p>
+      <w:pPr>
+        <w:pStyle w:val="PargrafodaLista"/>
+        <w:numPr>
+          <w:ilvl w:val="2"/>
+          <w:numId w:val="2"/>
+        </w:numPr>
+        <w:jc w:val="both"/>
+        <w:rPr>
+          <w:rFonts w:ascii="Times New Roman" w:hAnsi="Times New Roman" w:cs="Times New Roman"/>
+          <w:sz w:val="24"/>
+          <w:szCs w:val="24"/>
+        </w:rPr>
+      </w:pPr>
+      <w:r>
+        <w:rPr>
+          <w:rFonts w:ascii="Times New Roman" w:hAnsi="Times New Roman" w:cs="Times New Roman"/>
+          <w:sz w:val="24"/>
+          <w:szCs w:val="24"/>
+        </w:rPr>
+        <w:t>Agrupamento dos artefatos genéricos referentes à área de processo de Arquitetura de Software.</w:t>
+      </w:r>
+    </w:p>
+    <w:p>
+      <w:pPr>
+        <w:pStyle w:val="PargrafodaLista"/>
+        <w:numPr>
+          <w:ilvl w:val="3"/>
+          <w:numId w:val="2"/>
+        </w:numPr>
+        <w:jc w:val="both"/>
+        <w:rPr>
+          <w:rFonts w:ascii="Times New Roman" w:hAnsi="Times New Roman" w:cs="Times New Roman"/>
+          <w:sz w:val="24"/>
+          <w:szCs w:val="24"/>
+        </w:rPr>
+      </w:pPr>
+      <w:r>
+        <w:rPr>
+          <w:rFonts w:ascii="Times New Roman" w:hAnsi="Times New Roman" w:cs="Times New Roman"/>
+          <w:sz w:val="24"/>
+          <w:szCs w:val="24"/>
+        </w:rPr>
+        <w:t xml:space="preserve">Agrupamento dos </w:t>
+      </w:r>
+      <w:proofErr w:type="spellStart"/>
+      <w:r>
+        <w:rPr>
+          <w:rFonts w:ascii="Times New Roman" w:hAnsi="Times New Roman" w:cs="Times New Roman"/>
+          <w:sz w:val="24"/>
+          <w:szCs w:val="24"/>
+        </w:rPr>
+        <w:t>templates</w:t>
+      </w:r>
+      <w:proofErr w:type="spellEnd"/>
+      <w:r>
+        <w:rPr>
+          <w:rFonts w:ascii="Times New Roman" w:hAnsi="Times New Roman" w:cs="Times New Roman"/>
+          <w:sz w:val="24"/>
+          <w:szCs w:val="24"/>
+        </w:rPr>
+        <w:t xml:space="preserve"> (modelos) de artefatos de entrada e saída utilizados pela Arquitetura de Software.</w:t>
+      </w:r>
+    </w:p>
+    <w:p>
+      <w:pPr>
+        <w:pStyle w:val="PargrafodaLista"/>
+        <w:numPr>
+          <w:ilvl w:val="2"/>
+          <w:numId w:val="2"/>
+        </w:numPr>
+        <w:jc w:val="both"/>
+        <w:rPr>
+          <w:rFonts w:ascii="Times New Roman" w:hAnsi="Times New Roman" w:cs="Times New Roman"/>
+          <w:sz w:val="24"/>
+          <w:szCs w:val="24"/>
+        </w:rPr>
+      </w:pPr>
+      <w:r>
+        <w:rPr>
+          <w:rFonts w:ascii="Times New Roman" w:hAnsi="Times New Roman" w:cs="Times New Roman"/>
+          <w:sz w:val="24"/>
+          <w:szCs w:val="24"/>
+        </w:rPr>
+        <w:t>Agrupamento dos artefatos genéricos referentes à área de processo de Gerência de Configuração.</w:t>
+      </w:r>
+    </w:p>
+    <w:p>
+      <w:pPr>
+        <w:pStyle w:val="PargrafodaLista"/>
+        <w:numPr>
+          <w:ilvl w:val="3"/>
+          <w:numId w:val="2"/>
+        </w:numPr>
+        <w:jc w:val="both"/>
+        <w:rPr>
+          <w:rFonts w:ascii="Times New Roman" w:hAnsi="Times New Roman" w:cs="Times New Roman"/>
+          <w:sz w:val="24"/>
+          <w:szCs w:val="24"/>
+        </w:rPr>
+      </w:pPr>
+      <w:r>
+        <w:rPr>
+          <w:rFonts w:ascii="Times New Roman" w:hAnsi="Times New Roman" w:cs="Times New Roman"/>
+          <w:sz w:val="24"/>
+          <w:szCs w:val="24"/>
+        </w:rPr>
+        <w:t xml:space="preserve">Agrupamento dos </w:t>
+      </w:r>
+      <w:proofErr w:type="spellStart"/>
+      <w:r>
+        <w:rPr>
+          <w:rFonts w:ascii="Times New Roman" w:hAnsi="Times New Roman" w:cs="Times New Roman"/>
+          <w:sz w:val="24"/>
+          <w:szCs w:val="24"/>
+        </w:rPr>
+        <w:t>templates</w:t>
+      </w:r>
+      <w:proofErr w:type="spellEnd"/>
+      <w:r>
+        <w:rPr>
+          <w:rFonts w:ascii="Times New Roman" w:hAnsi="Times New Roman" w:cs="Times New Roman"/>
+          <w:sz w:val="24"/>
+          <w:szCs w:val="24"/>
+        </w:rPr>
+        <w:t xml:space="preserve"> (modelos) de artefatos de entrada e saída utilizados pela Gerência de Configuração.</w:t>
+      </w:r>
+    </w:p>
+    <w:p>
+      <w:pPr>
+        <w:pStyle w:val="PargrafodaLista"/>
+        <w:numPr>
+          <w:ilvl w:val="2"/>
+          <w:numId w:val="2"/>
+        </w:numPr>
+        <w:jc w:val="both"/>
+        <w:rPr>
+          <w:rFonts w:ascii="Times New Roman" w:hAnsi="Times New Roman" w:cs="Times New Roman"/>
+          <w:sz w:val="24"/>
+          <w:szCs w:val="24"/>
+        </w:rPr>
+      </w:pPr>
+      <w:r>
+        <w:rPr>
+          <w:rFonts w:ascii="Times New Roman" w:hAnsi="Times New Roman" w:cs="Times New Roman"/>
+          <w:sz w:val="24"/>
+          <w:szCs w:val="24"/>
+        </w:rPr>
+        <w:lastRenderedPageBreak/>
+        <w:t>Agrupamento dos artefatos genéricos referentes à área de processo de Manutenção</w:t>
+      </w:r>
+      <w:r>
+        <w:rPr>
+          <w:rFonts w:ascii="Times New Roman" w:hAnsi="Times New Roman" w:cs="Times New Roman"/>
+          <w:sz w:val="24"/>
+          <w:szCs w:val="24"/>
+        </w:rPr>
+        <w:t xml:space="preserve"> de Software</w:t>
+      </w:r>
+      <w:r>
+        <w:rPr>
+          <w:rFonts w:ascii="Times New Roman" w:hAnsi="Times New Roman" w:cs="Times New Roman"/>
+          <w:sz w:val="24"/>
+          <w:szCs w:val="24"/>
+        </w:rPr>
+        <w:t>.</w:t>
+      </w:r>
+    </w:p>
+    <w:p>
+      <w:pPr>
+        <w:pStyle w:val="PargrafodaLista"/>
+        <w:numPr>
+          <w:ilvl w:val="3"/>
+          <w:numId w:val="2"/>
+        </w:numPr>
+        <w:jc w:val="both"/>
+        <w:rPr>
+          <w:rFonts w:ascii="Times New Roman" w:hAnsi="Times New Roman" w:cs="Times New Roman"/>
+          <w:sz w:val="24"/>
+          <w:szCs w:val="24"/>
+        </w:rPr>
+      </w:pPr>
+      <w:r>
+        <w:rPr>
+          <w:rFonts w:ascii="Times New Roman" w:hAnsi="Times New Roman" w:cs="Times New Roman"/>
+          <w:sz w:val="24"/>
+          <w:szCs w:val="24"/>
+        </w:rPr>
+        <w:t xml:space="preserve">Agrupamento dos </w:t>
+      </w:r>
+      <w:proofErr w:type="spellStart"/>
+      <w:r>
+        <w:rPr>
+          <w:rFonts w:ascii="Times New Roman" w:hAnsi="Times New Roman" w:cs="Times New Roman"/>
+          <w:sz w:val="24"/>
+          <w:szCs w:val="24"/>
+        </w:rPr>
+        <w:t>templates</w:t>
+      </w:r>
+      <w:proofErr w:type="spellEnd"/>
+      <w:r>
+        <w:rPr>
+          <w:rFonts w:ascii="Times New Roman" w:hAnsi="Times New Roman" w:cs="Times New Roman"/>
+          <w:sz w:val="24"/>
+          <w:szCs w:val="24"/>
+        </w:rPr>
+        <w:t xml:space="preserve"> (modelos) de artefatos de entrada e saída utilizados pela Manutenção</w:t>
+      </w:r>
+      <w:r>
+        <w:rPr>
+          <w:rFonts w:ascii="Times New Roman" w:hAnsi="Times New Roman" w:cs="Times New Roman"/>
+          <w:sz w:val="24"/>
+          <w:szCs w:val="24"/>
+        </w:rPr>
+        <w:t xml:space="preserve"> de Software</w:t>
+      </w:r>
+      <w:r>
+        <w:rPr>
+          <w:rFonts w:ascii="Times New Roman" w:hAnsi="Times New Roman" w:cs="Times New Roman"/>
+          <w:sz w:val="24"/>
+          <w:szCs w:val="24"/>
+        </w:rPr>
+        <w:t>.</w:t>
+      </w:r>
+    </w:p>
+    <w:p>
+      <w:pPr>
+        <w:pStyle w:val="PargrafodaLista"/>
+        <w:numPr>
+          <w:ilvl w:val="2"/>
+          <w:numId w:val="2"/>
+        </w:numPr>
+        <w:jc w:val="both"/>
+        <w:rPr>
+          <w:rFonts w:ascii="Times New Roman" w:hAnsi="Times New Roman" w:cs="Times New Roman"/>
+          <w:sz w:val="24"/>
+          <w:szCs w:val="24"/>
+        </w:rPr>
+      </w:pPr>
+      <w:r>
+        <w:rPr>
+          <w:rFonts w:ascii="Times New Roman" w:hAnsi="Times New Roman" w:cs="Times New Roman"/>
+          <w:sz w:val="24"/>
+          <w:szCs w:val="24"/>
+        </w:rPr>
+        <w:t>Agrupamento dos artefatos genéricos referentes à área de processo de Verificação e Validação.</w:t>
+      </w:r>
+    </w:p>
+    <w:p>
+      <w:pPr>
+        <w:pStyle w:val="PargrafodaLista"/>
+        <w:numPr>
+          <w:ilvl w:val="3"/>
+          <w:numId w:val="2"/>
+        </w:numPr>
+        <w:jc w:val="both"/>
+        <w:rPr>
+          <w:rFonts w:ascii="Times New Roman" w:hAnsi="Times New Roman" w:cs="Times New Roman"/>
+          <w:sz w:val="24"/>
+          <w:szCs w:val="24"/>
+        </w:rPr>
+      </w:pPr>
+      <w:r>
+        <w:rPr>
+          <w:rFonts w:ascii="Times New Roman" w:hAnsi="Times New Roman" w:cs="Times New Roman"/>
+          <w:sz w:val="24"/>
+          <w:szCs w:val="24"/>
+        </w:rPr>
+        <w:t xml:space="preserve">Agrupamento dos </w:t>
+      </w:r>
+      <w:proofErr w:type="spellStart"/>
+      <w:r>
+        <w:rPr>
+          <w:rFonts w:ascii="Times New Roman" w:hAnsi="Times New Roman" w:cs="Times New Roman"/>
+          <w:sz w:val="24"/>
+          <w:szCs w:val="24"/>
+        </w:rPr>
+        <w:t>templates</w:t>
+      </w:r>
+      <w:proofErr w:type="spellEnd"/>
+      <w:r>
+        <w:rPr>
+          <w:rFonts w:ascii="Times New Roman" w:hAnsi="Times New Roman" w:cs="Times New Roman"/>
+          <w:sz w:val="24"/>
+          <w:szCs w:val="24"/>
+        </w:rPr>
+        <w:t xml:space="preserve"> (modelos) de artefatos de entrada e saída utilizados pela Verificação e Validação.</w:t>
+      </w:r>
+    </w:p>
+    <w:p>
+      <w:pPr>
+        <w:pStyle w:val="PargrafodaLista"/>
+        <w:numPr>
+          <w:ilvl w:val="2"/>
+          <w:numId w:val="2"/>
+        </w:numPr>
+        <w:jc w:val="both"/>
+        <w:rPr>
+          <w:rFonts w:ascii="Times New Roman" w:hAnsi="Times New Roman" w:cs="Times New Roman"/>
+          <w:sz w:val="24"/>
+          <w:szCs w:val="24"/>
+        </w:rPr>
+      </w:pPr>
+      <w:r>
+        <w:rPr>
+          <w:rFonts w:ascii="Times New Roman" w:hAnsi="Times New Roman" w:cs="Times New Roman"/>
+          <w:sz w:val="24"/>
+          <w:szCs w:val="24"/>
+        </w:rPr>
+        <w:t>Agrupamento dos artefatos genéricos referentes à área de processo de Garantia da Qualidade.</w:t>
+      </w:r>
+    </w:p>
+    <w:p>
+      <w:pPr>
+        <w:pStyle w:val="PargrafodaLista"/>
+        <w:ind w:left="1224"/>
+        <w:jc w:val="both"/>
+        <w:rPr>
+          <w:rFonts w:ascii="Times New Roman" w:hAnsi="Times New Roman" w:cs="Times New Roman"/>
+          <w:sz w:val="24"/>
+          <w:szCs w:val="24"/>
+        </w:rPr>
+      </w:pPr>
+      <w:r>
+        <w:rPr>
+          <w:rFonts w:ascii="Times New Roman" w:hAnsi="Times New Roman" w:cs="Times New Roman"/>
+          <w:sz w:val="24"/>
+          <w:szCs w:val="24"/>
+        </w:rPr>
+        <w:t>2.2.7.1</w:t>
+      </w:r>
+      <w:r>
+        <w:rPr>
+          <w:rFonts w:ascii="Times New Roman" w:hAnsi="Times New Roman" w:cs="Times New Roman"/>
+          <w:sz w:val="24"/>
+          <w:szCs w:val="24"/>
+        </w:rPr>
+        <w:tab/>
+        <w:t xml:space="preserve">Agrupamento dos </w:t>
+      </w:r>
+      <w:proofErr w:type="spellStart"/>
+      <w:r>
+        <w:rPr>
+          <w:rFonts w:ascii="Times New Roman" w:hAnsi="Times New Roman" w:cs="Times New Roman"/>
+          <w:sz w:val="24"/>
+          <w:szCs w:val="24"/>
+        </w:rPr>
+        <w:t>templates</w:t>
+      </w:r>
+      <w:proofErr w:type="spellEnd"/>
+      <w:r>
+        <w:rPr>
+          <w:rFonts w:ascii="Times New Roman" w:hAnsi="Times New Roman" w:cs="Times New Roman"/>
+          <w:sz w:val="24"/>
+          <w:szCs w:val="24"/>
+        </w:rPr>
+        <w:t xml:space="preserve"> (modelos) de artefatos de entrada e </w:t>
+      </w:r>
+      <w:r>
+        <w:rPr>
+          <w:rFonts w:ascii="Times New Roman" w:hAnsi="Times New Roman" w:cs="Times New Roman"/>
+          <w:sz w:val="24"/>
+          <w:szCs w:val="24"/>
+        </w:rPr>
+        <w:tab/>
+      </w:r>
+      <w:r>
+        <w:rPr>
+          <w:rFonts w:ascii="Times New Roman" w:hAnsi="Times New Roman" w:cs="Times New Roman"/>
+          <w:sz w:val="24"/>
+          <w:szCs w:val="24"/>
+        </w:rPr>
+        <w:tab/>
+        <w:t xml:space="preserve">    saída utilizados pela Garantia da Qualidade.</w:t>
+      </w:r>
+    </w:p>
+    <w:p>
+      <w:pPr>
+        <w:pStyle w:val="PargrafodaLista"/>
+        <w:numPr>
+          <w:ilvl w:val="2"/>
+          <w:numId w:val="2"/>
+        </w:numPr>
+        <w:jc w:val="both"/>
+        <w:rPr>
+          <w:rFonts w:ascii="Times New Roman" w:hAnsi="Times New Roman" w:cs="Times New Roman"/>
+          <w:sz w:val="24"/>
+          <w:szCs w:val="24"/>
+        </w:rPr>
+      </w:pPr>
+      <w:r>
+        <w:rPr>
+          <w:rFonts w:ascii="Times New Roman" w:hAnsi="Times New Roman" w:cs="Times New Roman"/>
+          <w:sz w:val="24"/>
+          <w:szCs w:val="24"/>
+        </w:rPr>
+        <w:t>Coletânea dos artefatos que documentam os dados relativos às reuniões da equipe na definição do processogenérico de desenvolvimento de software.</w:t>
+      </w:r>
+    </w:p>
+    <w:p>
+      <w:pPr>
+        <w:pStyle w:val="PargrafodaLista"/>
+        <w:numPr>
+          <w:ilvl w:val="0"/>
+          <w:numId w:val="2"/>
+        </w:numPr>
+        <w:jc w:val="both"/>
+        <w:rPr>
+          <w:rFonts w:ascii="Times New Roman" w:hAnsi="Times New Roman" w:cs="Times New Roman"/>
+          <w:sz w:val="24"/>
+          <w:szCs w:val="24"/>
+        </w:rPr>
+      </w:pPr>
+      <w:r>
+        <w:rPr>
+          <w:rFonts w:ascii="Times New Roman" w:hAnsi="Times New Roman" w:cs="Times New Roman"/>
+          <w:sz w:val="24"/>
+          <w:szCs w:val="24"/>
+        </w:rPr>
+        <w:t>Coleção de todas os guias, normas e especificações relevantes para o desenvolvimento das atividades de definição e implementação do processo.</w:t>
+      </w:r>
+    </w:p>
+    <w:p>
+      <w:pPr>
+        <w:jc w:val="both"/>
+        <w:rPr>
+          <w:rFonts w:ascii="Times New Roman" w:hAnsi="Times New Roman" w:cs="Times New Roman"/>
+          <w:sz w:val="24"/>
+          <w:szCs w:val="24"/>
+        </w:rPr>
+      </w:pPr>
+    </w:p>
+    <w:p>
+      <w:pPr>
+        <w:jc w:val="both"/>
         <w:rPr>
           <w:rFonts w:ascii="Times New Roman" w:hAnsi="Times New Roman" w:cs="Times New Roman"/>
           <w:b/>
           <w:sz w:val="32"/>
           <w:szCs w:val="32"/>
         </w:rPr>
-        <w:t>Detalhamento</w:t>
-      </w:r>
-    </w:p>
-    <w:p>
-      <w:pPr>
-        <w:jc w:val="both"/>
-        <w:rPr>
-          <w:rFonts w:ascii="Times New Roman" w:hAnsi="Times New Roman" w:cs="Times New Roman"/>
-          <w:sz w:val="24"/>
-          <w:szCs w:val="24"/>
-        </w:rPr>
-      </w:pPr>
-    </w:p>
-    <w:p>
-      <w:pPr>
-        <w:jc w:val="both"/>
-        <w:rPr>
-          <w:rFonts w:ascii="Times New Roman" w:hAnsi="Times New Roman" w:cs="Times New Roman"/>
-          <w:sz w:val="24"/>
-          <w:szCs w:val="24"/>
-        </w:rPr>
-      </w:pPr>
-      <w:r>
-        <w:rPr>
-          <w:rFonts w:ascii="Times New Roman" w:hAnsi="Times New Roman" w:cs="Times New Roman"/>
-          <w:sz w:val="24"/>
-          <w:szCs w:val="24"/>
-        </w:rPr>
-        <w:t>Tendo em perspectiva a estruturação acima, a definição para cada nível é:</w:t>
-      </w:r>
-    </w:p>
-    <w:p>
-      <w:pPr>
-        <w:jc w:val="both"/>
-        <w:rPr>
-          <w:rFonts w:ascii="Times New Roman" w:hAnsi="Times New Roman" w:cs="Times New Roman"/>
-          <w:sz w:val="24"/>
-          <w:szCs w:val="24"/>
-        </w:rPr>
-      </w:pPr>
-    </w:p>
-    <w:p>
-      <w:pPr>
-        <w:jc w:val="both"/>
-        <w:rPr>
-          <w:rFonts w:ascii="Times New Roman" w:hAnsi="Times New Roman" w:cs="Times New Roman"/>
-          <w:sz w:val="24"/>
-          <w:szCs w:val="24"/>
-        </w:rPr>
-      </w:pPr>
-      <w:proofErr w:type="spellStart"/>
-      <w:r>
-        <w:rPr>
-          <w:rFonts w:ascii="Times New Roman" w:hAnsi="Times New Roman" w:cs="Times New Roman"/>
-          <w:sz w:val="24"/>
-          <w:szCs w:val="24"/>
-        </w:rPr>
-        <w:t>Trunk</w:t>
-      </w:r>
-      <w:proofErr w:type="spellEnd"/>
-      <w:r>
-        <w:rPr>
-          <w:rFonts w:ascii="Times New Roman" w:hAnsi="Times New Roman" w:cs="Times New Roman"/>
-          <w:sz w:val="24"/>
-          <w:szCs w:val="24"/>
-        </w:rPr>
-        <w:t xml:space="preserve"> – Diretório raiz do repositório, cuja designação é </w:t>
-      </w:r>
-      <w:r>
-        <w:rPr>
-          <w:rFonts w:ascii="Times New Roman" w:hAnsi="Times New Roman" w:cs="Times New Roman"/>
-          <w:sz w:val="24"/>
-          <w:szCs w:val="24"/>
-        </w:rPr>
-        <w:t>P.I.-ES-UFG-2015-BIJLMMV</w:t>
-      </w:r>
-      <w:r>
-        <w:rPr>
-          <w:rFonts w:ascii="Times New Roman" w:hAnsi="Times New Roman" w:cs="Times New Roman"/>
-          <w:sz w:val="24"/>
-          <w:szCs w:val="24"/>
-        </w:rPr>
-        <w:t>.</w:t>
-      </w:r>
-    </w:p>
-    <w:p>
-      <w:pPr>
-        <w:pStyle w:val="PargrafodaLista"/>
-        <w:numPr>
-          <w:ilvl w:val="0"/>
-          <w:numId w:val="2"/>
-        </w:numPr>
-        <w:jc w:val="both"/>
-        <w:rPr>
-          <w:rFonts w:ascii="Times New Roman" w:hAnsi="Times New Roman" w:cs="Times New Roman"/>
-          <w:sz w:val="24"/>
-          <w:szCs w:val="24"/>
-        </w:rPr>
-      </w:pPr>
-      <w:r>
-        <w:rPr>
-          <w:rFonts w:ascii="Times New Roman" w:hAnsi="Times New Roman" w:cs="Times New Roman"/>
-          <w:sz w:val="24"/>
-          <w:szCs w:val="24"/>
-        </w:rPr>
-        <w:t>Todos os artefatos que são fonte para a construção de produtos de software.</w:t>
-      </w:r>
-    </w:p>
-    <w:p>
-      <w:pPr>
-        <w:pStyle w:val="PargrafodaLista"/>
-        <w:numPr>
-          <w:ilvl w:val="1"/>
-          <w:numId w:val="2"/>
-        </w:numPr>
-        <w:jc w:val="both"/>
-        <w:rPr>
-          <w:rFonts w:ascii="Times New Roman" w:hAnsi="Times New Roman" w:cs="Times New Roman"/>
-          <w:sz w:val="24"/>
-          <w:szCs w:val="24"/>
-        </w:rPr>
-      </w:pPr>
-      <w:r>
-        <w:rPr>
-          <w:rFonts w:ascii="Times New Roman" w:hAnsi="Times New Roman" w:cs="Times New Roman"/>
-          <w:sz w:val="24"/>
-          <w:szCs w:val="24"/>
-        </w:rPr>
-        <w:t>Aglomerado</w:t>
-      </w:r>
-      <w:r>
-        <w:rPr>
-          <w:rFonts w:ascii="Times New Roman" w:hAnsi="Times New Roman" w:cs="Times New Roman"/>
-          <w:sz w:val="24"/>
-          <w:szCs w:val="24"/>
-        </w:rPr>
-        <w:t xml:space="preserve"> dos artefatos fonte para o projeto “EveRemind” especificamente.</w:t>
-      </w:r>
-    </w:p>
-    <w:p>
-      <w:pPr>
-        <w:pStyle w:val="PargrafodaLista"/>
-        <w:numPr>
-          <w:ilvl w:val="0"/>
-          <w:numId w:val="2"/>
-        </w:numPr>
-        <w:jc w:val="both"/>
-        <w:rPr>
-          <w:rFonts w:ascii="Times New Roman" w:hAnsi="Times New Roman" w:cs="Times New Roman"/>
-          <w:sz w:val="24"/>
-          <w:szCs w:val="24"/>
-        </w:rPr>
-      </w:pPr>
-      <w:r>
-        <w:rPr>
-          <w:rFonts w:ascii="Times New Roman" w:hAnsi="Times New Roman" w:cs="Times New Roman"/>
-          <w:sz w:val="24"/>
-          <w:szCs w:val="24"/>
-        </w:rPr>
-        <w:t>Todos os artefatos que são fonte para a especificação de produtos de software.</w:t>
-      </w:r>
-    </w:p>
-    <w:p>
-      <w:pPr>
-        <w:pStyle w:val="PargrafodaLista"/>
-        <w:numPr>
-          <w:ilvl w:val="1"/>
-          <w:numId w:val="2"/>
-        </w:numPr>
-        <w:jc w:val="both"/>
-        <w:rPr>
-          <w:rFonts w:ascii="Times New Roman" w:hAnsi="Times New Roman" w:cs="Times New Roman"/>
-          <w:sz w:val="24"/>
-          <w:szCs w:val="24"/>
-        </w:rPr>
-      </w:pPr>
-      <w:r>
-        <w:rPr>
-          <w:rFonts w:ascii="Times New Roman" w:hAnsi="Times New Roman" w:cs="Times New Roman"/>
-          <w:sz w:val="24"/>
-          <w:szCs w:val="24"/>
-        </w:rPr>
-        <w:t>Processo aplicado em contexto prático de projetos juntamente com t</w:t>
-      </w:r>
-      <w:r>
-        <w:rPr>
-          <w:rFonts w:ascii="Times New Roman" w:hAnsi="Times New Roman" w:cs="Times New Roman"/>
-          <w:sz w:val="24"/>
-          <w:szCs w:val="24"/>
-        </w:rPr>
-        <w:t>odos os artefatos de especificação preenchidos em implementação de projetos.</w:t>
-      </w:r>
-    </w:p>
-    <w:p>
-      <w:pPr>
-        <w:pStyle w:val="PargrafodaLista"/>
-        <w:numPr>
-          <w:ilvl w:val="2"/>
-          <w:numId w:val="2"/>
-        </w:numPr>
-        <w:jc w:val="both"/>
-        <w:rPr>
-          <w:rFonts w:ascii="Times New Roman" w:hAnsi="Times New Roman" w:cs="Times New Roman"/>
-          <w:sz w:val="24"/>
-          <w:szCs w:val="24"/>
-        </w:rPr>
-      </w:pPr>
-      <w:r>
-        <w:rPr>
-          <w:rFonts w:ascii="Times New Roman" w:hAnsi="Times New Roman" w:cs="Times New Roman"/>
-          <w:sz w:val="24"/>
-          <w:szCs w:val="24"/>
-        </w:rPr>
-        <w:t>Reunião dos artefatos de especificação preenchidos para o projeto “EveRemind” especificamente.</w:t>
-      </w:r>
-    </w:p>
-    <w:p>
-      <w:pPr>
-        <w:pStyle w:val="PargrafodaLista"/>
-        <w:numPr>
-          <w:ilvl w:val="3"/>
-          <w:numId w:val="2"/>
-        </w:numPr>
-        <w:jc w:val="both"/>
-        <w:rPr>
-          <w:rFonts w:ascii="Times New Roman" w:hAnsi="Times New Roman" w:cs="Times New Roman"/>
-          <w:sz w:val="24"/>
-          <w:szCs w:val="24"/>
-        </w:rPr>
-      </w:pPr>
-      <w:r>
-        <w:rPr>
-          <w:rFonts w:ascii="Times New Roman" w:hAnsi="Times New Roman" w:cs="Times New Roman"/>
-          <w:sz w:val="24"/>
-          <w:szCs w:val="24"/>
-        </w:rPr>
-        <w:t>Reunião dos artefatos de especificação preenchidos para o projeto “EveRemind” r</w:t>
-      </w:r>
-      <w:r>
-        <w:rPr>
-          <w:rFonts w:ascii="Times New Roman" w:hAnsi="Times New Roman" w:cs="Times New Roman"/>
-          <w:sz w:val="24"/>
-          <w:szCs w:val="24"/>
-        </w:rPr>
-        <w:t>elativos à área de processo Gerê</w:t>
-      </w:r>
-      <w:r>
-        <w:rPr>
-          <w:rFonts w:ascii="Times New Roman" w:hAnsi="Times New Roman" w:cs="Times New Roman"/>
-          <w:sz w:val="24"/>
-          <w:szCs w:val="24"/>
-        </w:rPr>
-        <w:t>ncia de Requisitos.</w:t>
-      </w:r>
-    </w:p>
-    <w:p>
-      <w:pPr>
-        <w:pStyle w:val="PargrafodaLista"/>
-        <w:numPr>
-          <w:ilvl w:val="3"/>
-          <w:numId w:val="2"/>
-        </w:numPr>
-        <w:jc w:val="both"/>
-        <w:rPr>
-          <w:rFonts w:ascii="Times New Roman" w:hAnsi="Times New Roman" w:cs="Times New Roman"/>
-          <w:sz w:val="24"/>
-          <w:szCs w:val="24"/>
-        </w:rPr>
-      </w:pPr>
-      <w:r>
-        <w:rPr>
-          <w:rFonts w:ascii="Times New Roman" w:hAnsi="Times New Roman" w:cs="Times New Roman"/>
-          <w:sz w:val="24"/>
-          <w:szCs w:val="24"/>
-        </w:rPr>
-        <w:t>Reunião dos artefatos de especificação preenchidos para o projeto “EveRemind” relativos à área de processo Gerência de Projeto.</w:t>
-      </w:r>
-    </w:p>
-    <w:p>
-      <w:pPr>
-        <w:pStyle w:val="PargrafodaLista"/>
-        <w:numPr>
-          <w:ilvl w:val="3"/>
-          <w:numId w:val="2"/>
-        </w:numPr>
-        <w:jc w:val="both"/>
-        <w:rPr>
-          <w:rFonts w:ascii="Times New Roman" w:hAnsi="Times New Roman" w:cs="Times New Roman"/>
-          <w:sz w:val="24"/>
-          <w:szCs w:val="24"/>
-        </w:rPr>
-      </w:pPr>
-      <w:r>
-        <w:rPr>
-          <w:rFonts w:ascii="Times New Roman" w:hAnsi="Times New Roman" w:cs="Times New Roman"/>
-          <w:sz w:val="24"/>
-          <w:szCs w:val="24"/>
-        </w:rPr>
-        <w:t>Reunião dos artefatos de especificação preenchidos para o projeto “EveRemind” relativos à área de processo Arquitetura de Software.</w:t>
-      </w:r>
-    </w:p>
-    <w:p>
-      <w:pPr>
-        <w:pStyle w:val="PargrafodaLista"/>
-        <w:numPr>
-          <w:ilvl w:val="3"/>
-          <w:numId w:val="2"/>
-        </w:numPr>
-        <w:jc w:val="both"/>
-        <w:rPr>
-          <w:rFonts w:ascii="Times New Roman" w:hAnsi="Times New Roman" w:cs="Times New Roman"/>
-          <w:sz w:val="24"/>
-          <w:szCs w:val="24"/>
-        </w:rPr>
-      </w:pPr>
-      <w:r>
-        <w:rPr>
-          <w:rFonts w:ascii="Times New Roman" w:hAnsi="Times New Roman" w:cs="Times New Roman"/>
-          <w:sz w:val="24"/>
-          <w:szCs w:val="24"/>
-        </w:rPr>
-        <w:t>Reunião dos artefatos de especificação preenchidos para o projeto “EveRemind” relativos à área de processo Gerência de Configuração.</w:t>
-      </w:r>
-    </w:p>
-    <w:p>
-      <w:pPr>
-        <w:pStyle w:val="PargrafodaLista"/>
-        <w:numPr>
-          <w:ilvl w:val="3"/>
-          <w:numId w:val="2"/>
-        </w:numPr>
-        <w:jc w:val="both"/>
-        <w:rPr>
-          <w:rFonts w:ascii="Times New Roman" w:hAnsi="Times New Roman" w:cs="Times New Roman"/>
-          <w:sz w:val="24"/>
-          <w:szCs w:val="24"/>
-        </w:rPr>
-      </w:pPr>
-      <w:r>
-        <w:rPr>
-          <w:rFonts w:ascii="Times New Roman" w:hAnsi="Times New Roman" w:cs="Times New Roman"/>
-          <w:sz w:val="24"/>
-          <w:szCs w:val="24"/>
-        </w:rPr>
-        <w:t>Reunião dos artefatos de especificação preenchidos para o projeto “EveRemind” relativos à área de processo Manutenção de Software.</w:t>
-      </w:r>
-    </w:p>
-    <w:p>
-      <w:pPr>
-        <w:pStyle w:val="PargrafodaLista"/>
-        <w:numPr>
-          <w:ilvl w:val="3"/>
-          <w:numId w:val="2"/>
-        </w:numPr>
-        <w:jc w:val="both"/>
-        <w:rPr>
-          <w:rFonts w:ascii="Times New Roman" w:hAnsi="Times New Roman" w:cs="Times New Roman"/>
-          <w:sz w:val="24"/>
-          <w:szCs w:val="24"/>
-        </w:rPr>
-      </w:pPr>
-      <w:r>
-        <w:rPr>
-          <w:rFonts w:ascii="Times New Roman" w:hAnsi="Times New Roman" w:cs="Times New Roman"/>
-          <w:sz w:val="24"/>
-          <w:szCs w:val="24"/>
-        </w:rPr>
-        <w:t>Reunião dos artefatos de especificação preenchidos para o projeto “EveRemind” relativos à área de processo Verificação e Validação.</w:t>
-      </w:r>
-    </w:p>
-    <w:p>
-      <w:pPr>
-        <w:pStyle w:val="PargrafodaLista"/>
-        <w:numPr>
-          <w:ilvl w:val="3"/>
-          <w:numId w:val="2"/>
-        </w:numPr>
-        <w:jc w:val="both"/>
-        <w:rPr>
-          <w:rFonts w:ascii="Times New Roman" w:hAnsi="Times New Roman" w:cs="Times New Roman"/>
-          <w:sz w:val="24"/>
-          <w:szCs w:val="24"/>
-        </w:rPr>
-      </w:pPr>
-      <w:r>
-        <w:rPr>
-          <w:rFonts w:ascii="Times New Roman" w:hAnsi="Times New Roman" w:cs="Times New Roman"/>
-          <w:sz w:val="24"/>
-          <w:szCs w:val="24"/>
-        </w:rPr>
-        <w:t>Reunião dos artefatos de especificação preenchidos para o projeto</w:t>
-      </w:r>
-    </w:p>
-    <w:p>
-      <w:pPr>
-        <w:pStyle w:val="PargrafodaLista"/>
-        <w:ind w:left="1728"/>
-        <w:jc w:val="both"/>
-        <w:rPr>
-          <w:rFonts w:ascii="Times New Roman" w:hAnsi="Times New Roman" w:cs="Times New Roman"/>
-          <w:sz w:val="24"/>
-          <w:szCs w:val="24"/>
-        </w:rPr>
-      </w:pPr>
-      <w:r>
-        <w:rPr>
-          <w:rFonts w:ascii="Times New Roman" w:hAnsi="Times New Roman" w:cs="Times New Roman"/>
-          <w:sz w:val="24"/>
-          <w:szCs w:val="24"/>
-        </w:rPr>
-        <w:t>“EveRemind” relativos à área de processo Garantia da Qualidade.</w:t>
-      </w:r>
-    </w:p>
-    <w:p>
-      <w:pPr>
-        <w:pStyle w:val="PargrafodaLista"/>
-        <w:numPr>
-          <w:ilvl w:val="3"/>
-          <w:numId w:val="2"/>
-        </w:numPr>
-        <w:jc w:val="both"/>
-        <w:rPr>
-          <w:rFonts w:ascii="Times New Roman" w:hAnsi="Times New Roman" w:cs="Times New Roman"/>
-          <w:sz w:val="24"/>
-          <w:szCs w:val="24"/>
-        </w:rPr>
-      </w:pPr>
-      <w:r>
-        <w:rPr>
-          <w:rFonts w:ascii="Times New Roman" w:hAnsi="Times New Roman" w:cs="Times New Roman"/>
-          <w:sz w:val="24"/>
-          <w:szCs w:val="24"/>
-        </w:rPr>
-        <w:t xml:space="preserve">Coletânea dos artefatos que </w:t>
-      </w:r>
-      <w:r>
-        <w:rPr>
-          <w:rFonts w:ascii="Times New Roman" w:hAnsi="Times New Roman" w:cs="Times New Roman"/>
-          <w:sz w:val="24"/>
-          <w:szCs w:val="24"/>
-        </w:rPr>
-        <w:t>documentam os dados relativos às reuniões da equipe no decorrer do</w:t>
-      </w:r>
-      <w:r>
-        <w:rPr>
-          <w:rFonts w:ascii="Times New Roman" w:hAnsi="Times New Roman" w:cs="Times New Roman"/>
-          <w:sz w:val="24"/>
-          <w:szCs w:val="24"/>
-        </w:rPr>
-        <w:t xml:space="preserve"> projeto “EveRemind”</w:t>
-      </w:r>
-      <w:r>
-        <w:rPr>
-          <w:rFonts w:ascii="Times New Roman" w:hAnsi="Times New Roman" w:cs="Times New Roman"/>
-          <w:sz w:val="24"/>
-          <w:szCs w:val="24"/>
-        </w:rPr>
-        <w:t>.</w:t>
-      </w:r>
-    </w:p>
-    <w:p>
-      <w:pPr>
-        <w:pStyle w:val="PargrafodaLista"/>
-        <w:numPr>
-          <w:ilvl w:val="1"/>
-          <w:numId w:val="2"/>
-        </w:numPr>
-        <w:jc w:val="both"/>
-        <w:rPr>
-          <w:rFonts w:ascii="Times New Roman" w:hAnsi="Times New Roman" w:cs="Times New Roman"/>
-          <w:sz w:val="24"/>
-          <w:szCs w:val="24"/>
-        </w:rPr>
-      </w:pPr>
-      <w:r>
-        <w:rPr>
-          <w:rFonts w:ascii="Times New Roman" w:hAnsi="Times New Roman" w:cs="Times New Roman"/>
-          <w:sz w:val="24"/>
-          <w:szCs w:val="24"/>
-        </w:rPr>
-        <w:t>Processo genérico para aplicação em eventuais projetos juntamente com todos os artefatos de especificação genéricos relacionados.</w:t>
-      </w:r>
-    </w:p>
-    <w:p>
-      <w:pPr>
-        <w:pStyle w:val="PargrafodaLista"/>
-        <w:numPr>
-          <w:ilvl w:val="2"/>
-          <w:numId w:val="2"/>
-        </w:numPr>
-        <w:jc w:val="both"/>
-        <w:rPr>
-          <w:rFonts w:ascii="Times New Roman" w:hAnsi="Times New Roman" w:cs="Times New Roman"/>
-          <w:sz w:val="24"/>
-          <w:szCs w:val="24"/>
-        </w:rPr>
-      </w:pPr>
-      <w:r>
-        <w:rPr>
-          <w:rFonts w:ascii="Times New Roman" w:hAnsi="Times New Roman" w:cs="Times New Roman"/>
-          <w:sz w:val="24"/>
-          <w:szCs w:val="24"/>
-        </w:rPr>
-        <w:t>Agrupamento dos artefatos genéricos referentes à área de</w:t>
-      </w:r>
-      <w:r>
-        <w:rPr>
-          <w:rFonts w:ascii="Times New Roman" w:hAnsi="Times New Roman" w:cs="Times New Roman"/>
-          <w:sz w:val="24"/>
-          <w:szCs w:val="24"/>
-        </w:rPr>
-        <w:t xml:space="preserve"> processo de Gerência de Requisitos</w:t>
-      </w:r>
-      <w:r>
-        <w:rPr>
-          <w:rFonts w:ascii="Times New Roman" w:hAnsi="Times New Roman" w:cs="Times New Roman"/>
-          <w:sz w:val="24"/>
-          <w:szCs w:val="24"/>
-        </w:rPr>
-        <w:t>.</w:t>
-      </w:r>
-    </w:p>
-    <w:p>
-      <w:pPr>
-        <w:pStyle w:val="PargrafodaLista"/>
-        <w:numPr>
-          <w:ilvl w:val="3"/>
-          <w:numId w:val="2"/>
-        </w:numPr>
-        <w:jc w:val="both"/>
-        <w:rPr>
-          <w:rFonts w:ascii="Times New Roman" w:hAnsi="Times New Roman" w:cs="Times New Roman"/>
-          <w:sz w:val="24"/>
-          <w:szCs w:val="24"/>
-        </w:rPr>
-      </w:pPr>
-      <w:r>
-        <w:rPr>
-          <w:rFonts w:ascii="Times New Roman" w:hAnsi="Times New Roman" w:cs="Times New Roman"/>
-          <w:sz w:val="24"/>
-          <w:szCs w:val="24"/>
-        </w:rPr>
-        <w:t xml:space="preserve">Agrupamento dos </w:t>
-      </w:r>
-      <w:proofErr w:type="spellStart"/>
-      <w:r>
-        <w:rPr>
-          <w:rFonts w:ascii="Times New Roman" w:hAnsi="Times New Roman" w:cs="Times New Roman"/>
-          <w:sz w:val="24"/>
-          <w:szCs w:val="24"/>
-        </w:rPr>
-        <w:t>templates</w:t>
-      </w:r>
-      <w:proofErr w:type="spellEnd"/>
-      <w:r>
-        <w:rPr>
-          <w:rFonts w:ascii="Times New Roman" w:hAnsi="Times New Roman" w:cs="Times New Roman"/>
-          <w:sz w:val="24"/>
-          <w:szCs w:val="24"/>
-        </w:rPr>
-        <w:t xml:space="preserve"> (modelos) de artefatos de entr</w:t>
-      </w:r>
-      <w:r>
-        <w:rPr>
-          <w:rFonts w:ascii="Times New Roman" w:hAnsi="Times New Roman" w:cs="Times New Roman"/>
-          <w:sz w:val="24"/>
-          <w:szCs w:val="24"/>
-        </w:rPr>
-        <w:t>ada e saída utilizados pela Gerência de Requisitos</w:t>
-      </w:r>
-      <w:r>
-        <w:rPr>
-          <w:rFonts w:ascii="Times New Roman" w:hAnsi="Times New Roman" w:cs="Times New Roman"/>
-          <w:sz w:val="24"/>
-          <w:szCs w:val="24"/>
-        </w:rPr>
-        <w:t>.</w:t>
-      </w:r>
-    </w:p>
-    <w:p>
-      <w:pPr>
-        <w:pStyle w:val="PargrafodaLista"/>
-        <w:numPr>
-          <w:ilvl w:val="2"/>
-          <w:numId w:val="2"/>
-        </w:numPr>
-        <w:jc w:val="both"/>
-        <w:rPr>
-          <w:rFonts w:ascii="Times New Roman" w:hAnsi="Times New Roman" w:cs="Times New Roman"/>
-          <w:sz w:val="24"/>
-          <w:szCs w:val="24"/>
-        </w:rPr>
-      </w:pPr>
-      <w:r>
-        <w:rPr>
-          <w:rFonts w:ascii="Times New Roman" w:hAnsi="Times New Roman" w:cs="Times New Roman"/>
-          <w:sz w:val="24"/>
-          <w:szCs w:val="24"/>
-        </w:rPr>
-        <w:t>Agrupamento dos artefatos genéricos referentes à área de processo de Gerência de Projeto.</w:t>
-      </w:r>
-    </w:p>
-    <w:p>
-      <w:pPr>
-        <w:pStyle w:val="PargrafodaLista"/>
-        <w:numPr>
-          <w:ilvl w:val="3"/>
-          <w:numId w:val="2"/>
-        </w:numPr>
-        <w:jc w:val="both"/>
-        <w:rPr>
-          <w:rFonts w:ascii="Times New Roman" w:hAnsi="Times New Roman" w:cs="Times New Roman"/>
-          <w:sz w:val="24"/>
-          <w:szCs w:val="24"/>
-        </w:rPr>
-      </w:pPr>
-      <w:r>
-        <w:rPr>
-          <w:rFonts w:ascii="Times New Roman" w:hAnsi="Times New Roman" w:cs="Times New Roman"/>
-          <w:sz w:val="24"/>
-          <w:szCs w:val="24"/>
-        </w:rPr>
-        <w:t xml:space="preserve">Agrupamento dos </w:t>
-      </w:r>
-      <w:proofErr w:type="spellStart"/>
-      <w:r>
-        <w:rPr>
-          <w:rFonts w:ascii="Times New Roman" w:hAnsi="Times New Roman" w:cs="Times New Roman"/>
-          <w:sz w:val="24"/>
-          <w:szCs w:val="24"/>
-        </w:rPr>
-        <w:t>templates</w:t>
-      </w:r>
-      <w:proofErr w:type="spellEnd"/>
-      <w:r>
-        <w:rPr>
-          <w:rFonts w:ascii="Times New Roman" w:hAnsi="Times New Roman" w:cs="Times New Roman"/>
-          <w:sz w:val="24"/>
-          <w:szCs w:val="24"/>
-        </w:rPr>
-        <w:t xml:space="preserve"> (modelos) de artefatos de entrada e saída utilizados pela Gerência de Projeto.</w:t>
-      </w:r>
-    </w:p>
-    <w:p>
-      <w:pPr>
-        <w:pStyle w:val="PargrafodaLista"/>
-        <w:numPr>
-          <w:ilvl w:val="2"/>
-          <w:numId w:val="2"/>
-        </w:numPr>
-        <w:jc w:val="both"/>
-        <w:rPr>
-          <w:rFonts w:ascii="Times New Roman" w:hAnsi="Times New Roman" w:cs="Times New Roman"/>
-          <w:sz w:val="24"/>
-          <w:szCs w:val="24"/>
-        </w:rPr>
-      </w:pPr>
-      <w:r>
-        <w:rPr>
-          <w:rFonts w:ascii="Times New Roman" w:hAnsi="Times New Roman" w:cs="Times New Roman"/>
-          <w:sz w:val="24"/>
-          <w:szCs w:val="24"/>
-        </w:rPr>
-        <w:t>Agrupamento dos artefatos genéricos referentes à área de processo de Arquitetura de Software.</w:t>
-      </w:r>
-    </w:p>
-    <w:p>
-      <w:pPr>
-        <w:pStyle w:val="PargrafodaLista"/>
-        <w:numPr>
-          <w:ilvl w:val="3"/>
-          <w:numId w:val="2"/>
-        </w:numPr>
-        <w:jc w:val="both"/>
-        <w:rPr>
-          <w:rFonts w:ascii="Times New Roman" w:hAnsi="Times New Roman" w:cs="Times New Roman"/>
-          <w:sz w:val="24"/>
-          <w:szCs w:val="24"/>
-        </w:rPr>
-      </w:pPr>
-      <w:r>
-        <w:rPr>
-          <w:rFonts w:ascii="Times New Roman" w:hAnsi="Times New Roman" w:cs="Times New Roman"/>
-          <w:sz w:val="24"/>
-          <w:szCs w:val="24"/>
-        </w:rPr>
-        <w:lastRenderedPageBreak/>
-        <w:t xml:space="preserve">Agrupamento dos </w:t>
-      </w:r>
-      <w:proofErr w:type="spellStart"/>
-      <w:r>
-        <w:rPr>
-          <w:rFonts w:ascii="Times New Roman" w:hAnsi="Times New Roman" w:cs="Times New Roman"/>
-          <w:sz w:val="24"/>
-          <w:szCs w:val="24"/>
-        </w:rPr>
-        <w:t>templates</w:t>
-      </w:r>
-      <w:proofErr w:type="spellEnd"/>
-      <w:r>
-        <w:rPr>
-          <w:rFonts w:ascii="Times New Roman" w:hAnsi="Times New Roman" w:cs="Times New Roman"/>
-          <w:sz w:val="24"/>
-          <w:szCs w:val="24"/>
-        </w:rPr>
-        <w:t xml:space="preserve"> (modelos) de artefatos de entrada e saída utilizados pela Arquitetura de Software.</w:t>
-      </w:r>
-    </w:p>
-    <w:p>
-      <w:pPr>
-        <w:pStyle w:val="PargrafodaLista"/>
-        <w:numPr>
-          <w:ilvl w:val="2"/>
-          <w:numId w:val="2"/>
-        </w:numPr>
-        <w:jc w:val="both"/>
-        <w:rPr>
-          <w:rFonts w:ascii="Times New Roman" w:hAnsi="Times New Roman" w:cs="Times New Roman"/>
-          <w:sz w:val="24"/>
-          <w:szCs w:val="24"/>
-        </w:rPr>
-      </w:pPr>
-      <w:r>
-        <w:rPr>
-          <w:rFonts w:ascii="Times New Roman" w:hAnsi="Times New Roman" w:cs="Times New Roman"/>
-          <w:sz w:val="24"/>
-          <w:szCs w:val="24"/>
-        </w:rPr>
-        <w:t>Agrupamento dos artefatos genéricos referentes à área de processo de Gerência de Configuração.</w:t>
-      </w:r>
-    </w:p>
-    <w:p>
-      <w:pPr>
-        <w:pStyle w:val="PargrafodaLista"/>
-        <w:numPr>
-          <w:ilvl w:val="3"/>
-          <w:numId w:val="2"/>
-        </w:numPr>
-        <w:jc w:val="both"/>
-        <w:rPr>
-          <w:rFonts w:ascii="Times New Roman" w:hAnsi="Times New Roman" w:cs="Times New Roman"/>
-          <w:sz w:val="24"/>
-          <w:szCs w:val="24"/>
-        </w:rPr>
-      </w:pPr>
-      <w:r>
-        <w:rPr>
-          <w:rFonts w:ascii="Times New Roman" w:hAnsi="Times New Roman" w:cs="Times New Roman"/>
-          <w:sz w:val="24"/>
-          <w:szCs w:val="24"/>
-        </w:rPr>
-        <w:t xml:space="preserve">Agrupamento dos </w:t>
-      </w:r>
-      <w:proofErr w:type="spellStart"/>
-      <w:r>
-        <w:rPr>
-          <w:rFonts w:ascii="Times New Roman" w:hAnsi="Times New Roman" w:cs="Times New Roman"/>
-          <w:sz w:val="24"/>
-          <w:szCs w:val="24"/>
-        </w:rPr>
-        <w:t>templates</w:t>
-      </w:r>
-      <w:proofErr w:type="spellEnd"/>
-      <w:r>
-        <w:rPr>
-          <w:rFonts w:ascii="Times New Roman" w:hAnsi="Times New Roman" w:cs="Times New Roman"/>
-          <w:sz w:val="24"/>
-          <w:szCs w:val="24"/>
-        </w:rPr>
-        <w:t xml:space="preserve"> (modelos) de artefatos de entrada e saída utilizados pela Gerência de Configuração.</w:t>
-      </w:r>
-    </w:p>
-    <w:p>
-      <w:pPr>
-        <w:pStyle w:val="PargrafodaLista"/>
-        <w:numPr>
-          <w:ilvl w:val="2"/>
-          <w:numId w:val="2"/>
-        </w:numPr>
-        <w:jc w:val="both"/>
-        <w:rPr>
-          <w:rFonts w:ascii="Times New Roman" w:hAnsi="Times New Roman" w:cs="Times New Roman"/>
-          <w:sz w:val="24"/>
-          <w:szCs w:val="24"/>
-        </w:rPr>
-      </w:pPr>
-      <w:r>
-        <w:rPr>
-          <w:rFonts w:ascii="Times New Roman" w:hAnsi="Times New Roman" w:cs="Times New Roman"/>
-          <w:sz w:val="24"/>
-          <w:szCs w:val="24"/>
-        </w:rPr>
-        <w:t>Agrupamento dos artefatos genéricos referentes à área de processo de Manutenção</w:t>
-      </w:r>
-      <w:r>
-        <w:rPr>
-          <w:rFonts w:ascii="Times New Roman" w:hAnsi="Times New Roman" w:cs="Times New Roman"/>
-          <w:sz w:val="24"/>
-          <w:szCs w:val="24"/>
-        </w:rPr>
-        <w:t xml:space="preserve"> de Software</w:t>
-      </w:r>
-      <w:r>
-        <w:rPr>
-          <w:rFonts w:ascii="Times New Roman" w:hAnsi="Times New Roman" w:cs="Times New Roman"/>
-          <w:sz w:val="24"/>
-          <w:szCs w:val="24"/>
-        </w:rPr>
-        <w:t>.</w:t>
-      </w:r>
-    </w:p>
-    <w:p>
-      <w:pPr>
-        <w:pStyle w:val="PargrafodaLista"/>
-        <w:numPr>
-          <w:ilvl w:val="3"/>
-          <w:numId w:val="2"/>
-        </w:numPr>
-        <w:jc w:val="both"/>
-        <w:rPr>
-          <w:rFonts w:ascii="Times New Roman" w:hAnsi="Times New Roman" w:cs="Times New Roman"/>
-          <w:sz w:val="24"/>
-          <w:szCs w:val="24"/>
-        </w:rPr>
-      </w:pPr>
-      <w:r>
-        <w:rPr>
-          <w:rFonts w:ascii="Times New Roman" w:hAnsi="Times New Roman" w:cs="Times New Roman"/>
-          <w:sz w:val="24"/>
-          <w:szCs w:val="24"/>
-        </w:rPr>
-        <w:t xml:space="preserve">Agrupamento dos </w:t>
-      </w:r>
-      <w:proofErr w:type="spellStart"/>
-      <w:r>
-        <w:rPr>
-          <w:rFonts w:ascii="Times New Roman" w:hAnsi="Times New Roman" w:cs="Times New Roman"/>
-          <w:sz w:val="24"/>
-          <w:szCs w:val="24"/>
-        </w:rPr>
-        <w:t>templates</w:t>
-      </w:r>
-      <w:proofErr w:type="spellEnd"/>
-      <w:r>
-        <w:rPr>
-          <w:rFonts w:ascii="Times New Roman" w:hAnsi="Times New Roman" w:cs="Times New Roman"/>
-          <w:sz w:val="24"/>
-          <w:szCs w:val="24"/>
-        </w:rPr>
-        <w:t xml:space="preserve"> (modelos) de artefatos de entrada e saída utilizados pela Manutenção</w:t>
-      </w:r>
-      <w:r>
-        <w:rPr>
-          <w:rFonts w:ascii="Times New Roman" w:hAnsi="Times New Roman" w:cs="Times New Roman"/>
-          <w:sz w:val="24"/>
-          <w:szCs w:val="24"/>
-        </w:rPr>
-        <w:t xml:space="preserve"> de Software</w:t>
-      </w:r>
-      <w:r>
-        <w:rPr>
-          <w:rFonts w:ascii="Times New Roman" w:hAnsi="Times New Roman" w:cs="Times New Roman"/>
-          <w:sz w:val="24"/>
-          <w:szCs w:val="24"/>
-        </w:rPr>
-        <w:t>.</w:t>
-      </w:r>
-    </w:p>
-    <w:p>
-      <w:pPr>
-        <w:pStyle w:val="PargrafodaLista"/>
-        <w:numPr>
-          <w:ilvl w:val="2"/>
-          <w:numId w:val="2"/>
-        </w:numPr>
-        <w:jc w:val="both"/>
-        <w:rPr>
-          <w:rFonts w:ascii="Times New Roman" w:hAnsi="Times New Roman" w:cs="Times New Roman"/>
-          <w:sz w:val="24"/>
-          <w:szCs w:val="24"/>
-        </w:rPr>
-      </w:pPr>
-      <w:r>
-        <w:rPr>
-          <w:rFonts w:ascii="Times New Roman" w:hAnsi="Times New Roman" w:cs="Times New Roman"/>
-          <w:sz w:val="24"/>
-          <w:szCs w:val="24"/>
-        </w:rPr>
-        <w:t>Agrupamento dos artefatos genéricos referentes à área de processo de Verificação e Validação.</w:t>
-      </w:r>
-    </w:p>
-    <w:p>
-      <w:pPr>
-        <w:pStyle w:val="PargrafodaLista"/>
-        <w:numPr>
-          <w:ilvl w:val="3"/>
-          <w:numId w:val="2"/>
-        </w:numPr>
-        <w:jc w:val="both"/>
-        <w:rPr>
-          <w:rFonts w:ascii="Times New Roman" w:hAnsi="Times New Roman" w:cs="Times New Roman"/>
-          <w:sz w:val="24"/>
-          <w:szCs w:val="24"/>
-        </w:rPr>
-      </w:pPr>
-      <w:r>
-        <w:rPr>
-          <w:rFonts w:ascii="Times New Roman" w:hAnsi="Times New Roman" w:cs="Times New Roman"/>
-          <w:sz w:val="24"/>
-          <w:szCs w:val="24"/>
-        </w:rPr>
-        <w:t xml:space="preserve">Agrupamento dos </w:t>
-      </w:r>
-      <w:proofErr w:type="spellStart"/>
-      <w:r>
-        <w:rPr>
-          <w:rFonts w:ascii="Times New Roman" w:hAnsi="Times New Roman" w:cs="Times New Roman"/>
-          <w:sz w:val="24"/>
-          <w:szCs w:val="24"/>
-        </w:rPr>
-        <w:t>templates</w:t>
-      </w:r>
-      <w:proofErr w:type="spellEnd"/>
-      <w:r>
-        <w:rPr>
-          <w:rFonts w:ascii="Times New Roman" w:hAnsi="Times New Roman" w:cs="Times New Roman"/>
-          <w:sz w:val="24"/>
-          <w:szCs w:val="24"/>
-        </w:rPr>
-        <w:t xml:space="preserve"> (modelos) de artefatos de entrada e saída utilizados pela Verificação e Validação.</w:t>
-      </w:r>
-    </w:p>
-    <w:p>
-      <w:pPr>
-        <w:pStyle w:val="PargrafodaLista"/>
-        <w:numPr>
-          <w:ilvl w:val="2"/>
-          <w:numId w:val="2"/>
-        </w:numPr>
-        <w:jc w:val="both"/>
-        <w:rPr>
-          <w:rFonts w:ascii="Times New Roman" w:hAnsi="Times New Roman" w:cs="Times New Roman"/>
-          <w:sz w:val="24"/>
-          <w:szCs w:val="24"/>
-        </w:rPr>
-      </w:pPr>
-      <w:r>
-        <w:rPr>
-          <w:rFonts w:ascii="Times New Roman" w:hAnsi="Times New Roman" w:cs="Times New Roman"/>
-          <w:sz w:val="24"/>
-          <w:szCs w:val="24"/>
-        </w:rPr>
-        <w:t>Agrupamento dos artefatos genéricos referentes à área de processo de Garantia da Qualidade.</w:t>
-      </w:r>
-    </w:p>
-    <w:p>
-      <w:pPr>
-        <w:pStyle w:val="PargrafodaLista"/>
-        <w:ind w:left="1224"/>
-        <w:jc w:val="both"/>
-        <w:rPr>
-          <w:rFonts w:ascii="Times New Roman" w:hAnsi="Times New Roman" w:cs="Times New Roman"/>
-          <w:sz w:val="24"/>
-          <w:szCs w:val="24"/>
-        </w:rPr>
-      </w:pPr>
-      <w:r>
-        <w:rPr>
-          <w:rFonts w:ascii="Times New Roman" w:hAnsi="Times New Roman" w:cs="Times New Roman"/>
-          <w:sz w:val="24"/>
-          <w:szCs w:val="24"/>
-        </w:rPr>
-        <w:t>2.2.7.1</w:t>
-      </w:r>
-      <w:r>
-        <w:rPr>
-          <w:rFonts w:ascii="Times New Roman" w:hAnsi="Times New Roman" w:cs="Times New Roman"/>
-          <w:sz w:val="24"/>
-          <w:szCs w:val="24"/>
-        </w:rPr>
-        <w:tab/>
-        <w:t xml:space="preserve">Agrupamento dos </w:t>
-      </w:r>
-      <w:proofErr w:type="spellStart"/>
-      <w:r>
-        <w:rPr>
-          <w:rFonts w:ascii="Times New Roman" w:hAnsi="Times New Roman" w:cs="Times New Roman"/>
-          <w:sz w:val="24"/>
-          <w:szCs w:val="24"/>
-        </w:rPr>
-        <w:t>templates</w:t>
-      </w:r>
-      <w:proofErr w:type="spellEnd"/>
-      <w:r>
-        <w:rPr>
-          <w:rFonts w:ascii="Times New Roman" w:hAnsi="Times New Roman" w:cs="Times New Roman"/>
-          <w:sz w:val="24"/>
-          <w:szCs w:val="24"/>
-        </w:rPr>
-        <w:t xml:space="preserve"> (modelos) de artefatos de entrada e </w:t>
-      </w:r>
-      <w:r>
-        <w:rPr>
-          <w:rFonts w:ascii="Times New Roman" w:hAnsi="Times New Roman" w:cs="Times New Roman"/>
-          <w:sz w:val="24"/>
-          <w:szCs w:val="24"/>
-        </w:rPr>
-        <w:tab/>
-      </w:r>
-      <w:r>
-        <w:rPr>
-          <w:rFonts w:ascii="Times New Roman" w:hAnsi="Times New Roman" w:cs="Times New Roman"/>
-          <w:sz w:val="24"/>
-          <w:szCs w:val="24"/>
-        </w:rPr>
-        <w:tab/>
-        <w:t xml:space="preserve">    saída utilizados pela Garantia da Qualidade.</w:t>
-      </w:r>
-    </w:p>
-    <w:p>
-      <w:pPr>
-        <w:pStyle w:val="PargrafodaLista"/>
-        <w:numPr>
-          <w:ilvl w:val="2"/>
-          <w:numId w:val="2"/>
-        </w:numPr>
-        <w:jc w:val="both"/>
-        <w:rPr>
-          <w:rFonts w:ascii="Times New Roman" w:hAnsi="Times New Roman" w:cs="Times New Roman"/>
-          <w:sz w:val="24"/>
-          <w:szCs w:val="24"/>
-        </w:rPr>
-      </w:pPr>
-      <w:r>
-        <w:rPr>
-          <w:rFonts w:ascii="Times New Roman" w:hAnsi="Times New Roman" w:cs="Times New Roman"/>
-          <w:sz w:val="24"/>
-          <w:szCs w:val="24"/>
-        </w:rPr>
-        <w:t>Coletânea dos artefatos que documentam os dados relativos às reuniões da equipe na definição do processogenérico de desenvolvimento de software.</w:t>
-      </w:r>
-    </w:p>
-    <w:p>
-      <w:pPr>
-        <w:pStyle w:val="PargrafodaLista"/>
-        <w:numPr>
-          <w:ilvl w:val="0"/>
-          <w:numId w:val="2"/>
-        </w:numPr>
-        <w:jc w:val="both"/>
-        <w:rPr>
-          <w:rFonts w:ascii="Times New Roman" w:hAnsi="Times New Roman" w:cs="Times New Roman"/>
-          <w:sz w:val="24"/>
-          <w:szCs w:val="24"/>
-        </w:rPr>
-      </w:pPr>
-      <w:r>
-        <w:rPr>
-          <w:rFonts w:ascii="Times New Roman" w:hAnsi="Times New Roman" w:cs="Times New Roman"/>
-          <w:sz w:val="24"/>
-          <w:szCs w:val="24"/>
-        </w:rPr>
-        <w:t>Coleção de todas os guias, normas e especificações relevantes para o desenvolvimento das atividades de definição e implementação do processo.</w:t>
-      </w:r>
-    </w:p>
-    <w:p>
-      <w:pPr>
-        <w:jc w:val="both"/>
-        <w:rPr>
-          <w:rFonts w:ascii="Times New Roman" w:hAnsi="Times New Roman" w:cs="Times New Roman"/>
-          <w:sz w:val="24"/>
-          <w:szCs w:val="24"/>
-        </w:rPr>
-      </w:pPr>
-    </w:p>
-    <w:p>
-      <w:pPr>
-        <w:jc w:val="both"/>
+      </w:pPr>
+      <w:r>
         <w:rPr>
           <w:rFonts w:ascii="Times New Roman" w:hAnsi="Times New Roman" w:cs="Times New Roman"/>
           <w:b/>
           <w:sz w:val="32"/>
           <w:szCs w:val="32"/>
         </w:rPr>
-      </w:pPr>
-      <w:r>
-        <w:rPr>
-          <w:rFonts w:ascii="Times New Roman" w:hAnsi="Times New Roman" w:cs="Times New Roman"/>
-          <w:b/>
-          <w:sz w:val="32"/>
-          <w:szCs w:val="32"/>
-        </w:rPr>
         <w:t>Observações Gerais</w:t>
       </w:r>
-    </w:p>
-    <w:p>
-      <w:pPr>
-        <w:jc w:val="both"/>
-        <w:rPr>
-          <w:rFonts w:ascii="Times New Roman" w:hAnsi="Times New Roman" w:cs="Times New Roman"/>
-          <w:b/>
-          <w:sz w:val="32"/>
-          <w:szCs w:val="32"/>
-        </w:rPr>
-      </w:pPr>
     </w:p>
     <w:p>
       <w:pPr>
@@ -1757,17 +1701,7 @@
           <w:sz w:val="24"/>
           <w:szCs w:val="24"/>
         </w:rPr>
-        <w:t>Nível 1 – Gerência de Re</w:t>
-      </w:r>
-      <w:bookmarkStart w:id="0" w:name="_GoBack"/>
-      <w:bookmarkEnd w:id="0"/>
-      <w:r>
-        <w:rPr>
-          <w:rFonts w:ascii="Times New Roman" w:hAnsi="Times New Roman" w:cs="Times New Roman"/>
-          <w:sz w:val="24"/>
-          <w:szCs w:val="24"/>
-        </w:rPr>
-        <w:t xml:space="preserve">quisitos </w:t>
+        <w:t xml:space="preserve">Nível 1 – Gerência de Requisitos </w:t>
       </w:r>
       <w:r>
         <w:rPr>
@@ -2091,7 +2025,7 @@
 
 <file path=word/numbering.xml><?xml version="1.0" encoding="utf-8"?>
 <w:numbering xmlns:wpc="http://schemas.microsoft.com/office/word/2010/wordprocessingCanvas" xmlns:mc="http://schemas.openxmlformats.org/markup-compatibility/2006" xmlns:o="urn:schemas-microsoft-com:office:office" xmlns:r="http://schemas.openxmlformats.org/officeDocument/2006/relationships" xmlns:m="http://schemas.openxmlformats.org/officeDocument/2006/math" xmlns:v="urn:schemas-microsoft-com:vml" xmlns:wp14="http://schemas.microsoft.com/office/word/2010/wordprocessingDrawing" xmlns:wp="http://schemas.openxmlformats.org/drawingml/2006/wordprocessingDrawing" xmlns:w10="urn:schemas-microsoft-com:office:word" xmlns:w="http://schemas.openxmlformats.org/wordprocessingml/2006/main" xmlns:w14="http://schemas.microsoft.com/office/word/2010/wordml" xmlns:w15="http://schemas.microsoft.com/office/word/2012/wordml" xmlns:wpg="http://schemas.microsoft.com/office/word/2010/wordprocessingGroup" xmlns:wpi="http://schemas.microsoft.com/office/word/2010/wordprocessingInk" xmlns:wne="http://schemas.microsoft.com/office/word/2006/wordml" xmlns:wps="http://schemas.microsoft.com/office/word/2010/wordprocessingShape" mc:Ignorable="w14 w15 wp14">
-  <w:abstractNum w:abstractNumId="0">
+  <w:abstractNum w:abstractNumId="0" w15:restartNumberingAfterBreak="0">
     <w:nsid w:val="10247159"/>
     <w:multiLevelType w:val="multilevel"/>
     <w:tmpl w:val="0416001F"/>
@@ -2180,7 +2114,7 @@
       </w:pPr>
     </w:lvl>
   </w:abstractNum>
-  <w:abstractNum w:abstractNumId="1">
+  <w:abstractNum w:abstractNumId="1" w15:restartNumberingAfterBreak="0">
     <w:nsid w:val="3FBC465E"/>
     <w:multiLevelType w:val="hybridMultilevel"/>
     <w:tmpl w:val="643A8062"/>
@@ -2269,7 +2203,7 @@
       </w:pPr>
     </w:lvl>
   </w:abstractNum>
-  <w:abstractNum w:abstractNumId="2">
+  <w:abstractNum w:abstractNumId="2" w15:restartNumberingAfterBreak="0">
     <w:nsid w:val="3FDC0954"/>
     <w:multiLevelType w:val="multilevel"/>
     <w:tmpl w:val="0416001D"/>
@@ -3266,7 +3200,7 @@
 </file>
 
 <file path=customXml/itemProps1.xml><?xml version="1.0" encoding="utf-8"?>
-<ds:datastoreItem xmlns:ds="http://schemas.openxmlformats.org/officeDocument/2006/customXml" ds:itemID="{87DC8C07-A74D-453C-AF6E-BFDCA8B6BE2C}">
+<ds:datastoreItem xmlns:ds="http://schemas.openxmlformats.org/officeDocument/2006/customXml" ds:itemID="{49AD06CE-BF35-492A-ABDA-DD23B9A197F5}">
   <ds:schemaRefs>
     <ds:schemaRef ds:uri="http://schemas.openxmlformats.org/officeDocument/2006/bibliography"/>
   </ds:schemaRefs>

</xml_diff>